<commit_message>
Revised Vespers hr and Ps 1
</commit_message>
<xml_diff>
--- a/Psalms/001.docx
+++ b/Psalms/001.docx
@@ -1,6 +1,6 @@
 
 <file path=word/document.xml><?xml version="1.0" encoding="utf-8"?>
-<w:document xmlns:wpc="http://schemas.microsoft.com/office/word/2010/wordprocessingCanvas" xmlns:mo="http://schemas.microsoft.com/office/mac/office/2008/main" xmlns:mc="http://schemas.openxmlformats.org/markup-compatibility/2006" xmlns:mv="urn:schemas-microsoft-com:mac:vml" xmlns:o="urn:schemas-microsoft-com:office:office" xmlns:r="http://schemas.openxmlformats.org/officeDocument/2006/relationships" xmlns:m="http://schemas.openxmlformats.org/officeDocument/2006/math" xmlns:v="urn:schemas-microsoft-com:vml" xmlns:wp14="http://schemas.microsoft.com/office/word/2010/wordprocessingDrawing" xmlns:wp="http://schemas.openxmlformats.org/drawingml/2006/wordprocessingDrawing" xmlns:w10="urn:schemas-microsoft-com:office:word" xmlns:w="http://schemas.openxmlformats.org/wordprocessingml/2006/main" xmlns:w14="http://schemas.microsoft.com/office/word/2010/wordml" xmlns:w15="http://schemas.microsoft.com/office/word/2012/wordml" xmlns:wpg="http://schemas.microsoft.com/office/word/2010/wordprocessingGroup" xmlns:wpi="http://schemas.microsoft.com/office/word/2010/wordprocessingInk" xmlns:wne="http://schemas.microsoft.com/office/word/2006/wordml" xmlns:wps="http://schemas.microsoft.com/office/word/2010/wordprocessingShape" mc:Ignorable="w14 w15 wp14">
+<w:document xmlns:wpc="http://schemas.microsoft.com/office/word/2010/wordprocessingCanvas" xmlns:mc="http://schemas.openxmlformats.org/markup-compatibility/2006" xmlns:o="urn:schemas-microsoft-com:office:office" xmlns:r="http://schemas.openxmlformats.org/officeDocument/2006/relationships" xmlns:m="http://schemas.openxmlformats.org/officeDocument/2006/math" xmlns:v="urn:schemas-microsoft-com:vml" xmlns:wp14="http://schemas.microsoft.com/office/word/2010/wordprocessingDrawing" xmlns:wp="http://schemas.openxmlformats.org/drawingml/2006/wordprocessingDrawing" xmlns:w10="urn:schemas-microsoft-com:office:word" xmlns:w="http://schemas.openxmlformats.org/wordprocessingml/2006/main" xmlns:w14="http://schemas.microsoft.com/office/word/2010/wordml" xmlns:wpg="http://schemas.microsoft.com/office/word/2010/wordprocessingGroup" xmlns:wpi="http://schemas.microsoft.com/office/word/2010/wordprocessingInk" xmlns:wne="http://schemas.microsoft.com/office/word/2006/wordml" xmlns:wps="http://schemas.microsoft.com/office/word/2010/wordprocessingShape" mc:Ignorable="w14 wp14">
   <w:body>
     <w:p>
       <w:pPr>
@@ -24,14 +24,14 @@
         <w:tblLook w:val="0420" w:firstRow="1" w:lastRow="0" w:firstColumn="0" w:lastColumn="0" w:noHBand="0" w:noVBand="1"/>
       </w:tblPr>
       <w:tblGrid>
-        <w:gridCol w:w="3621"/>
-        <w:gridCol w:w="3530"/>
-        <w:gridCol w:w="3605"/>
-        <w:gridCol w:w="3541"/>
-        <w:gridCol w:w="3576"/>
-        <w:gridCol w:w="3639"/>
-        <w:gridCol w:w="3639"/>
-        <w:gridCol w:w="3639"/>
+        <w:gridCol w:w="3649"/>
+        <w:gridCol w:w="3557"/>
+        <w:gridCol w:w="3633"/>
+        <w:gridCol w:w="3569"/>
+        <w:gridCol w:w="3604"/>
+        <w:gridCol w:w="3668"/>
+        <w:gridCol w:w="3668"/>
+        <w:gridCol w:w="3668"/>
       </w:tblGrid>
       <w:tr>
         <w:tc>
@@ -179,12 +179,17 @@
             </w:pPr>
             <w:r>
               <w:tab/>
-              <w:t>who never goes by the advice of the god</w:t>
+            </w:r>
+            <w:r>
+              <w:t>who has not walked in the counse</w:t>
             </w:r>
             <w:bookmarkStart w:id="0" w:name="_GoBack"/>
             <w:bookmarkEnd w:id="0"/>
             <w:r>
-              <w:t>less,</w:t>
+              <w:t>l of the ungodly</w:t>
+            </w:r>
+            <w:r>
+              <w:t>,</w:t>
             </w:r>
           </w:p>
           <w:p>
@@ -193,7 +198,13 @@
             </w:pPr>
             <w:r>
               <w:tab/>
-              <w:t>who never loiters in the way of sinners,</w:t>
+              <w:t xml:space="preserve">who never </w:t>
+            </w:r>
+            <w:r>
+              <w:t>stays</w:t>
+            </w:r>
+            <w:r>
+              <w:t xml:space="preserve"> in the way of sinners,</w:t>
             </w:r>
           </w:p>
           <w:p>
@@ -667,6 +678,9 @@
               <w:tab/>
               <w:t>that yields its fruit in due season</w:t>
             </w:r>
+            <w:r>
+              <w:t>,</w:t>
+            </w:r>
           </w:p>
           <w:p>
             <w:pPr>
@@ -1209,7 +1223,6 @@
                 <w:szCs w:val="24"/>
               </w:rPr>
             </w:pPr>
-            <w:proofErr w:type="gramStart"/>
             <w:r>
               <w:rPr>
                 <w:rFonts w:ascii="Times" w:eastAsia="Times New Roman" w:hAnsi="Times" w:cs="Times New Roman"/>
@@ -1217,9 +1230,9 @@
                 <w:sz w:val="27"/>
                 <w:szCs w:val="27"/>
               </w:rPr>
-              <w:t>Therefore</w:t>
-            </w:r>
-            <w:proofErr w:type="gramEnd"/>
+              <w:t xml:space="preserve">Therefore the wicked shall not rise up in the </w:t>
+            </w:r>
+            <w:proofErr w:type="spellStart"/>
             <w:r>
               <w:rPr>
                 <w:rFonts w:ascii="Times" w:eastAsia="Times New Roman" w:hAnsi="Times" w:cs="Times New Roman"/>
@@ -1227,9 +1240,9 @@
                 <w:sz w:val="27"/>
                 <w:szCs w:val="27"/>
               </w:rPr>
-              <w:t xml:space="preserve"> the wicked shall not rise up in the </w:t>
-            </w:r>
-            <w:proofErr w:type="spellStart"/>
+              <w:t>judgement</w:t>
+            </w:r>
+            <w:proofErr w:type="spellEnd"/>
             <w:r>
               <w:rPr>
                 <w:rFonts w:ascii="Times" w:eastAsia="Times New Roman" w:hAnsi="Times" w:cs="Times New Roman"/>
@@ -1237,9 +1250,9 @@
                 <w:sz w:val="27"/>
                 <w:szCs w:val="27"/>
               </w:rPr>
-              <w:t>judgement</w:t>
-            </w:r>
-            <w:proofErr w:type="spellEnd"/>
+              <w:t xml:space="preserve">, </w:t>
+            </w:r>
+            <w:proofErr w:type="gramStart"/>
             <w:r>
               <w:rPr>
                 <w:rFonts w:ascii="Times" w:eastAsia="Times New Roman" w:hAnsi="Times" w:cs="Times New Roman"/>
@@ -1247,7 +1260,17 @@
                 <w:sz w:val="27"/>
                 <w:szCs w:val="27"/>
               </w:rPr>
-              <w:t>, nor the sinners in the counsel of the righteous. </w:t>
+              <w:t>nor</w:t>
+            </w:r>
+            <w:proofErr w:type="gramEnd"/>
+            <w:r>
+              <w:rPr>
+                <w:rFonts w:ascii="Times" w:eastAsia="Times New Roman" w:hAnsi="Times" w:cs="Times New Roman"/>
+                <w:color w:val="000000"/>
+                <w:sz w:val="27"/>
+                <w:szCs w:val="27"/>
+              </w:rPr>
+              <w:t xml:space="preserve"> the sinners in the counsel of the righteous. </w:t>
             </w:r>
           </w:p>
           <w:p/>
@@ -1305,6 +1328,16 @@
                 <w:szCs w:val="24"/>
               </w:rPr>
             </w:pPr>
+            <w:r>
+              <w:rPr>
+                <w:rFonts w:ascii="Tahoma" w:eastAsia="Times New Roman" w:hAnsi="Tahoma" w:cs="Tahoma"/>
+                <w:color w:val="2E1308"/>
+                <w:sz w:val="24"/>
+                <w:szCs w:val="24"/>
+                <w:shd w:val="clear" w:color="auto" w:fill="FFFFFF"/>
+              </w:rPr>
+              <w:t xml:space="preserve">Therefore the ungodly shall not rise in judgment, </w:t>
+            </w:r>
             <w:proofErr w:type="gramStart"/>
             <w:r>
               <w:rPr>
@@ -1314,7 +1347,7 @@
                 <w:szCs w:val="24"/>
                 <w:shd w:val="clear" w:color="auto" w:fill="FFFFFF"/>
               </w:rPr>
-              <w:t>Therefore</w:t>
+              <w:t>nor</w:t>
             </w:r>
             <w:proofErr w:type="gramEnd"/>
             <w:r>
@@ -1325,7 +1358,7 @@
                 <w:szCs w:val="24"/>
                 <w:shd w:val="clear" w:color="auto" w:fill="FFFFFF"/>
               </w:rPr>
-              <w:t xml:space="preserve"> the ungodly shall not rise in judgment, nor sinners in the counsel of the just.</w:t>
+              <w:t xml:space="preserve"> sinners in the counsel of the just.</w:t>
             </w:r>
           </w:p>
           <w:p>
@@ -1350,27 +1383,15 @@
                 <w:shd w:val="clear" w:color="auto" w:fill="FFFFFF"/>
               </w:rPr>
             </w:pPr>
-            <w:proofErr w:type="gramStart"/>
-            <w:r>
-              <w:rPr>
-                <w:rFonts w:ascii="Tahoma" w:eastAsia="Times New Roman" w:hAnsi="Tahoma" w:cs="Tahoma"/>
-                <w:color w:val="2E1308"/>
-                <w:sz w:val="24"/>
-                <w:szCs w:val="24"/>
-                <w:shd w:val="clear" w:color="auto" w:fill="FFFFFF"/>
-              </w:rPr>
-              <w:t>Therefore</w:t>
-            </w:r>
-            <w:proofErr w:type="gramEnd"/>
-            <w:r>
-              <w:rPr>
-                <w:rFonts w:ascii="Tahoma" w:eastAsia="Times New Roman" w:hAnsi="Tahoma" w:cs="Tahoma"/>
-                <w:color w:val="2E1308"/>
-                <w:sz w:val="24"/>
-                <w:szCs w:val="24"/>
-                <w:shd w:val="clear" w:color="auto" w:fill="FFFFFF"/>
-              </w:rPr>
-              <w:t xml:space="preserve"> the ungodly shall not rise in the judgment,</w:t>
+            <w:r>
+              <w:rPr>
+                <w:rFonts w:ascii="Tahoma" w:eastAsia="Times New Roman" w:hAnsi="Tahoma" w:cs="Tahoma"/>
+                <w:color w:val="2E1308"/>
+                <w:sz w:val="24"/>
+                <w:szCs w:val="24"/>
+                <w:shd w:val="clear" w:color="auto" w:fill="FFFFFF"/>
+              </w:rPr>
+              <w:t>Therefore the ungodly shall not rise in the judgment,</w:t>
             </w:r>
           </w:p>
           <w:p>
@@ -1674,7 +1695,7 @@
 </file>
 
 <file path=word/endnotes.xml><?xml version="1.0" encoding="utf-8"?>
-<w:endnotes xmlns:wpc="http://schemas.microsoft.com/office/word/2010/wordprocessingCanvas" xmlns:mo="http://schemas.microsoft.com/office/mac/office/2008/main" xmlns:mc="http://schemas.openxmlformats.org/markup-compatibility/2006" xmlns:mv="urn:schemas-microsoft-com:mac:vml" xmlns:o="urn:schemas-microsoft-com:office:office" xmlns:r="http://schemas.openxmlformats.org/officeDocument/2006/relationships" xmlns:m="http://schemas.openxmlformats.org/officeDocument/2006/math" xmlns:v="urn:schemas-microsoft-com:vml" xmlns:wp14="http://schemas.microsoft.com/office/word/2010/wordprocessingDrawing" xmlns:wp="http://schemas.openxmlformats.org/drawingml/2006/wordprocessingDrawing" xmlns:w10="urn:schemas-microsoft-com:office:word" xmlns:w="http://schemas.openxmlformats.org/wordprocessingml/2006/main" xmlns:w14="http://schemas.microsoft.com/office/word/2010/wordml" xmlns:w15="http://schemas.microsoft.com/office/word/2012/wordml" xmlns:wpg="http://schemas.microsoft.com/office/word/2010/wordprocessingGroup" xmlns:wpi="http://schemas.microsoft.com/office/word/2010/wordprocessingInk" xmlns:wne="http://schemas.microsoft.com/office/word/2006/wordml" xmlns:wps="http://schemas.microsoft.com/office/word/2010/wordprocessingShape" mc:Ignorable="w14 w15 wp14">
+<w:endnotes xmlns:wpc="http://schemas.microsoft.com/office/word/2010/wordprocessingCanvas" xmlns:mc="http://schemas.openxmlformats.org/markup-compatibility/2006" xmlns:o="urn:schemas-microsoft-com:office:office" xmlns:r="http://schemas.openxmlformats.org/officeDocument/2006/relationships" xmlns:m="http://schemas.openxmlformats.org/officeDocument/2006/math" xmlns:v="urn:schemas-microsoft-com:vml" xmlns:wp14="http://schemas.microsoft.com/office/word/2010/wordprocessingDrawing" xmlns:wp="http://schemas.openxmlformats.org/drawingml/2006/wordprocessingDrawing" xmlns:w10="urn:schemas-microsoft-com:office:word" xmlns:w="http://schemas.openxmlformats.org/wordprocessingml/2006/main" xmlns:w14="http://schemas.microsoft.com/office/word/2010/wordml" xmlns:wpg="http://schemas.microsoft.com/office/word/2010/wordprocessingGroup" xmlns:wpi="http://schemas.microsoft.com/office/word/2010/wordprocessingInk" xmlns:wne="http://schemas.microsoft.com/office/word/2006/wordml" xmlns:wps="http://schemas.microsoft.com/office/word/2010/wordprocessingShape" mc:Ignorable="w14 wp14">
   <w:endnote w:type="separator" w:id="-1">
     <w:p>
       <w:pPr>
@@ -1699,7 +1720,7 @@
 </file>
 
 <file path=word/footnotes.xml><?xml version="1.0" encoding="utf-8"?>
-<w:footnotes xmlns:wpc="http://schemas.microsoft.com/office/word/2010/wordprocessingCanvas" xmlns:mo="http://schemas.microsoft.com/office/mac/office/2008/main" xmlns:mc="http://schemas.openxmlformats.org/markup-compatibility/2006" xmlns:mv="urn:schemas-microsoft-com:mac:vml" xmlns:o="urn:schemas-microsoft-com:office:office" xmlns:r="http://schemas.openxmlformats.org/officeDocument/2006/relationships" xmlns:m="http://schemas.openxmlformats.org/officeDocument/2006/math" xmlns:v="urn:schemas-microsoft-com:vml" xmlns:wp14="http://schemas.microsoft.com/office/word/2010/wordprocessingDrawing" xmlns:wp="http://schemas.openxmlformats.org/drawingml/2006/wordprocessingDrawing" xmlns:w10="urn:schemas-microsoft-com:office:word" xmlns:w="http://schemas.openxmlformats.org/wordprocessingml/2006/main" xmlns:w14="http://schemas.microsoft.com/office/word/2010/wordml" xmlns:w15="http://schemas.microsoft.com/office/word/2012/wordml" xmlns:wpg="http://schemas.microsoft.com/office/word/2010/wordprocessingGroup" xmlns:wpi="http://schemas.microsoft.com/office/word/2010/wordprocessingInk" xmlns:wne="http://schemas.microsoft.com/office/word/2006/wordml" xmlns:wps="http://schemas.microsoft.com/office/word/2010/wordprocessingShape" mc:Ignorable="w14 w15 wp14">
+<w:footnotes xmlns:wpc="http://schemas.microsoft.com/office/word/2010/wordprocessingCanvas" xmlns:mc="http://schemas.openxmlformats.org/markup-compatibility/2006" xmlns:o="urn:schemas-microsoft-com:office:office" xmlns:r="http://schemas.openxmlformats.org/officeDocument/2006/relationships" xmlns:m="http://schemas.openxmlformats.org/officeDocument/2006/math" xmlns:v="urn:schemas-microsoft-com:vml" xmlns:wp14="http://schemas.microsoft.com/office/word/2010/wordprocessingDrawing" xmlns:wp="http://schemas.openxmlformats.org/drawingml/2006/wordprocessingDrawing" xmlns:w10="urn:schemas-microsoft-com:office:word" xmlns:w="http://schemas.openxmlformats.org/wordprocessingml/2006/main" xmlns:w14="http://schemas.microsoft.com/office/word/2010/wordml" xmlns:wpg="http://schemas.microsoft.com/office/word/2010/wordprocessingGroup" xmlns:wpi="http://schemas.microsoft.com/office/word/2010/wordprocessingInk" xmlns:wne="http://schemas.microsoft.com/office/word/2006/wordml" xmlns:wps="http://schemas.microsoft.com/office/word/2010/wordprocessingShape" mc:Ignorable="w14 wp14">
   <w:footnote w:type="separator" w:id="-1">
     <w:p>
       <w:pPr>
@@ -1756,7 +1777,7 @@
 </file>
 
 <file path=word/styles.xml><?xml version="1.0" encoding="utf-8"?>
-<w:styles xmlns:mc="http://schemas.openxmlformats.org/markup-compatibility/2006" xmlns:r="http://schemas.openxmlformats.org/officeDocument/2006/relationships" xmlns:w="http://schemas.openxmlformats.org/wordprocessingml/2006/main" xmlns:w14="http://schemas.microsoft.com/office/word/2010/wordml" xmlns:w15="http://schemas.microsoft.com/office/word/2012/wordml" mc:Ignorable="w14 w15">
+<w:styles xmlns:mc="http://schemas.openxmlformats.org/markup-compatibility/2006" xmlns:r="http://schemas.openxmlformats.org/officeDocument/2006/relationships" xmlns:w="http://schemas.openxmlformats.org/wordprocessingml/2006/main" xmlns:w14="http://schemas.microsoft.com/office/word/2010/wordml" mc:Ignorable="w14">
   <w:docDefaults>
     <w:rPrDefault>
       <w:rPr>
@@ -1772,387 +1793,146 @@
       </w:pPr>
     </w:pPrDefault>
   </w:docDefaults>
-  <w:latentStyles w:defLockedState="0" w:defUIPriority="99" w:defSemiHidden="0" w:defUnhideWhenUsed="0" w:defQFormat="0" w:count="380">
-    <w:lsdException w:name="Normal" w:uiPriority="0" w:qFormat="1"/>
-    <w:lsdException w:name="heading 1" w:uiPriority="9" w:qFormat="1"/>
-    <w:lsdException w:name="heading 2" w:semiHidden="1" w:uiPriority="9" w:unhideWhenUsed="1" w:qFormat="1"/>
-    <w:lsdException w:name="heading 3" w:semiHidden="1" w:uiPriority="9" w:unhideWhenUsed="1" w:qFormat="1"/>
-    <w:lsdException w:name="heading 4" w:semiHidden="1" w:uiPriority="9" w:unhideWhenUsed="1" w:qFormat="1"/>
-    <w:lsdException w:name="heading 5" w:semiHidden="1" w:uiPriority="9" w:unhideWhenUsed="1" w:qFormat="1"/>
-    <w:lsdException w:name="heading 6" w:semiHidden="1" w:uiPriority="9" w:unhideWhenUsed="1" w:qFormat="1"/>
-    <w:lsdException w:name="heading 7" w:semiHidden="1" w:uiPriority="9" w:unhideWhenUsed="1" w:qFormat="1"/>
-    <w:lsdException w:name="heading 8" w:semiHidden="1" w:uiPriority="9" w:unhideWhenUsed="1" w:qFormat="1"/>
-    <w:lsdException w:name="heading 9" w:semiHidden="1" w:uiPriority="9" w:unhideWhenUsed="1" w:qFormat="1"/>
-    <w:lsdException w:name="index 1" w:semiHidden="1" w:unhideWhenUsed="1"/>
-    <w:lsdException w:name="index 2" w:semiHidden="1" w:unhideWhenUsed="1"/>
-    <w:lsdException w:name="index 3" w:semiHidden="1" w:unhideWhenUsed="1"/>
-    <w:lsdException w:name="index 4" w:semiHidden="1" w:unhideWhenUsed="1"/>
-    <w:lsdException w:name="index 5" w:semiHidden="1" w:unhideWhenUsed="1"/>
-    <w:lsdException w:name="index 6" w:semiHidden="1" w:unhideWhenUsed="1"/>
-    <w:lsdException w:name="index 7" w:semiHidden="1" w:unhideWhenUsed="1"/>
-    <w:lsdException w:name="index 8" w:semiHidden="1" w:unhideWhenUsed="1"/>
-    <w:lsdException w:name="index 9" w:semiHidden="1" w:unhideWhenUsed="1"/>
-    <w:lsdException w:name="toc 1" w:semiHidden="1" w:uiPriority="39" w:unhideWhenUsed="1"/>
-    <w:lsdException w:name="toc 2" w:semiHidden="1" w:uiPriority="39" w:unhideWhenUsed="1"/>
-    <w:lsdException w:name="toc 3" w:semiHidden="1" w:uiPriority="39" w:unhideWhenUsed="1"/>
-    <w:lsdException w:name="toc 4" w:semiHidden="1" w:uiPriority="39" w:unhideWhenUsed="1"/>
-    <w:lsdException w:name="toc 5" w:semiHidden="1" w:uiPriority="39" w:unhideWhenUsed="1"/>
-    <w:lsdException w:name="toc 6" w:semiHidden="1" w:uiPriority="39" w:unhideWhenUsed="1"/>
-    <w:lsdException w:name="toc 7" w:semiHidden="1" w:uiPriority="39" w:unhideWhenUsed="1"/>
-    <w:lsdException w:name="toc 8" w:semiHidden="1" w:uiPriority="39" w:unhideWhenUsed="1"/>
-    <w:lsdException w:name="toc 9" w:semiHidden="1" w:uiPriority="39" w:unhideWhenUsed="1"/>
-    <w:lsdException w:name="Normal Indent" w:semiHidden="1" w:unhideWhenUsed="1"/>
-    <w:lsdException w:name="footnote text" w:semiHidden="1" w:unhideWhenUsed="1"/>
-    <w:lsdException w:name="annotation text" w:semiHidden="1" w:uiPriority="0" w:unhideWhenUsed="1"/>
-    <w:lsdException w:name="header" w:semiHidden="1" w:unhideWhenUsed="1"/>
-    <w:lsdException w:name="footer" w:semiHidden="1" w:unhideWhenUsed="1"/>
-    <w:lsdException w:name="index heading" w:semiHidden="1" w:unhideWhenUsed="1"/>
-    <w:lsdException w:name="caption" w:semiHidden="1" w:uiPriority="35" w:unhideWhenUsed="1" w:qFormat="1"/>
-    <w:lsdException w:name="table of figures" w:semiHidden="1" w:unhideWhenUsed="1"/>
-    <w:lsdException w:name="envelope address" w:semiHidden="1" w:unhideWhenUsed="1"/>
-    <w:lsdException w:name="envelope return" w:semiHidden="1" w:unhideWhenUsed="1"/>
-    <w:lsdException w:name="footnote reference" w:semiHidden="1" w:unhideWhenUsed="1"/>
-    <w:lsdException w:name="annotation reference" w:semiHidden="1" w:uiPriority="0" w:unhideWhenUsed="1"/>
-    <w:lsdException w:name="line number" w:semiHidden="1" w:unhideWhenUsed="1"/>
-    <w:lsdException w:name="page number" w:semiHidden="1" w:unhideWhenUsed="1"/>
-    <w:lsdException w:name="endnote reference" w:semiHidden="1" w:unhideWhenUsed="1"/>
-    <w:lsdException w:name="endnote text" w:semiHidden="1" w:unhideWhenUsed="1"/>
-    <w:lsdException w:name="table of authorities" w:semiHidden="1" w:unhideWhenUsed="1"/>
-    <w:lsdException w:name="macro" w:semiHidden="1" w:unhideWhenUsed="1"/>
-    <w:lsdException w:name="toa heading" w:semiHidden="1" w:unhideWhenUsed="1"/>
-    <w:lsdException w:name="List" w:semiHidden="1" w:unhideWhenUsed="1"/>
-    <w:lsdException w:name="List Bullet" w:semiHidden="1" w:unhideWhenUsed="1"/>
-    <w:lsdException w:name="List Number" w:semiHidden="1" w:unhideWhenUsed="1"/>
-    <w:lsdException w:name="List 2" w:semiHidden="1" w:unhideWhenUsed="1"/>
-    <w:lsdException w:name="List 3" w:semiHidden="1" w:unhideWhenUsed="1"/>
-    <w:lsdException w:name="List 4" w:semiHidden="1" w:unhideWhenUsed="1"/>
-    <w:lsdException w:name="List 5" w:semiHidden="1" w:unhideWhenUsed="1"/>
-    <w:lsdException w:name="List Bullet 2" w:semiHidden="1" w:unhideWhenUsed="1"/>
-    <w:lsdException w:name="List Bullet 3" w:semiHidden="1" w:unhideWhenUsed="1"/>
-    <w:lsdException w:name="List Bullet 4" w:semiHidden="1" w:unhideWhenUsed="1"/>
-    <w:lsdException w:name="List Bullet 5" w:semiHidden="1" w:unhideWhenUsed="1"/>
-    <w:lsdException w:name="List Number 2" w:semiHidden="1" w:unhideWhenUsed="1"/>
-    <w:lsdException w:name="List Number 3" w:semiHidden="1" w:unhideWhenUsed="1"/>
-    <w:lsdException w:name="List Number 4" w:semiHidden="1" w:unhideWhenUsed="1"/>
-    <w:lsdException w:name="List Number 5" w:semiHidden="1" w:unhideWhenUsed="1"/>
-    <w:lsdException w:name="Title" w:uiPriority="10" w:qFormat="1"/>
-    <w:lsdException w:name="Closing" w:semiHidden="1" w:unhideWhenUsed="1"/>
-    <w:lsdException w:name="Signature" w:semiHidden="1" w:unhideWhenUsed="1"/>
-    <w:lsdException w:name="Default Paragraph Font" w:semiHidden="1" w:uiPriority="1" w:unhideWhenUsed="1"/>
-    <w:lsdException w:name="Body Text" w:semiHidden="1" w:unhideWhenUsed="1"/>
-    <w:lsdException w:name="Body Text Indent" w:semiHidden="1" w:unhideWhenUsed="1"/>
-    <w:lsdException w:name="List Continue" w:semiHidden="1" w:unhideWhenUsed="1"/>
-    <w:lsdException w:name="List Continue 2" w:semiHidden="1" w:unhideWhenUsed="1"/>
-    <w:lsdException w:name="List Continue 3" w:semiHidden="1" w:unhideWhenUsed="1"/>
-    <w:lsdException w:name="List Continue 4" w:semiHidden="1" w:unhideWhenUsed="1"/>
-    <w:lsdException w:name="List Continue 5" w:semiHidden="1" w:unhideWhenUsed="1"/>
-    <w:lsdException w:name="Message Header" w:semiHidden="1" w:unhideWhenUsed="1"/>
-    <w:lsdException w:name="Subtitle" w:uiPriority="11" w:qFormat="1"/>
-    <w:lsdException w:name="Salutation" w:semiHidden="1" w:unhideWhenUsed="1"/>
-    <w:lsdException w:name="Date" w:semiHidden="1" w:unhideWhenUsed="1"/>
-    <w:lsdException w:name="Body Text First Indent" w:semiHidden="1" w:unhideWhenUsed="1"/>
-    <w:lsdException w:name="Body Text First Indent 2" w:semiHidden="1" w:unhideWhenUsed="1"/>
-    <w:lsdException w:name="Note Heading" w:semiHidden="1" w:unhideWhenUsed="1"/>
-    <w:lsdException w:name="Body Text 2" w:semiHidden="1" w:unhideWhenUsed="1"/>
-    <w:lsdException w:name="Body Text 3" w:semiHidden="1" w:unhideWhenUsed="1"/>
-    <w:lsdException w:name="Body Text Indent 2" w:semiHidden="1" w:unhideWhenUsed="1"/>
-    <w:lsdException w:name="Body Text Indent 3" w:semiHidden="1" w:unhideWhenUsed="1"/>
-    <w:lsdException w:name="Block Text" w:semiHidden="1" w:unhideWhenUsed="1"/>
-    <w:lsdException w:name="Hyperlink" w:semiHidden="1" w:unhideWhenUsed="1"/>
-    <w:lsdException w:name="FollowedHyperlink" w:semiHidden="1" w:unhideWhenUsed="1"/>
-    <w:lsdException w:name="Strong" w:uiPriority="22" w:qFormat="1"/>
-    <w:lsdException w:name="Emphasis" w:uiPriority="20" w:qFormat="1"/>
-    <w:lsdException w:name="Document Map" w:semiHidden="1" w:unhideWhenUsed="1"/>
-    <w:lsdException w:name="Plain Text" w:semiHidden="1" w:unhideWhenUsed="1"/>
-    <w:lsdException w:name="E-mail Signature" w:semiHidden="1" w:unhideWhenUsed="1"/>
-    <w:lsdException w:name="HTML Top of Form" w:semiHidden="1" w:unhideWhenUsed="1"/>
-    <w:lsdException w:name="HTML Bottom of Form" w:semiHidden="1" w:unhideWhenUsed="1"/>
-    <w:lsdException w:name="Normal (Web)" w:semiHidden="1" w:unhideWhenUsed="1"/>
-    <w:lsdException w:name="HTML Acronym" w:semiHidden="1" w:unhideWhenUsed="1"/>
-    <w:lsdException w:name="HTML Address" w:semiHidden="1" w:unhideWhenUsed="1"/>
-    <w:lsdException w:name="HTML Cite" w:semiHidden="1" w:unhideWhenUsed="1"/>
-    <w:lsdException w:name="HTML Code" w:semiHidden="1" w:unhideWhenUsed="1"/>
-    <w:lsdException w:name="HTML Definition" w:semiHidden="1" w:unhideWhenUsed="1"/>
-    <w:lsdException w:name="HTML Keyboard" w:semiHidden="1" w:unhideWhenUsed="1"/>
-    <w:lsdException w:name="HTML Preformatted" w:semiHidden="1" w:unhideWhenUsed="1"/>
-    <w:lsdException w:name="HTML Sample" w:semiHidden="1" w:unhideWhenUsed="1"/>
-    <w:lsdException w:name="HTML Typewriter" w:semiHidden="1" w:unhideWhenUsed="1"/>
-    <w:lsdException w:name="HTML Variable" w:semiHidden="1" w:unhideWhenUsed="1"/>
-    <w:lsdException w:name="Normal Table" w:semiHidden="1" w:unhideWhenUsed="1"/>
-    <w:lsdException w:name="annotation subject" w:semiHidden="1" w:unhideWhenUsed="1"/>
-    <w:lsdException w:name="No List" w:semiHidden="1" w:unhideWhenUsed="1"/>
-    <w:lsdException w:name="Outline List 1" w:semiHidden="1" w:unhideWhenUsed="1"/>
-    <w:lsdException w:name="Outline List 2" w:semiHidden="1" w:unhideWhenUsed="1"/>
-    <w:lsdException w:name="Outline List 3" w:semiHidden="1" w:unhideWhenUsed="1"/>
-    <w:lsdException w:name="Table Simple 1" w:semiHidden="1" w:unhideWhenUsed="1"/>
-    <w:lsdException w:name="Table Simple 2" w:semiHidden="1" w:unhideWhenUsed="1"/>
-    <w:lsdException w:name="Table Simple 3" w:semiHidden="1" w:unhideWhenUsed="1"/>
-    <w:lsdException w:name="Table Classic 1" w:semiHidden="1" w:unhideWhenUsed="1"/>
-    <w:lsdException w:name="Table Classic 2" w:semiHidden="1" w:unhideWhenUsed="1"/>
-    <w:lsdException w:name="Table Classic 3" w:semiHidden="1" w:unhideWhenUsed="1"/>
-    <w:lsdException w:name="Table Classic 4" w:semiHidden="1" w:unhideWhenUsed="1"/>
-    <w:lsdException w:name="Table Colorful 1" w:semiHidden="1" w:unhideWhenUsed="1"/>
-    <w:lsdException w:name="Table Colorful 2" w:semiHidden="1" w:unhideWhenUsed="1"/>
-    <w:lsdException w:name="Table Colorful 3" w:semiHidden="1" w:unhideWhenUsed="1"/>
-    <w:lsdException w:name="Table Columns 1" w:semiHidden="1" w:unhideWhenUsed="1"/>
-    <w:lsdException w:name="Table Columns 2" w:semiHidden="1" w:unhideWhenUsed="1"/>
-    <w:lsdException w:name="Table Columns 3" w:semiHidden="1" w:unhideWhenUsed="1"/>
-    <w:lsdException w:name="Table Columns 4" w:semiHidden="1" w:unhideWhenUsed="1"/>
-    <w:lsdException w:name="Table Columns 5" w:semiHidden="1" w:unhideWhenUsed="1"/>
-    <w:lsdException w:name="Table Grid 1" w:semiHidden="1" w:unhideWhenUsed="1"/>
-    <w:lsdException w:name="Table Grid 2" w:semiHidden="1" w:unhideWhenUsed="1"/>
-    <w:lsdException w:name="Table Grid 3" w:semiHidden="1" w:unhideWhenUsed="1"/>
-    <w:lsdException w:name="Table Grid 4" w:semiHidden="1" w:unhideWhenUsed="1"/>
-    <w:lsdException w:name="Table Grid 5" w:semiHidden="1" w:unhideWhenUsed="1"/>
-    <w:lsdException w:name="Table Grid 6" w:semiHidden="1" w:unhideWhenUsed="1"/>
-    <w:lsdException w:name="Table Grid 7" w:semiHidden="1" w:unhideWhenUsed="1"/>
-    <w:lsdException w:name="Table Grid 8" w:semiHidden="1" w:unhideWhenUsed="1"/>
-    <w:lsdException w:name="Table List 1" w:semiHidden="1" w:unhideWhenUsed="1"/>
-    <w:lsdException w:name="Table List 2" w:semiHidden="1" w:unhideWhenUsed="1"/>
-    <w:lsdException w:name="Table List 3" w:semiHidden="1" w:unhideWhenUsed="1"/>
-    <w:lsdException w:name="Table List 4" w:semiHidden="1" w:unhideWhenUsed="1"/>
-    <w:lsdException w:name="Table List 5" w:semiHidden="1" w:unhideWhenUsed="1"/>
-    <w:lsdException w:name="Table List 6" w:semiHidden="1" w:unhideWhenUsed="1"/>
-    <w:lsdException w:name="Table List 7" w:semiHidden="1" w:unhideWhenUsed="1"/>
-    <w:lsdException w:name="Table List 8" w:semiHidden="1" w:unhideWhenUsed="1"/>
-    <w:lsdException w:name="Table 3D effects 1" w:semiHidden="1" w:unhideWhenUsed="1"/>
-    <w:lsdException w:name="Table 3D effects 2" w:semiHidden="1" w:unhideWhenUsed="1"/>
-    <w:lsdException w:name="Table 3D effects 3" w:semiHidden="1" w:unhideWhenUsed="1"/>
-    <w:lsdException w:name="Table Contemporary" w:semiHidden="1" w:unhideWhenUsed="1"/>
-    <w:lsdException w:name="Table Elegant" w:semiHidden="1" w:unhideWhenUsed="1"/>
-    <w:lsdException w:name="Table Professional" w:semiHidden="1" w:unhideWhenUsed="1"/>
-    <w:lsdException w:name="Table Subtle 1" w:semiHidden="1" w:unhideWhenUsed="1"/>
-    <w:lsdException w:name="Table Subtle 2" w:semiHidden="1" w:unhideWhenUsed="1"/>
-    <w:lsdException w:name="Table Web 1" w:semiHidden="1" w:unhideWhenUsed="1"/>
-    <w:lsdException w:name="Table Web 2" w:semiHidden="1" w:unhideWhenUsed="1"/>
-    <w:lsdException w:name="Table Web 3" w:semiHidden="1" w:unhideWhenUsed="1"/>
-    <w:lsdException w:name="Balloon Text" w:semiHidden="1" w:unhideWhenUsed="1"/>
-    <w:lsdException w:name="Table Grid" w:uiPriority="59"/>
-    <w:lsdException w:name="Table Theme" w:semiHidden="1" w:unhideWhenUsed="1"/>
-    <w:lsdException w:name="Note Level 1" w:semiHidden="1" w:unhideWhenUsed="1"/>
-    <w:lsdException w:name="Note Level 2" w:semiHidden="1" w:unhideWhenUsed="1"/>
-    <w:lsdException w:name="Note Level 3" w:semiHidden="1" w:unhideWhenUsed="1"/>
-    <w:lsdException w:name="Note Level 4" w:semiHidden="1" w:unhideWhenUsed="1"/>
-    <w:lsdException w:name="Note Level 5" w:semiHidden="1" w:unhideWhenUsed="1"/>
-    <w:lsdException w:name="Note Level 6" w:semiHidden="1" w:unhideWhenUsed="1"/>
-    <w:lsdException w:name="Note Level 7" w:semiHidden="1" w:unhideWhenUsed="1"/>
-    <w:lsdException w:name="Note Level 8" w:semiHidden="1" w:unhideWhenUsed="1"/>
-    <w:lsdException w:name="Note Level 9" w:semiHidden="1" w:unhideWhenUsed="1"/>
-    <w:lsdException w:name="Placeholder Text" w:semiHidden="1"/>
-    <w:lsdException w:name="No Spacing" w:uiPriority="1" w:qFormat="1"/>
-    <w:lsdException w:name="Light Shading" w:uiPriority="60"/>
-    <w:lsdException w:name="Light List" w:uiPriority="61"/>
-    <w:lsdException w:name="Light Grid" w:uiPriority="62"/>
-    <w:lsdException w:name="Medium Shading 1" w:uiPriority="63"/>
-    <w:lsdException w:name="Medium Shading 2" w:uiPriority="64"/>
-    <w:lsdException w:name="Medium List 1" w:uiPriority="65"/>
-    <w:lsdException w:name="Medium List 2" w:uiPriority="66"/>
-    <w:lsdException w:name="Medium Grid 1" w:uiPriority="67"/>
-    <w:lsdException w:name="Medium Grid 2" w:uiPriority="68"/>
-    <w:lsdException w:name="Medium Grid 3" w:uiPriority="69"/>
-    <w:lsdException w:name="Dark List" w:uiPriority="70"/>
-    <w:lsdException w:name="Colorful Shading" w:uiPriority="71"/>
-    <w:lsdException w:name="Colorful List" w:uiPriority="72"/>
-    <w:lsdException w:name="Colorful Grid" w:uiPriority="73"/>
-    <w:lsdException w:name="Light Shading Accent 1" w:uiPriority="60"/>
-    <w:lsdException w:name="Light List Accent 1" w:uiPriority="61"/>
-    <w:lsdException w:name="Light Grid Accent 1" w:uiPriority="62"/>
-    <w:lsdException w:name="Medium Shading 1 Accent 1" w:uiPriority="63"/>
-    <w:lsdException w:name="Medium Shading 2 Accent 1" w:uiPriority="64"/>
-    <w:lsdException w:name="Medium List 1 Accent 1" w:uiPriority="65"/>
-    <w:lsdException w:name="Revision" w:semiHidden="1"/>
-    <w:lsdException w:name="List Paragraph" w:uiPriority="34" w:qFormat="1"/>
-    <w:lsdException w:name="Quote" w:uiPriority="29" w:qFormat="1"/>
-    <w:lsdException w:name="Intense Quote" w:uiPriority="30" w:qFormat="1"/>
-    <w:lsdException w:name="Medium List 2 Accent 1" w:uiPriority="66"/>
-    <w:lsdException w:name="Medium Grid 1 Accent 1" w:uiPriority="67"/>
-    <w:lsdException w:name="Medium Grid 2 Accent 1" w:uiPriority="68"/>
-    <w:lsdException w:name="Medium Grid 3 Accent 1" w:uiPriority="69"/>
-    <w:lsdException w:name="Dark List Accent 1" w:uiPriority="70"/>
-    <w:lsdException w:name="Colorful Shading Accent 1" w:uiPriority="71"/>
-    <w:lsdException w:name="Colorful List Accent 1" w:uiPriority="72"/>
-    <w:lsdException w:name="Colorful Grid Accent 1" w:uiPriority="73"/>
-    <w:lsdException w:name="Light Shading Accent 2" w:uiPriority="60"/>
-    <w:lsdException w:name="Light List Accent 2" w:uiPriority="61"/>
-    <w:lsdException w:name="Light Grid Accent 2" w:uiPriority="62"/>
-    <w:lsdException w:name="Medium Shading 1 Accent 2" w:uiPriority="63"/>
-    <w:lsdException w:name="Medium Shading 2 Accent 2" w:uiPriority="64"/>
-    <w:lsdException w:name="Medium List 1 Accent 2" w:uiPriority="65"/>
-    <w:lsdException w:name="Medium List 2 Accent 2" w:uiPriority="66"/>
-    <w:lsdException w:name="Medium Grid 1 Accent 2" w:uiPriority="67"/>
-    <w:lsdException w:name="Medium Grid 2 Accent 2" w:uiPriority="68"/>
-    <w:lsdException w:name="Medium Grid 3 Accent 2" w:uiPriority="69"/>
-    <w:lsdException w:name="Dark List Accent 2" w:uiPriority="70"/>
-    <w:lsdException w:name="Colorful Shading Accent 2" w:uiPriority="71"/>
-    <w:lsdException w:name="Colorful List Accent 2" w:uiPriority="72"/>
-    <w:lsdException w:name="Colorful Grid Accent 2" w:uiPriority="73"/>
-    <w:lsdException w:name="Light Shading Accent 3" w:uiPriority="60"/>
-    <w:lsdException w:name="Light List Accent 3" w:uiPriority="61"/>
-    <w:lsdException w:name="Light Grid Accent 3" w:uiPriority="62"/>
-    <w:lsdException w:name="Medium Shading 1 Accent 3" w:uiPriority="63"/>
-    <w:lsdException w:name="Medium Shading 2 Accent 3" w:uiPriority="64"/>
-    <w:lsdException w:name="Medium List 1 Accent 3" w:uiPriority="65"/>
-    <w:lsdException w:name="Medium List 2 Accent 3" w:uiPriority="66"/>
-    <w:lsdException w:name="Medium Grid 1 Accent 3" w:uiPriority="67"/>
-    <w:lsdException w:name="Medium Grid 2 Accent 3" w:uiPriority="68"/>
-    <w:lsdException w:name="Medium Grid 3 Accent 3" w:uiPriority="69"/>
-    <w:lsdException w:name="Dark List Accent 3" w:uiPriority="70"/>
-    <w:lsdException w:name="Colorful Shading Accent 3" w:uiPriority="71"/>
-    <w:lsdException w:name="Colorful List Accent 3" w:uiPriority="72"/>
-    <w:lsdException w:name="Colorful Grid Accent 3" w:uiPriority="73"/>
-    <w:lsdException w:name="Light Shading Accent 4" w:uiPriority="60"/>
-    <w:lsdException w:name="Light List Accent 4" w:uiPriority="61"/>
-    <w:lsdException w:name="Light Grid Accent 4" w:uiPriority="62"/>
-    <w:lsdException w:name="Medium Shading 1 Accent 4" w:uiPriority="63"/>
-    <w:lsdException w:name="Medium Shading 2 Accent 4" w:uiPriority="64"/>
-    <w:lsdException w:name="Medium List 1 Accent 4" w:uiPriority="65"/>
-    <w:lsdException w:name="Medium List 2 Accent 4" w:uiPriority="66"/>
-    <w:lsdException w:name="Medium Grid 1 Accent 4" w:uiPriority="67"/>
-    <w:lsdException w:name="Medium Grid 2 Accent 4" w:uiPriority="68"/>
-    <w:lsdException w:name="Medium Grid 3 Accent 4" w:uiPriority="69"/>
-    <w:lsdException w:name="Dark List Accent 4" w:uiPriority="70"/>
-    <w:lsdException w:name="Colorful Shading Accent 4" w:uiPriority="71"/>
-    <w:lsdException w:name="Colorful List Accent 4" w:uiPriority="72"/>
-    <w:lsdException w:name="Colorful Grid Accent 4" w:uiPriority="73"/>
-    <w:lsdException w:name="Light Shading Accent 5" w:uiPriority="60"/>
-    <w:lsdException w:name="Light List Accent 5" w:uiPriority="61"/>
-    <w:lsdException w:name="Light Grid Accent 5" w:uiPriority="62"/>
-    <w:lsdException w:name="Medium Shading 1 Accent 5" w:uiPriority="63"/>
-    <w:lsdException w:name="Medium Shading 2 Accent 5" w:uiPriority="64"/>
-    <w:lsdException w:name="Medium List 1 Accent 5" w:uiPriority="65"/>
-    <w:lsdException w:name="Medium List 2 Accent 5" w:uiPriority="66"/>
-    <w:lsdException w:name="Medium Grid 1 Accent 5" w:uiPriority="67"/>
-    <w:lsdException w:name="Medium Grid 2 Accent 5" w:uiPriority="68"/>
-    <w:lsdException w:name="Medium Grid 3 Accent 5" w:uiPriority="69"/>
-    <w:lsdException w:name="Dark List Accent 5" w:uiPriority="70"/>
-    <w:lsdException w:name="Colorful Shading Accent 5" w:uiPriority="71"/>
-    <w:lsdException w:name="Colorful List Accent 5" w:uiPriority="72"/>
-    <w:lsdException w:name="Colorful Grid Accent 5" w:uiPriority="73"/>
-    <w:lsdException w:name="Light Shading Accent 6" w:uiPriority="60"/>
-    <w:lsdException w:name="Light List Accent 6" w:uiPriority="61"/>
-    <w:lsdException w:name="Light Grid Accent 6" w:uiPriority="62"/>
-    <w:lsdException w:name="Medium Shading 1 Accent 6" w:uiPriority="63"/>
-    <w:lsdException w:name="Medium Shading 2 Accent 6" w:uiPriority="64"/>
-    <w:lsdException w:name="Medium List 1 Accent 6" w:uiPriority="65"/>
-    <w:lsdException w:name="Medium List 2 Accent 6" w:uiPriority="66"/>
-    <w:lsdException w:name="Medium Grid 1 Accent 6" w:uiPriority="67"/>
-    <w:lsdException w:name="Medium Grid 2 Accent 6" w:uiPriority="68"/>
-    <w:lsdException w:name="Medium Grid 3 Accent 6" w:uiPriority="69"/>
-    <w:lsdException w:name="Dark List Accent 6" w:uiPriority="70"/>
-    <w:lsdException w:name="Colorful Shading Accent 6" w:uiPriority="71"/>
-    <w:lsdException w:name="Colorful List Accent 6" w:uiPriority="72"/>
-    <w:lsdException w:name="Colorful Grid Accent 6" w:uiPriority="73"/>
-    <w:lsdException w:name="Subtle Emphasis" w:uiPriority="19" w:qFormat="1"/>
-    <w:lsdException w:name="Intense Emphasis" w:uiPriority="21" w:qFormat="1"/>
-    <w:lsdException w:name="Subtle Reference" w:uiPriority="31" w:qFormat="1"/>
-    <w:lsdException w:name="Intense Reference" w:uiPriority="32" w:qFormat="1"/>
-    <w:lsdException w:name="Book Title" w:uiPriority="33" w:qFormat="1"/>
-    <w:lsdException w:name="Bibliography" w:semiHidden="1" w:uiPriority="37" w:unhideWhenUsed="1"/>
-    <w:lsdException w:name="TOC Heading" w:semiHidden="1" w:uiPriority="39" w:unhideWhenUsed="1" w:qFormat="1"/>
-    <w:lsdException w:name="Plain Table 1" w:uiPriority="41"/>
-    <w:lsdException w:name="Plain Table 2" w:uiPriority="42"/>
-    <w:lsdException w:name="Plain Table 3" w:uiPriority="43"/>
-    <w:lsdException w:name="Plain Table 4" w:uiPriority="44"/>
-    <w:lsdException w:name="Plain Table 5" w:uiPriority="45"/>
-    <w:lsdException w:name="Grid Table Light" w:uiPriority="40"/>
-    <w:lsdException w:name="Grid Table 1 Light" w:uiPriority="46"/>
-    <w:lsdException w:name="Grid Table 2" w:uiPriority="47"/>
-    <w:lsdException w:name="Grid Table 3" w:uiPriority="48"/>
-    <w:lsdException w:name="Grid Table 4" w:uiPriority="49"/>
-    <w:lsdException w:name="Grid Table 5 Dark" w:uiPriority="50"/>
-    <w:lsdException w:name="Grid Table 6 Colorful" w:uiPriority="51"/>
-    <w:lsdException w:name="Grid Table 7 Colorful" w:uiPriority="52"/>
-    <w:lsdException w:name="Grid Table 1 Light Accent 1" w:uiPriority="46"/>
-    <w:lsdException w:name="Grid Table 2 Accent 1" w:uiPriority="47"/>
-    <w:lsdException w:name="Grid Table 3 Accent 1" w:uiPriority="48"/>
-    <w:lsdException w:name="Grid Table 4 Accent 1" w:uiPriority="49"/>
-    <w:lsdException w:name="Grid Table 5 Dark Accent 1" w:uiPriority="50"/>
-    <w:lsdException w:name="Grid Table 6 Colorful Accent 1" w:uiPriority="51"/>
-    <w:lsdException w:name="Grid Table 7 Colorful Accent 1" w:uiPriority="52"/>
-    <w:lsdException w:name="Grid Table 1 Light Accent 2" w:uiPriority="46"/>
-    <w:lsdException w:name="Grid Table 2 Accent 2" w:uiPriority="47"/>
-    <w:lsdException w:name="Grid Table 3 Accent 2" w:uiPriority="48"/>
-    <w:lsdException w:name="Grid Table 4 Accent 2" w:uiPriority="49"/>
-    <w:lsdException w:name="Grid Table 5 Dark Accent 2" w:uiPriority="50"/>
-    <w:lsdException w:name="Grid Table 6 Colorful Accent 2" w:uiPriority="51"/>
-    <w:lsdException w:name="Grid Table 7 Colorful Accent 2" w:uiPriority="52"/>
-    <w:lsdException w:name="Grid Table 1 Light Accent 3" w:uiPriority="46"/>
-    <w:lsdException w:name="Grid Table 2 Accent 3" w:uiPriority="47"/>
-    <w:lsdException w:name="Grid Table 3 Accent 3" w:uiPriority="48"/>
-    <w:lsdException w:name="Grid Table 4 Accent 3" w:uiPriority="49"/>
-    <w:lsdException w:name="Grid Table 5 Dark Accent 3" w:uiPriority="50"/>
-    <w:lsdException w:name="Grid Table 6 Colorful Accent 3" w:uiPriority="51"/>
-    <w:lsdException w:name="Grid Table 7 Colorful Accent 3" w:uiPriority="52"/>
-    <w:lsdException w:name="Grid Table 1 Light Accent 4" w:uiPriority="46"/>
-    <w:lsdException w:name="Grid Table 2 Accent 4" w:uiPriority="47"/>
-    <w:lsdException w:name="Grid Table 3 Accent 4" w:uiPriority="48"/>
-    <w:lsdException w:name="Grid Table 4 Accent 4" w:uiPriority="49"/>
-    <w:lsdException w:name="Grid Table 5 Dark Accent 4" w:uiPriority="50"/>
-    <w:lsdException w:name="Grid Table 6 Colorful Accent 4" w:uiPriority="51"/>
-    <w:lsdException w:name="Grid Table 7 Colorful Accent 4" w:uiPriority="52"/>
-    <w:lsdException w:name="Grid Table 1 Light Accent 5" w:uiPriority="46"/>
-    <w:lsdException w:name="Grid Table 2 Accent 5" w:uiPriority="47"/>
-    <w:lsdException w:name="Grid Table 3 Accent 5" w:uiPriority="48"/>
-    <w:lsdException w:name="Grid Table 4 Accent 5" w:uiPriority="49"/>
-    <w:lsdException w:name="Grid Table 5 Dark Accent 5" w:uiPriority="50"/>
-    <w:lsdException w:name="Grid Table 6 Colorful Accent 5" w:uiPriority="51"/>
-    <w:lsdException w:name="Grid Table 7 Colorful Accent 5" w:uiPriority="52"/>
-    <w:lsdException w:name="Grid Table 1 Light Accent 6" w:uiPriority="46"/>
-    <w:lsdException w:name="Grid Table 2 Accent 6" w:uiPriority="47"/>
-    <w:lsdException w:name="Grid Table 3 Accent 6" w:uiPriority="48"/>
-    <w:lsdException w:name="Grid Table 4 Accent 6" w:uiPriority="49"/>
-    <w:lsdException w:name="Grid Table 5 Dark Accent 6" w:uiPriority="50"/>
-    <w:lsdException w:name="Grid Table 6 Colorful Accent 6" w:uiPriority="51"/>
-    <w:lsdException w:name="Grid Table 7 Colorful Accent 6" w:uiPriority="52"/>
-    <w:lsdException w:name="List Table 1 Light" w:uiPriority="46"/>
-    <w:lsdException w:name="List Table 2" w:uiPriority="47"/>
-    <w:lsdException w:name="List Table 3" w:uiPriority="48"/>
-    <w:lsdException w:name="List Table 4" w:uiPriority="49"/>
-    <w:lsdException w:name="List Table 5 Dark" w:uiPriority="50"/>
-    <w:lsdException w:name="List Table 6 Colorful" w:uiPriority="51"/>
-    <w:lsdException w:name="List Table 7 Colorful" w:uiPriority="52"/>
-    <w:lsdException w:name="List Table 1 Light Accent 1" w:uiPriority="46"/>
-    <w:lsdException w:name="List Table 2 Accent 1" w:uiPriority="47"/>
-    <w:lsdException w:name="List Table 3 Accent 1" w:uiPriority="48"/>
-    <w:lsdException w:name="List Table 4 Accent 1" w:uiPriority="49"/>
-    <w:lsdException w:name="List Table 5 Dark Accent 1" w:uiPriority="50"/>
-    <w:lsdException w:name="List Table 6 Colorful Accent 1" w:uiPriority="51"/>
-    <w:lsdException w:name="List Table 7 Colorful Accent 1" w:uiPriority="52"/>
-    <w:lsdException w:name="List Table 1 Light Accent 2" w:uiPriority="46"/>
-    <w:lsdException w:name="List Table 2 Accent 2" w:uiPriority="47"/>
-    <w:lsdException w:name="List Table 3 Accent 2" w:uiPriority="48"/>
-    <w:lsdException w:name="List Table 4 Accent 2" w:uiPriority="49"/>
-    <w:lsdException w:name="List Table 5 Dark Accent 2" w:uiPriority="50"/>
-    <w:lsdException w:name="List Table 6 Colorful Accent 2" w:uiPriority="51"/>
-    <w:lsdException w:name="List Table 7 Colorful Accent 2" w:uiPriority="52"/>
-    <w:lsdException w:name="List Table 1 Light Accent 3" w:uiPriority="46"/>
-    <w:lsdException w:name="List Table 2 Accent 3" w:uiPriority="47"/>
-    <w:lsdException w:name="List Table 3 Accent 3" w:uiPriority="48"/>
-    <w:lsdException w:name="List Table 4 Accent 3" w:uiPriority="49"/>
-    <w:lsdException w:name="List Table 5 Dark Accent 3" w:uiPriority="50"/>
-    <w:lsdException w:name="List Table 6 Colorful Accent 3" w:uiPriority="51"/>
-    <w:lsdException w:name="List Table 7 Colorful Accent 3" w:uiPriority="52"/>
-    <w:lsdException w:name="List Table 1 Light Accent 4" w:uiPriority="46"/>
-    <w:lsdException w:name="List Table 2 Accent 4" w:uiPriority="47"/>
-    <w:lsdException w:name="List Table 3 Accent 4" w:uiPriority="48"/>
-    <w:lsdException w:name="List Table 4 Accent 4" w:uiPriority="49"/>
-    <w:lsdException w:name="List Table 5 Dark Accent 4" w:uiPriority="50"/>
-    <w:lsdException w:name="List Table 6 Colorful Accent 4" w:uiPriority="51"/>
-    <w:lsdException w:name="List Table 7 Colorful Accent 4" w:uiPriority="52"/>
-    <w:lsdException w:name="List Table 1 Light Accent 5" w:uiPriority="46"/>
-    <w:lsdException w:name="List Table 2 Accent 5" w:uiPriority="47"/>
-    <w:lsdException w:name="List Table 3 Accent 5" w:uiPriority="48"/>
-    <w:lsdException w:name="List Table 4 Accent 5" w:uiPriority="49"/>
-    <w:lsdException w:name="List Table 5 Dark Accent 5" w:uiPriority="50"/>
-    <w:lsdException w:name="List Table 6 Colorful Accent 5" w:uiPriority="51"/>
-    <w:lsdException w:name="List Table 7 Colorful Accent 5" w:uiPriority="52"/>
-    <w:lsdException w:name="List Table 1 Light Accent 6" w:uiPriority="46"/>
-    <w:lsdException w:name="List Table 2 Accent 6" w:uiPriority="47"/>
-    <w:lsdException w:name="List Table 3 Accent 6" w:uiPriority="48"/>
-    <w:lsdException w:name="List Table 4 Accent 6" w:uiPriority="49"/>
-    <w:lsdException w:name="List Table 5 Dark Accent 6" w:uiPriority="50"/>
-    <w:lsdException w:name="List Table 6 Colorful Accent 6" w:uiPriority="51"/>
-    <w:lsdException w:name="List Table 7 Colorful Accent 6" w:uiPriority="52"/>
+  <w:latentStyles w:defLockedState="0" w:defUIPriority="99" w:defSemiHidden="1" w:defUnhideWhenUsed="1" w:defQFormat="0" w:count="267">
+    <w:lsdException w:name="Normal" w:semiHidden="0" w:uiPriority="0" w:unhideWhenUsed="0" w:qFormat="1"/>
+    <w:lsdException w:name="heading 1" w:semiHidden="0" w:uiPriority="9" w:unhideWhenUsed="0" w:qFormat="1"/>
+    <w:lsdException w:name="heading 2" w:uiPriority="9" w:qFormat="1"/>
+    <w:lsdException w:name="heading 3" w:uiPriority="9" w:qFormat="1"/>
+    <w:lsdException w:name="heading 4" w:uiPriority="9" w:qFormat="1"/>
+    <w:lsdException w:name="heading 5" w:uiPriority="9" w:qFormat="1"/>
+    <w:lsdException w:name="heading 6" w:uiPriority="9" w:qFormat="1"/>
+    <w:lsdException w:name="heading 7" w:uiPriority="9" w:qFormat="1"/>
+    <w:lsdException w:name="heading 8" w:uiPriority="9" w:qFormat="1"/>
+    <w:lsdException w:name="heading 9" w:uiPriority="9" w:qFormat="1"/>
+    <w:lsdException w:name="toc 1" w:uiPriority="39"/>
+    <w:lsdException w:name="toc 2" w:uiPriority="39"/>
+    <w:lsdException w:name="toc 3" w:uiPriority="39"/>
+    <w:lsdException w:name="toc 4" w:uiPriority="39"/>
+    <w:lsdException w:name="toc 5" w:uiPriority="39"/>
+    <w:lsdException w:name="toc 6" w:uiPriority="39"/>
+    <w:lsdException w:name="toc 7" w:uiPriority="39"/>
+    <w:lsdException w:name="toc 8" w:uiPriority="39"/>
+    <w:lsdException w:name="toc 9" w:uiPriority="39"/>
+    <w:lsdException w:name="annotation text" w:uiPriority="0"/>
+    <w:lsdException w:name="caption" w:uiPriority="35" w:qFormat="1"/>
+    <w:lsdException w:name="annotation reference" w:uiPriority="0"/>
+    <w:lsdException w:name="Title" w:semiHidden="0" w:uiPriority="10" w:unhideWhenUsed="0" w:qFormat="1"/>
+    <w:lsdException w:name="Default Paragraph Font" w:uiPriority="1"/>
+    <w:lsdException w:name="Subtitle" w:semiHidden="0" w:uiPriority="11" w:unhideWhenUsed="0" w:qFormat="1"/>
+    <w:lsdException w:name="Strong" w:semiHidden="0" w:uiPriority="22" w:unhideWhenUsed="0" w:qFormat="1"/>
+    <w:lsdException w:name="Emphasis" w:semiHidden="0" w:uiPriority="20" w:unhideWhenUsed="0" w:qFormat="1"/>
+    <w:lsdException w:name="Table Grid" w:semiHidden="0" w:uiPriority="59" w:unhideWhenUsed="0"/>
+    <w:lsdException w:name="Placeholder Text" w:unhideWhenUsed="0"/>
+    <w:lsdException w:name="No Spacing" w:semiHidden="0" w:uiPriority="1" w:unhideWhenUsed="0" w:qFormat="1"/>
+    <w:lsdException w:name="Light Shading" w:semiHidden="0" w:uiPriority="60" w:unhideWhenUsed="0"/>
+    <w:lsdException w:name="Light List" w:semiHidden="0" w:uiPriority="61" w:unhideWhenUsed="0"/>
+    <w:lsdException w:name="Light Grid" w:semiHidden="0" w:uiPriority="62" w:unhideWhenUsed="0"/>
+    <w:lsdException w:name="Medium Shading 1" w:semiHidden="0" w:uiPriority="63" w:unhideWhenUsed="0"/>
+    <w:lsdException w:name="Medium Shading 2" w:semiHidden="0" w:uiPriority="64" w:unhideWhenUsed="0"/>
+    <w:lsdException w:name="Medium List 1" w:semiHidden="0" w:uiPriority="65" w:unhideWhenUsed="0"/>
+    <w:lsdException w:name="Medium List 2" w:semiHidden="0" w:uiPriority="66" w:unhideWhenUsed="0"/>
+    <w:lsdException w:name="Medium Grid 1" w:semiHidden="0" w:uiPriority="67" w:unhideWhenUsed="0"/>
+    <w:lsdException w:name="Medium Grid 2" w:semiHidden="0" w:uiPriority="68" w:unhideWhenUsed="0"/>
+    <w:lsdException w:name="Medium Grid 3" w:semiHidden="0" w:uiPriority="69" w:unhideWhenUsed="0"/>
+    <w:lsdException w:name="Dark List" w:semiHidden="0" w:uiPriority="70" w:unhideWhenUsed="0"/>
+    <w:lsdException w:name="Colorful Shading" w:semiHidden="0" w:uiPriority="71" w:unhideWhenUsed="0"/>
+    <w:lsdException w:name="Colorful List" w:semiHidden="0" w:uiPriority="72" w:unhideWhenUsed="0"/>
+    <w:lsdException w:name="Colorful Grid" w:semiHidden="0" w:uiPriority="73" w:unhideWhenUsed="0"/>
+    <w:lsdException w:name="Light Shading Accent 1" w:semiHidden="0" w:uiPriority="60" w:unhideWhenUsed="0"/>
+    <w:lsdException w:name="Light List Accent 1" w:semiHidden="0" w:uiPriority="61" w:unhideWhenUsed="0"/>
+    <w:lsdException w:name="Light Grid Accent 1" w:semiHidden="0" w:uiPriority="62" w:unhideWhenUsed="0"/>
+    <w:lsdException w:name="Medium Shading 1 Accent 1" w:semiHidden="0" w:uiPriority="63" w:unhideWhenUsed="0"/>
+    <w:lsdException w:name="Medium Shading 2 Accent 1" w:semiHidden="0" w:uiPriority="64" w:unhideWhenUsed="0"/>
+    <w:lsdException w:name="Medium List 1 Accent 1" w:semiHidden="0" w:uiPriority="65" w:unhideWhenUsed="0"/>
+    <w:lsdException w:name="Revision" w:unhideWhenUsed="0"/>
+    <w:lsdException w:name="List Paragraph" w:semiHidden="0" w:uiPriority="34" w:unhideWhenUsed="0" w:qFormat="1"/>
+    <w:lsdException w:name="Quote" w:semiHidden="0" w:uiPriority="29" w:unhideWhenUsed="0" w:qFormat="1"/>
+    <w:lsdException w:name="Intense Quote" w:semiHidden="0" w:uiPriority="30" w:unhideWhenUsed="0" w:qFormat="1"/>
+    <w:lsdException w:name="Medium List 2 Accent 1" w:semiHidden="0" w:uiPriority="66" w:unhideWhenUsed="0"/>
+    <w:lsdException w:name="Medium Grid 1 Accent 1" w:semiHidden="0" w:uiPriority="67" w:unhideWhenUsed="0"/>
+    <w:lsdException w:name="Medium Grid 2 Accent 1" w:semiHidden="0" w:uiPriority="68" w:unhideWhenUsed="0"/>
+    <w:lsdException w:name="Medium Grid 3 Accent 1" w:semiHidden="0" w:uiPriority="69" w:unhideWhenUsed="0"/>
+    <w:lsdException w:name="Dark List Accent 1" w:semiHidden="0" w:uiPriority="70" w:unhideWhenUsed="0"/>
+    <w:lsdException w:name="Colorful Shading Accent 1" w:semiHidden="0" w:uiPriority="71" w:unhideWhenUsed="0"/>
+    <w:lsdException w:name="Colorful List Accent 1" w:semiHidden="0" w:uiPriority="72" w:unhideWhenUsed="0"/>
+    <w:lsdException w:name="Colorful Grid Accent 1" w:semiHidden="0" w:uiPriority="73" w:unhideWhenUsed="0"/>
+    <w:lsdException w:name="Light Shading Accent 2" w:semiHidden="0" w:uiPriority="60" w:unhideWhenUsed="0"/>
+    <w:lsdException w:name="Light List Accent 2" w:semiHidden="0" w:uiPriority="61" w:unhideWhenUsed="0"/>
+    <w:lsdException w:name="Light Grid Accent 2" w:semiHidden="0" w:uiPriority="62" w:unhideWhenUsed="0"/>
+    <w:lsdException w:name="Medium Shading 1 Accent 2" w:semiHidden="0" w:uiPriority="63" w:unhideWhenUsed="0"/>
+    <w:lsdException w:name="Medium Shading 2 Accent 2" w:semiHidden="0" w:uiPriority="64" w:unhideWhenUsed="0"/>
+    <w:lsdException w:name="Medium List 1 Accent 2" w:semiHidden="0" w:uiPriority="65" w:unhideWhenUsed="0"/>
+    <w:lsdException w:name="Medium List 2 Accent 2" w:semiHidden="0" w:uiPriority="66" w:unhideWhenUsed="0"/>
+    <w:lsdException w:name="Medium Grid 1 Accent 2" w:semiHidden="0" w:uiPriority="67" w:unhideWhenUsed="0"/>
+    <w:lsdException w:name="Medium Grid 2 Accent 2" w:semiHidden="0" w:uiPriority="68" w:unhideWhenUsed="0"/>
+    <w:lsdException w:name="Medium Grid 3 Accent 2" w:semiHidden="0" w:uiPriority="69" w:unhideWhenUsed="0"/>
+    <w:lsdException w:name="Dark List Accent 2" w:semiHidden="0" w:uiPriority="70" w:unhideWhenUsed="0"/>
+    <w:lsdException w:name="Colorful Shading Accent 2" w:semiHidden="0" w:uiPriority="71" w:unhideWhenUsed="0"/>
+    <w:lsdException w:name="Colorful List Accent 2" w:semiHidden="0" w:uiPriority="72" w:unhideWhenUsed="0"/>
+    <w:lsdException w:name="Colorful Grid Accent 2" w:semiHidden="0" w:uiPriority="73" w:unhideWhenUsed="0"/>
+    <w:lsdException w:name="Light Shading Accent 3" w:semiHidden="0" w:uiPriority="60" w:unhideWhenUsed="0"/>
+    <w:lsdException w:name="Light List Accent 3" w:semiHidden="0" w:uiPriority="61" w:unhideWhenUsed="0"/>
+    <w:lsdException w:name="Light Grid Accent 3" w:semiHidden="0" w:uiPriority="62" w:unhideWhenUsed="0"/>
+    <w:lsdException w:name="Medium Shading 1 Accent 3" w:semiHidden="0" w:uiPriority="63" w:unhideWhenUsed="0"/>
+    <w:lsdException w:name="Medium Shading 2 Accent 3" w:semiHidden="0" w:uiPriority="64" w:unhideWhenUsed="0"/>
+    <w:lsdException w:name="Medium List 1 Accent 3" w:semiHidden="0" w:uiPriority="65" w:unhideWhenUsed="0"/>
+    <w:lsdException w:name="Medium List 2 Accent 3" w:semiHidden="0" w:uiPriority="66" w:unhideWhenUsed="0"/>
+    <w:lsdException w:name="Medium Grid 1 Accent 3" w:semiHidden="0" w:uiPriority="67" w:unhideWhenUsed="0"/>
+    <w:lsdException w:name="Medium Grid 2 Accent 3" w:semiHidden="0" w:uiPriority="68" w:unhideWhenUsed="0"/>
+    <w:lsdException w:name="Medium Grid 3 Accent 3" w:semiHidden="0" w:uiPriority="69" w:unhideWhenUsed="0"/>
+    <w:lsdException w:name="Dark List Accent 3" w:semiHidden="0" w:uiPriority="70" w:unhideWhenUsed="0"/>
+    <w:lsdException w:name="Colorful Shading Accent 3" w:semiHidden="0" w:uiPriority="71" w:unhideWhenUsed="0"/>
+    <w:lsdException w:name="Colorful List Accent 3" w:semiHidden="0" w:uiPriority="72" w:unhideWhenUsed="0"/>
+    <w:lsdException w:name="Colorful Grid Accent 3" w:semiHidden="0" w:uiPriority="73" w:unhideWhenUsed="0"/>
+    <w:lsdException w:name="Light Shading Accent 4" w:semiHidden="0" w:uiPriority="60" w:unhideWhenUsed="0"/>
+    <w:lsdException w:name="Light List Accent 4" w:semiHidden="0" w:uiPriority="61" w:unhideWhenUsed="0"/>
+    <w:lsdException w:name="Light Grid Accent 4" w:semiHidden="0" w:uiPriority="62" w:unhideWhenUsed="0"/>
+    <w:lsdException w:name="Medium Shading 1 Accent 4" w:semiHidden="0" w:uiPriority="63" w:unhideWhenUsed="0"/>
+    <w:lsdException w:name="Medium Shading 2 Accent 4" w:semiHidden="0" w:uiPriority="64" w:unhideWhenUsed="0"/>
+    <w:lsdException w:name="Medium List 1 Accent 4" w:semiHidden="0" w:uiPriority="65" w:unhideWhenUsed="0"/>
+    <w:lsdException w:name="Medium List 2 Accent 4" w:semiHidden="0" w:uiPriority="66" w:unhideWhenUsed="0"/>
+    <w:lsdException w:name="Medium Grid 1 Accent 4" w:semiHidden="0" w:uiPriority="67" w:unhideWhenUsed="0"/>
+    <w:lsdException w:name="Medium Grid 2 Accent 4" w:semiHidden="0" w:uiPriority="68" w:unhideWhenUsed="0"/>
+    <w:lsdException w:name="Medium Grid 3 Accent 4" w:semiHidden="0" w:uiPriority="69" w:unhideWhenUsed="0"/>
+    <w:lsdException w:name="Dark List Accent 4" w:semiHidden="0" w:uiPriority="70" w:unhideWhenUsed="0"/>
+    <w:lsdException w:name="Colorful Shading Accent 4" w:semiHidden="0" w:uiPriority="71" w:unhideWhenUsed="0"/>
+    <w:lsdException w:name="Colorful List Accent 4" w:semiHidden="0" w:uiPriority="72" w:unhideWhenUsed="0"/>
+    <w:lsdException w:name="Colorful Grid Accent 4" w:semiHidden="0" w:uiPriority="73" w:unhideWhenUsed="0"/>
+    <w:lsdException w:name="Light Shading Accent 5" w:semiHidden="0" w:uiPriority="60" w:unhideWhenUsed="0"/>
+    <w:lsdException w:name="Light List Accent 5" w:semiHidden="0" w:uiPriority="61" w:unhideWhenUsed="0"/>
+    <w:lsdException w:name="Light Grid Accent 5" w:semiHidden="0" w:uiPriority="62" w:unhideWhenUsed="0"/>
+    <w:lsdException w:name="Medium Shading 1 Accent 5" w:semiHidden="0" w:uiPriority="63" w:unhideWhenUsed="0"/>
+    <w:lsdException w:name="Medium Shading 2 Accent 5" w:semiHidden="0" w:uiPriority="64" w:unhideWhenUsed="0"/>
+    <w:lsdException w:name="Medium List 1 Accent 5" w:semiHidden="0" w:uiPriority="65" w:unhideWhenUsed="0"/>
+    <w:lsdException w:name="Medium List 2 Accent 5" w:semiHidden="0" w:uiPriority="66" w:unhideWhenUsed="0"/>
+    <w:lsdException w:name="Medium Grid 1 Accent 5" w:semiHidden="0" w:uiPriority="67" w:unhideWhenUsed="0"/>
+    <w:lsdException w:name="Medium Grid 2 Accent 5" w:semiHidden="0" w:uiPriority="68" w:unhideWhenUsed="0"/>
+    <w:lsdException w:name="Medium Grid 3 Accent 5" w:semiHidden="0" w:uiPriority="69" w:unhideWhenUsed="0"/>
+    <w:lsdException w:name="Dark List Accent 5" w:semiHidden="0" w:uiPriority="70" w:unhideWhenUsed="0"/>
+    <w:lsdException w:name="Colorful Shading Accent 5" w:semiHidden="0" w:uiPriority="71" w:unhideWhenUsed="0"/>
+    <w:lsdException w:name="Colorful List Accent 5" w:semiHidden="0" w:uiPriority="72" w:unhideWhenUsed="0"/>
+    <w:lsdException w:name="Colorful Grid Accent 5" w:semiHidden="0" w:uiPriority="73" w:unhideWhenUsed="0"/>
+    <w:lsdException w:name="Light Shading Accent 6" w:semiHidden="0" w:uiPriority="60" w:unhideWhenUsed="0"/>
+    <w:lsdException w:name="Light List Accent 6" w:semiHidden="0" w:uiPriority="61" w:unhideWhenUsed="0"/>
+    <w:lsdException w:name="Light Grid Accent 6" w:semiHidden="0" w:uiPriority="62" w:unhideWhenUsed="0"/>
+    <w:lsdException w:name="Medium Shading 1 Accent 6" w:semiHidden="0" w:uiPriority="63" w:unhideWhenUsed="0"/>
+    <w:lsdException w:name="Medium Shading 2 Accent 6" w:semiHidden="0" w:uiPriority="64" w:unhideWhenUsed="0"/>
+    <w:lsdException w:name="Medium List 1 Accent 6" w:semiHidden="0" w:uiPriority="65" w:unhideWhenUsed="0"/>
+    <w:lsdException w:name="Medium List 2 Accent 6" w:semiHidden="0" w:uiPriority="66" w:unhideWhenUsed="0"/>
+    <w:lsdException w:name="Medium Grid 1 Accent 6" w:semiHidden="0" w:uiPriority="67" w:unhideWhenUsed="0"/>
+    <w:lsdException w:name="Medium Grid 2 Accent 6" w:semiHidden="0" w:uiPriority="68" w:unhideWhenUsed="0"/>
+    <w:lsdException w:name="Medium Grid 3 Accent 6" w:semiHidden="0" w:uiPriority="69" w:unhideWhenUsed="0"/>
+    <w:lsdException w:name="Dark List Accent 6" w:semiHidden="0" w:uiPriority="70" w:unhideWhenUsed="0"/>
+    <w:lsdException w:name="Colorful Shading Accent 6" w:semiHidden="0" w:uiPriority="71" w:unhideWhenUsed="0"/>
+    <w:lsdException w:name="Colorful List Accent 6" w:semiHidden="0" w:uiPriority="72" w:unhideWhenUsed="0"/>
+    <w:lsdException w:name="Colorful Grid Accent 6" w:semiHidden="0" w:uiPriority="73" w:unhideWhenUsed="0"/>
+    <w:lsdException w:name="Subtle Emphasis" w:semiHidden="0" w:uiPriority="19" w:unhideWhenUsed="0" w:qFormat="1"/>
+    <w:lsdException w:name="Intense Emphasis" w:semiHidden="0" w:uiPriority="21" w:unhideWhenUsed="0" w:qFormat="1"/>
+    <w:lsdException w:name="Subtle Reference" w:semiHidden="0" w:uiPriority="31" w:unhideWhenUsed="0" w:qFormat="1"/>
+    <w:lsdException w:name="Intense Reference" w:semiHidden="0" w:uiPriority="32" w:unhideWhenUsed="0" w:qFormat="1"/>
+    <w:lsdException w:name="Book Title" w:semiHidden="0" w:uiPriority="33" w:unhideWhenUsed="0" w:qFormat="1"/>
+    <w:lsdException w:name="Bibliography" w:uiPriority="37"/>
+    <w:lsdException w:name="TOC Heading" w:uiPriority="39" w:qFormat="1"/>
   </w:latentStyles>
   <w:style w:type="paragraph" w:default="1" w:styleId="Normal">
     <w:name w:val="Normal"/>
@@ -2275,7 +2055,6 @@
       <w:spacing w:after="0" w:line="240" w:lineRule="auto"/>
     </w:pPr>
     <w:tblPr>
-      <w:tblInd w:w="0" w:type="dxa"/>
       <w:tblBorders>
         <w:top w:val="single" w:sz="4" w:space="0" w:color="auto"/>
         <w:left w:val="single" w:sz="4" w:space="0" w:color="auto"/>
@@ -2284,12 +2063,812 @@
         <w:insideH w:val="single" w:sz="4" w:space="0" w:color="auto"/>
         <w:insideV w:val="single" w:sz="4" w:space="0" w:color="auto"/>
       </w:tblBorders>
+    </w:tblPr>
+  </w:style>
+  <w:style w:type="paragraph" w:customStyle="1" w:styleId="Coptic">
+    <w:name w:val="Coptic"/>
+    <w:basedOn w:val="Normal"/>
+    <w:link w:val="CopticChar"/>
+    <w:qFormat/>
+    <w:rsid w:val="00A511D4"/>
+    <w:rPr>
+      <w:rFonts w:ascii="FreeSerifAvvaShenouda" w:hAnsi="FreeSerifAvvaShenouda"/>
+    </w:rPr>
+  </w:style>
+  <w:style w:type="paragraph" w:styleId="BalloonText">
+    <w:name w:val="Balloon Text"/>
+    <w:basedOn w:val="Normal"/>
+    <w:link w:val="BalloonTextChar"/>
+    <w:uiPriority w:val="99"/>
+    <w:semiHidden/>
+    <w:unhideWhenUsed/>
+    <w:rsid w:val="00C35319"/>
+    <w:pPr>
+      <w:spacing w:after="0" w:line="240" w:lineRule="auto"/>
+    </w:pPr>
+    <w:rPr>
+      <w:rFonts w:ascii="Tahoma" w:hAnsi="Tahoma" w:cs="Tahoma"/>
+      <w:sz w:val="16"/>
+      <w:szCs w:val="16"/>
+    </w:rPr>
+  </w:style>
+  <w:style w:type="character" w:customStyle="1" w:styleId="CopticChar">
+    <w:name w:val="Coptic Char"/>
+    <w:basedOn w:val="DefaultParagraphFont"/>
+    <w:link w:val="Coptic"/>
+    <w:rsid w:val="00A511D4"/>
+    <w:rPr>
+      <w:rFonts w:ascii="FreeSerifAvvaShenouda" w:hAnsi="FreeSerifAvvaShenouda"/>
+    </w:rPr>
+  </w:style>
+  <w:style w:type="character" w:customStyle="1" w:styleId="BalloonTextChar">
+    <w:name w:val="Balloon Text Char"/>
+    <w:basedOn w:val="DefaultParagraphFont"/>
+    <w:link w:val="BalloonText"/>
+    <w:uiPriority w:val="99"/>
+    <w:semiHidden/>
+    <w:rsid w:val="00C35319"/>
+    <w:rPr>
+      <w:rFonts w:ascii="Tahoma" w:hAnsi="Tahoma" w:cs="Tahoma"/>
+      <w:sz w:val="16"/>
+      <w:szCs w:val="16"/>
+    </w:rPr>
+  </w:style>
+  <w:style w:type="paragraph" w:customStyle="1" w:styleId="CopticVerse">
+    <w:name w:val="Coptic Verse"/>
+    <w:basedOn w:val="Normal"/>
+    <w:link w:val="CopticVerseChar"/>
+    <w:qFormat/>
+    <w:rsid w:val="00C35319"/>
+    <w:pPr>
+      <w:spacing w:after="240" w:line="360" w:lineRule="exact"/>
+    </w:pPr>
+    <w:rPr>
+      <w:rFonts w:ascii="FreeSerifAvvaShenouda" w:hAnsi="FreeSerifAvvaShenouda" w:cs="Calibri"/>
+      <w:noProof/>
+      <w:sz w:val="24"/>
+    </w:rPr>
+  </w:style>
+  <w:style w:type="character" w:customStyle="1" w:styleId="CopticVerseChar">
+    <w:name w:val="Coptic Verse Char"/>
+    <w:basedOn w:val="DefaultParagraphFont"/>
+    <w:link w:val="CopticVerse"/>
+    <w:rsid w:val="00C35319"/>
+    <w:rPr>
+      <w:rFonts w:ascii="FreeSerifAvvaShenouda" w:hAnsi="FreeSerifAvvaShenouda" w:cs="Calibri"/>
+      <w:noProof/>
+      <w:sz w:val="24"/>
+    </w:rPr>
+  </w:style>
+  <w:style w:type="paragraph" w:customStyle="1" w:styleId="EngEnd">
+    <w:name w:val="EngEnd"/>
+    <w:basedOn w:val="Normal"/>
+    <w:link w:val="EngEndChar"/>
+    <w:qFormat/>
+    <w:rsid w:val="00C35319"/>
+    <w:pPr>
+      <w:spacing w:after="360" w:line="360" w:lineRule="exact"/>
+    </w:pPr>
+    <w:rPr>
+      <w:rFonts w:ascii="Garamond" w:eastAsia="Times New Roman" w:hAnsi="Garamond" w:cs="Times New Roman"/>
+      <w:color w:val="000000"/>
+      <w:sz w:val="24"/>
+      <w:szCs w:val="24"/>
+    </w:rPr>
+  </w:style>
+  <w:style w:type="character" w:customStyle="1" w:styleId="EngEndChar">
+    <w:name w:val="EngEnd Char"/>
+    <w:basedOn w:val="DefaultParagraphFont"/>
+    <w:link w:val="EngEnd"/>
+    <w:rsid w:val="00C35319"/>
+    <w:rPr>
+      <w:rFonts w:ascii="Garamond" w:eastAsia="Times New Roman" w:hAnsi="Garamond" w:cs="Times New Roman"/>
+      <w:color w:val="000000"/>
+      <w:sz w:val="24"/>
+      <w:szCs w:val="24"/>
+    </w:rPr>
+  </w:style>
+  <w:style w:type="character" w:customStyle="1" w:styleId="Heading2Char">
+    <w:name w:val="Heading 2 Char"/>
+    <w:basedOn w:val="DefaultParagraphFont"/>
+    <w:link w:val="Heading2"/>
+    <w:uiPriority w:val="9"/>
+    <w:rsid w:val="00FF381F"/>
+    <w:rPr>
+      <w:rFonts w:ascii="Garamond" w:eastAsiaTheme="majorEastAsia" w:hAnsi="Garamond" w:cstheme="majorBidi"/>
+      <w:b/>
+      <w:bCs/>
+      <w:sz w:val="32"/>
+      <w:szCs w:val="26"/>
+      <w:lang w:val="en-CA"/>
+    </w:rPr>
+  </w:style>
+  <w:style w:type="paragraph" w:customStyle="1" w:styleId="Heading2non-TOC">
+    <w:name w:val="Heading 2 non-TOC"/>
+    <w:basedOn w:val="Heading2"/>
+    <w:link w:val="Heading2non-TOCChar"/>
+    <w:qFormat/>
+    <w:rsid w:val="00FF381F"/>
+    <w:pPr>
+      <w:pageBreakBefore w:val="0"/>
+      <w:spacing w:before="0"/>
+      <w:outlineLvl w:val="9"/>
+    </w:pPr>
+    <w:rPr>
+      <w:rFonts w:ascii="FreeSerifAvvaShenouda" w:hAnsi="FreeSerifAvvaShenouda" w:cs="FreeSerifAvvaShenouda"/>
+      <w:noProof/>
+    </w:rPr>
+  </w:style>
+  <w:style w:type="character" w:customStyle="1" w:styleId="Heading2non-TOCChar">
+    <w:name w:val="Heading 2 non-TOC Char"/>
+    <w:basedOn w:val="Heading2Char"/>
+    <w:link w:val="Heading2non-TOC"/>
+    <w:rsid w:val="00FF381F"/>
+    <w:rPr>
+      <w:rFonts w:ascii="FreeSerifAvvaShenouda" w:eastAsiaTheme="majorEastAsia" w:hAnsi="FreeSerifAvvaShenouda" w:cs="FreeSerifAvvaShenouda"/>
+      <w:b/>
+      <w:bCs/>
+      <w:noProof/>
+      <w:sz w:val="32"/>
+      <w:szCs w:val="26"/>
+      <w:lang w:val="en-CA"/>
+    </w:rPr>
+  </w:style>
+  <w:style w:type="character" w:customStyle="1" w:styleId="Heading4Char">
+    <w:name w:val="Heading 4 Char"/>
+    <w:basedOn w:val="DefaultParagraphFont"/>
+    <w:link w:val="Heading4"/>
+    <w:uiPriority w:val="9"/>
+    <w:rsid w:val="00FF381F"/>
+    <w:rPr>
+      <w:rFonts w:asciiTheme="majorHAnsi" w:eastAsiaTheme="majorEastAsia" w:hAnsiTheme="majorHAnsi" w:cstheme="majorBidi"/>
+      <w:b/>
+      <w:bCs/>
+      <w:i/>
+      <w:iCs/>
+      <w:color w:val="4F81BD" w:themeColor="accent1"/>
+    </w:rPr>
+  </w:style>
+  <w:style w:type="paragraph" w:customStyle="1" w:styleId="Heading3non-TOC">
+    <w:name w:val="Heading 3 non-TOC"/>
+    <w:basedOn w:val="Heading3"/>
+    <w:link w:val="Heading3non-TOCChar"/>
+    <w:qFormat/>
+    <w:rsid w:val="00FF381F"/>
+    <w:pPr>
+      <w:spacing w:before="0" w:after="240" w:line="276" w:lineRule="auto"/>
+      <w:jc w:val="center"/>
+      <w:outlineLvl w:val="9"/>
+    </w:pPr>
+    <w:rPr>
+      <w:rFonts w:ascii="FreeSerifAvvaShenouda" w:hAnsi="FreeSerifAvvaShenouda" w:cs="FreeSerifAvvaShenouda"/>
+      <w:color w:val="auto"/>
+      <w:sz w:val="28"/>
+      <w:lang w:val="en-CA"/>
+    </w:rPr>
+  </w:style>
+  <w:style w:type="character" w:customStyle="1" w:styleId="Heading3non-TOCChar">
+    <w:name w:val="Heading 3 non-TOC Char"/>
+    <w:basedOn w:val="Heading3Char"/>
+    <w:link w:val="Heading3non-TOC"/>
+    <w:rsid w:val="00FF381F"/>
+    <w:rPr>
+      <w:rFonts w:ascii="FreeSerifAvvaShenouda" w:eastAsiaTheme="majorEastAsia" w:hAnsi="FreeSerifAvvaShenouda" w:cs="FreeSerifAvvaShenouda"/>
+      <w:b/>
+      <w:bCs/>
+      <w:color w:val="4F81BD" w:themeColor="accent1"/>
+      <w:sz w:val="28"/>
+      <w:lang w:val="en-CA"/>
+    </w:rPr>
+  </w:style>
+  <w:style w:type="character" w:customStyle="1" w:styleId="Heading3Char">
+    <w:name w:val="Heading 3 Char"/>
+    <w:basedOn w:val="DefaultParagraphFont"/>
+    <w:link w:val="Heading3"/>
+    <w:uiPriority w:val="9"/>
+    <w:semiHidden/>
+    <w:rsid w:val="00FF381F"/>
+    <w:rPr>
+      <w:rFonts w:asciiTheme="majorHAnsi" w:eastAsiaTheme="majorEastAsia" w:hAnsiTheme="majorHAnsi" w:cstheme="majorBidi"/>
+      <w:b/>
+      <w:bCs/>
+      <w:color w:val="4F81BD" w:themeColor="accent1"/>
+    </w:rPr>
+  </w:style>
+  <w:style w:type="character" w:styleId="CommentReference">
+    <w:name w:val="annotation reference"/>
+    <w:basedOn w:val="DefaultParagraphFont"/>
+    <w:semiHidden/>
+    <w:unhideWhenUsed/>
+    <w:rsid w:val="00F75DA5"/>
+    <w:rPr>
+      <w:sz w:val="16"/>
+      <w:szCs w:val="16"/>
+    </w:rPr>
+  </w:style>
+  <w:style w:type="paragraph" w:styleId="CommentText">
+    <w:name w:val="annotation text"/>
+    <w:basedOn w:val="Normal"/>
+    <w:link w:val="CommentTextChar"/>
+    <w:semiHidden/>
+    <w:unhideWhenUsed/>
+    <w:rsid w:val="00F75DA5"/>
+    <w:pPr>
+      <w:spacing w:line="240" w:lineRule="auto"/>
+    </w:pPr>
+    <w:rPr>
+      <w:rFonts w:ascii="Garamond" w:hAnsi="Garamond"/>
+      <w:sz w:val="20"/>
+      <w:szCs w:val="20"/>
+      <w:lang w:val="en-CA"/>
+    </w:rPr>
+  </w:style>
+  <w:style w:type="character" w:customStyle="1" w:styleId="CommentTextChar">
+    <w:name w:val="Comment Text Char"/>
+    <w:basedOn w:val="DefaultParagraphFont"/>
+    <w:link w:val="CommentText"/>
+    <w:uiPriority w:val="99"/>
+    <w:semiHidden/>
+    <w:rsid w:val="00F75DA5"/>
+    <w:rPr>
+      <w:rFonts w:ascii="Garamond" w:hAnsi="Garamond"/>
+      <w:sz w:val="20"/>
+      <w:szCs w:val="20"/>
+      <w:lang w:val="en-CA"/>
+    </w:rPr>
+  </w:style>
+  <w:style w:type="paragraph" w:customStyle="1" w:styleId="CopticInd">
+    <w:name w:val="CopticInd"/>
+    <w:basedOn w:val="Normal"/>
+    <w:link w:val="CopticIndChar"/>
+    <w:qFormat/>
+    <w:rsid w:val="00F75DA5"/>
+    <w:pPr>
+      <w:spacing w:after="0" w:line="360" w:lineRule="exact"/>
+      <w:ind w:firstLine="144"/>
+      <w:jc w:val="left"/>
+    </w:pPr>
+    <w:rPr>
+      <w:rFonts w:ascii="FreeSerifAvvaShenouda" w:hAnsi="FreeSerifAvvaShenouda" w:cs="Calibri"/>
+      <w:noProof/>
+      <w:sz w:val="24"/>
+    </w:rPr>
+  </w:style>
+  <w:style w:type="character" w:customStyle="1" w:styleId="CopticIndChar">
+    <w:name w:val="CopticInd Char"/>
+    <w:basedOn w:val="DefaultParagraphFont"/>
+    <w:link w:val="CopticInd"/>
+    <w:rsid w:val="00F75DA5"/>
+    <w:rPr>
+      <w:rFonts w:ascii="FreeSerifAvvaShenouda" w:hAnsi="FreeSerifAvvaShenouda" w:cs="Calibri"/>
+      <w:noProof/>
+      <w:sz w:val="24"/>
+    </w:rPr>
+  </w:style>
+  <w:style w:type="paragraph" w:customStyle="1" w:styleId="EngInd">
+    <w:name w:val="EngInd"/>
+    <w:basedOn w:val="Normal"/>
+    <w:link w:val="EngIndChar"/>
+    <w:qFormat/>
+    <w:rsid w:val="00F75DA5"/>
+    <w:pPr>
+      <w:spacing w:after="0" w:line="360" w:lineRule="exact"/>
+      <w:ind w:firstLine="144"/>
+      <w:contextualSpacing/>
+      <w:jc w:val="left"/>
+    </w:pPr>
+    <w:rPr>
+      <w:rFonts w:ascii="Garamond" w:eastAsia="Times New Roman" w:hAnsi="Garamond" w:cs="Times New Roman"/>
+      <w:color w:val="000000"/>
+      <w:sz w:val="24"/>
+      <w:szCs w:val="24"/>
+    </w:rPr>
+  </w:style>
+  <w:style w:type="character" w:customStyle="1" w:styleId="EngIndChar">
+    <w:name w:val="EngInd Char"/>
+    <w:basedOn w:val="DefaultParagraphFont"/>
+    <w:link w:val="EngInd"/>
+    <w:rsid w:val="00F75DA5"/>
+    <w:rPr>
+      <w:rFonts w:ascii="Garamond" w:eastAsia="Times New Roman" w:hAnsi="Garamond" w:cs="Times New Roman"/>
+      <w:color w:val="000000"/>
+      <w:sz w:val="24"/>
+      <w:szCs w:val="24"/>
+    </w:rPr>
+  </w:style>
+  <w:style w:type="paragraph" w:styleId="Title">
+    <w:name w:val="Title"/>
+    <w:basedOn w:val="Normal"/>
+    <w:next w:val="Normal"/>
+    <w:link w:val="TitleChar"/>
+    <w:uiPriority w:val="10"/>
+    <w:qFormat/>
+    <w:rsid w:val="00F75DA5"/>
+    <w:pPr>
+      <w:framePr w:wrap="around" w:vAnchor="text" w:hAnchor="text" w:y="1"/>
+      <w:pBdr>
+        <w:bottom w:val="single" w:sz="8" w:space="4" w:color="4F81BD" w:themeColor="accent1"/>
+      </w:pBdr>
+      <w:spacing w:after="300" w:line="480" w:lineRule="auto"/>
+      <w:contextualSpacing/>
+      <w:jc w:val="center"/>
+    </w:pPr>
+    <w:rPr>
+      <w:rFonts w:asciiTheme="majorHAnsi" w:eastAsiaTheme="majorEastAsia" w:hAnsiTheme="majorHAnsi" w:cstheme="majorBidi"/>
+      <w:spacing w:val="5"/>
+      <w:kern w:val="28"/>
+      <w:sz w:val="52"/>
+      <w:szCs w:val="52"/>
+      <w:lang w:val="en-CA"/>
+    </w:rPr>
+  </w:style>
+  <w:style w:type="character" w:customStyle="1" w:styleId="TitleChar">
+    <w:name w:val="Title Char"/>
+    <w:basedOn w:val="DefaultParagraphFont"/>
+    <w:link w:val="Title"/>
+    <w:uiPriority w:val="10"/>
+    <w:rsid w:val="00F75DA5"/>
+    <w:rPr>
+      <w:rFonts w:asciiTheme="majorHAnsi" w:eastAsiaTheme="majorEastAsia" w:hAnsiTheme="majorHAnsi" w:cstheme="majorBidi"/>
+      <w:spacing w:val="5"/>
+      <w:kern w:val="28"/>
+      <w:sz w:val="52"/>
+      <w:szCs w:val="52"/>
+      <w:lang w:val="en-CA"/>
+    </w:rPr>
+  </w:style>
+  <w:style w:type="paragraph" w:styleId="CommentSubject">
+    <w:name w:val="annotation subject"/>
+    <w:basedOn w:val="CommentText"/>
+    <w:next w:val="CommentText"/>
+    <w:link w:val="CommentSubjectChar"/>
+    <w:uiPriority w:val="99"/>
+    <w:semiHidden/>
+    <w:unhideWhenUsed/>
+    <w:rsid w:val="004F6B02"/>
+    <w:rPr>
+      <w:rFonts w:ascii="Times New Roman" w:hAnsi="Times New Roman"/>
+      <w:b/>
+      <w:bCs/>
+      <w:lang w:val="en-US"/>
+    </w:rPr>
+  </w:style>
+  <w:style w:type="character" w:customStyle="1" w:styleId="CommentSubjectChar">
+    <w:name w:val="Comment Subject Char"/>
+    <w:basedOn w:val="CommentTextChar"/>
+    <w:link w:val="CommentSubject"/>
+    <w:uiPriority w:val="99"/>
+    <w:semiHidden/>
+    <w:rsid w:val="004F6B02"/>
+    <w:rPr>
+      <w:rFonts w:ascii="Times New Roman" w:hAnsi="Times New Roman"/>
+      <w:b/>
+      <w:bCs/>
+      <w:sz w:val="20"/>
+      <w:szCs w:val="20"/>
+      <w:lang w:val="en-CA"/>
+    </w:rPr>
+  </w:style>
+  <w:style w:type="paragraph" w:customStyle="1" w:styleId="EngIndEnd">
+    <w:name w:val="EngIndEnd"/>
+    <w:basedOn w:val="Normal"/>
+    <w:link w:val="EngIndEndChar"/>
+    <w:qFormat/>
+    <w:rsid w:val="007704BE"/>
+    <w:pPr>
+      <w:spacing w:after="360" w:line="360" w:lineRule="exact"/>
+      <w:ind w:firstLine="144"/>
+      <w:jc w:val="left"/>
+    </w:pPr>
+    <w:rPr>
+      <w:rFonts w:ascii="Garamond" w:hAnsi="Garamond" w:cs="Times New Roman"/>
+      <w:color w:val="000000"/>
+      <w:sz w:val="24"/>
+      <w:szCs w:val="24"/>
+    </w:rPr>
+  </w:style>
+  <w:style w:type="character" w:customStyle="1" w:styleId="EngIndEndChar">
+    <w:name w:val="EngIndEnd Char"/>
+    <w:basedOn w:val="DefaultParagraphFont"/>
+    <w:link w:val="EngIndEnd"/>
+    <w:rsid w:val="007704BE"/>
+    <w:rPr>
+      <w:rFonts w:ascii="Garamond" w:hAnsi="Garamond" w:cs="Times New Roman"/>
+      <w:color w:val="000000"/>
+      <w:sz w:val="24"/>
+      <w:szCs w:val="24"/>
+    </w:rPr>
+  </w:style>
+  <w:style w:type="paragraph" w:customStyle="1" w:styleId="CoptIndEnd">
+    <w:name w:val="CoptIndEnd"/>
+    <w:basedOn w:val="Normal"/>
+    <w:link w:val="CoptIndEndChar"/>
+    <w:qFormat/>
+    <w:rsid w:val="007704BE"/>
+    <w:pPr>
+      <w:spacing w:after="360" w:line="360" w:lineRule="exact"/>
+      <w:ind w:firstLine="144"/>
+      <w:jc w:val="left"/>
+    </w:pPr>
+    <w:rPr>
+      <w:rFonts w:ascii="FreeSerifAvvaShenouda" w:hAnsi="FreeSerifAvvaShenouda" w:cs="Calibri"/>
+      <w:noProof/>
+      <w:sz w:val="24"/>
+    </w:rPr>
+  </w:style>
+  <w:style w:type="character" w:customStyle="1" w:styleId="CoptIndEndChar">
+    <w:name w:val="CoptIndEnd Char"/>
+    <w:basedOn w:val="DefaultParagraphFont"/>
+    <w:link w:val="CoptIndEnd"/>
+    <w:rsid w:val="007704BE"/>
+    <w:rPr>
+      <w:rFonts w:ascii="FreeSerifAvvaShenouda" w:hAnsi="FreeSerifAvvaShenouda" w:cs="Calibri"/>
+      <w:noProof/>
+      <w:sz w:val="24"/>
+    </w:rPr>
+  </w:style>
+  <w:style w:type="paragraph" w:customStyle="1" w:styleId="EnglishHangEndNoCoptic">
+    <w:name w:val="English Hang End No Coptic"/>
+    <w:basedOn w:val="Normal"/>
+    <w:qFormat/>
+    <w:rsid w:val="005F6E4D"/>
+    <w:pPr>
+      <w:spacing w:after="240" w:line="240" w:lineRule="auto"/>
+      <w:ind w:left="432" w:hanging="432"/>
+      <w:jc w:val="left"/>
+    </w:pPr>
+    <w:rPr>
+      <w:rFonts w:ascii="Garamond" w:eastAsia="Times New Roman" w:hAnsi="Garamond" w:cs="Times New Roman"/>
+      <w:color w:val="000000"/>
+      <w:sz w:val="24"/>
+      <w:szCs w:val="24"/>
+    </w:rPr>
+  </w:style>
+  <w:style w:type="paragraph" w:customStyle="1" w:styleId="EnglishHangNoCoptic">
+    <w:name w:val="English Hang No Coptic"/>
+    <w:basedOn w:val="Normal"/>
+    <w:qFormat/>
+    <w:rsid w:val="005F6E4D"/>
+    <w:pPr>
+      <w:spacing w:after="0" w:line="240" w:lineRule="auto"/>
+      <w:ind w:left="432" w:hanging="432"/>
+      <w:jc w:val="left"/>
+    </w:pPr>
+    <w:rPr>
+      <w:rFonts w:ascii="Garamond" w:hAnsi="Garamond" w:cs="Times New Roman"/>
+      <w:color w:val="000000"/>
+      <w:sz w:val="24"/>
+      <w:szCs w:val="24"/>
+    </w:rPr>
+  </w:style>
+  <w:style w:type="character" w:styleId="FootnoteReference">
+    <w:name w:val="footnote reference"/>
+    <w:basedOn w:val="DefaultParagraphFont"/>
+    <w:uiPriority w:val="99"/>
+    <w:rsid w:val="005F6E4D"/>
+    <w:rPr>
+      <w:vertAlign w:val="superscript"/>
+    </w:rPr>
+  </w:style>
+  <w:style w:type="paragraph" w:styleId="FootnoteText">
+    <w:name w:val="footnote text"/>
+    <w:basedOn w:val="Normal"/>
+    <w:link w:val="FootnoteTextChar"/>
+    <w:uiPriority w:val="99"/>
+    <w:rsid w:val="005F6E4D"/>
+    <w:pPr>
+      <w:widowControl w:val="0"/>
+      <w:spacing w:after="0" w:line="240" w:lineRule="auto"/>
+      <w:jc w:val="left"/>
+    </w:pPr>
+    <w:rPr>
+      <w:rFonts w:ascii="Cambria" w:eastAsia="Times New Roman" w:hAnsi="Cambria" w:cs="Times New Roman"/>
+      <w:sz w:val="24"/>
+      <w:szCs w:val="20"/>
+    </w:rPr>
+  </w:style>
+  <w:style w:type="character" w:customStyle="1" w:styleId="FootnoteTextChar">
+    <w:name w:val="Footnote Text Char"/>
+    <w:basedOn w:val="DefaultParagraphFont"/>
+    <w:link w:val="FootnoteText"/>
+    <w:uiPriority w:val="99"/>
+    <w:rsid w:val="005F6E4D"/>
+    <w:rPr>
+      <w:rFonts w:ascii="Cambria" w:eastAsia="Times New Roman" w:hAnsi="Cambria" w:cs="Times New Roman"/>
+      <w:sz w:val="24"/>
+      <w:szCs w:val="20"/>
+    </w:rPr>
+  </w:style>
+</w:styles>
+</file>
+
+<file path=word/stylesWithEffects.xml><?xml version="1.0" encoding="utf-8"?>
+<w:styles xmlns:wpc="http://schemas.microsoft.com/office/word/2010/wordprocessingCanvas" xmlns:mc="http://schemas.openxmlformats.org/markup-compatibility/2006" xmlns:o="urn:schemas-microsoft-com:office:office" xmlns:r="http://schemas.openxmlformats.org/officeDocument/2006/relationships" xmlns:m="http://schemas.openxmlformats.org/officeDocument/2006/math" xmlns:v="urn:schemas-microsoft-com:vml" xmlns:wp14="http://schemas.microsoft.com/office/word/2010/wordprocessingDrawing" xmlns:wp="http://schemas.openxmlformats.org/drawingml/2006/wordprocessingDrawing" xmlns:w10="urn:schemas-microsoft-com:office:word" xmlns:w="http://schemas.openxmlformats.org/wordprocessingml/2006/main" xmlns:w14="http://schemas.microsoft.com/office/word/2010/wordml" xmlns:wpg="http://schemas.microsoft.com/office/word/2010/wordprocessingGroup" xmlns:wpi="http://schemas.microsoft.com/office/word/2010/wordprocessingInk" xmlns:wne="http://schemas.microsoft.com/office/word/2006/wordml" xmlns:wps="http://schemas.microsoft.com/office/word/2010/wordprocessingShape" mc:Ignorable="w14 wp14">
+  <w:docDefaults>
+    <w:rPrDefault>
+      <w:rPr>
+        <w:rFonts w:asciiTheme="minorHAnsi" w:eastAsiaTheme="minorHAnsi" w:hAnsiTheme="minorHAnsi" w:cstheme="minorBidi"/>
+        <w:sz w:val="22"/>
+        <w:szCs w:val="22"/>
+        <w:lang w:val="en-US" w:eastAsia="en-US" w:bidi="ar-SA"/>
+      </w:rPr>
+    </w:rPrDefault>
+    <w:pPrDefault>
+      <w:pPr>
+        <w:spacing w:after="200" w:line="276" w:lineRule="auto"/>
+      </w:pPr>
+    </w:pPrDefault>
+  </w:docDefaults>
+  <w:latentStyles w:defLockedState="0" w:defUIPriority="99" w:defSemiHidden="1" w:defUnhideWhenUsed="1" w:defQFormat="0" w:count="267">
+    <w:lsdException w:name="Normal" w:semiHidden="0" w:uiPriority="0" w:unhideWhenUsed="0" w:qFormat="1"/>
+    <w:lsdException w:name="heading 1" w:semiHidden="0" w:uiPriority="9" w:unhideWhenUsed="0" w:qFormat="1"/>
+    <w:lsdException w:name="heading 2" w:uiPriority="9" w:qFormat="1"/>
+    <w:lsdException w:name="heading 3" w:uiPriority="9" w:qFormat="1"/>
+    <w:lsdException w:name="heading 4" w:uiPriority="9" w:qFormat="1"/>
+    <w:lsdException w:name="heading 5" w:uiPriority="9" w:qFormat="1"/>
+    <w:lsdException w:name="heading 6" w:uiPriority="9" w:qFormat="1"/>
+    <w:lsdException w:name="heading 7" w:uiPriority="9" w:qFormat="1"/>
+    <w:lsdException w:name="heading 8" w:uiPriority="9" w:qFormat="1"/>
+    <w:lsdException w:name="heading 9" w:uiPriority="9" w:qFormat="1"/>
+    <w:lsdException w:name="toc 1" w:uiPriority="39"/>
+    <w:lsdException w:name="toc 2" w:uiPriority="39"/>
+    <w:lsdException w:name="toc 3" w:uiPriority="39"/>
+    <w:lsdException w:name="toc 4" w:uiPriority="39"/>
+    <w:lsdException w:name="toc 5" w:uiPriority="39"/>
+    <w:lsdException w:name="toc 6" w:uiPriority="39"/>
+    <w:lsdException w:name="toc 7" w:uiPriority="39"/>
+    <w:lsdException w:name="toc 8" w:uiPriority="39"/>
+    <w:lsdException w:name="toc 9" w:uiPriority="39"/>
+    <w:lsdException w:name="annotation text" w:uiPriority="0"/>
+    <w:lsdException w:name="caption" w:uiPriority="35" w:qFormat="1"/>
+    <w:lsdException w:name="annotation reference" w:uiPriority="0"/>
+    <w:lsdException w:name="Title" w:semiHidden="0" w:uiPriority="10" w:unhideWhenUsed="0" w:qFormat="1"/>
+    <w:lsdException w:name="Default Paragraph Font" w:uiPriority="1"/>
+    <w:lsdException w:name="Subtitle" w:semiHidden="0" w:uiPriority="11" w:unhideWhenUsed="0" w:qFormat="1"/>
+    <w:lsdException w:name="Strong" w:semiHidden="0" w:uiPriority="22" w:unhideWhenUsed="0" w:qFormat="1"/>
+    <w:lsdException w:name="Emphasis" w:semiHidden="0" w:uiPriority="20" w:unhideWhenUsed="0" w:qFormat="1"/>
+    <w:lsdException w:name="Table Grid" w:semiHidden="0" w:uiPriority="59" w:unhideWhenUsed="0"/>
+    <w:lsdException w:name="Placeholder Text" w:unhideWhenUsed="0"/>
+    <w:lsdException w:name="No Spacing" w:semiHidden="0" w:uiPriority="1" w:unhideWhenUsed="0" w:qFormat="1"/>
+    <w:lsdException w:name="Light Shading" w:semiHidden="0" w:uiPriority="60" w:unhideWhenUsed="0"/>
+    <w:lsdException w:name="Light List" w:semiHidden="0" w:uiPriority="61" w:unhideWhenUsed="0"/>
+    <w:lsdException w:name="Light Grid" w:semiHidden="0" w:uiPriority="62" w:unhideWhenUsed="0"/>
+    <w:lsdException w:name="Medium Shading 1" w:semiHidden="0" w:uiPriority="63" w:unhideWhenUsed="0"/>
+    <w:lsdException w:name="Medium Shading 2" w:semiHidden="0" w:uiPriority="64" w:unhideWhenUsed="0"/>
+    <w:lsdException w:name="Medium List 1" w:semiHidden="0" w:uiPriority="65" w:unhideWhenUsed="0"/>
+    <w:lsdException w:name="Medium List 2" w:semiHidden="0" w:uiPriority="66" w:unhideWhenUsed="0"/>
+    <w:lsdException w:name="Medium Grid 1" w:semiHidden="0" w:uiPriority="67" w:unhideWhenUsed="0"/>
+    <w:lsdException w:name="Medium Grid 2" w:semiHidden="0" w:uiPriority="68" w:unhideWhenUsed="0"/>
+    <w:lsdException w:name="Medium Grid 3" w:semiHidden="0" w:uiPriority="69" w:unhideWhenUsed="0"/>
+    <w:lsdException w:name="Dark List" w:semiHidden="0" w:uiPriority="70" w:unhideWhenUsed="0"/>
+    <w:lsdException w:name="Colorful Shading" w:semiHidden="0" w:uiPriority="71" w:unhideWhenUsed="0"/>
+    <w:lsdException w:name="Colorful List" w:semiHidden="0" w:uiPriority="72" w:unhideWhenUsed="0"/>
+    <w:lsdException w:name="Colorful Grid" w:semiHidden="0" w:uiPriority="73" w:unhideWhenUsed="0"/>
+    <w:lsdException w:name="Light Shading Accent 1" w:semiHidden="0" w:uiPriority="60" w:unhideWhenUsed="0"/>
+    <w:lsdException w:name="Light List Accent 1" w:semiHidden="0" w:uiPriority="61" w:unhideWhenUsed="0"/>
+    <w:lsdException w:name="Light Grid Accent 1" w:semiHidden="0" w:uiPriority="62" w:unhideWhenUsed="0"/>
+    <w:lsdException w:name="Medium Shading 1 Accent 1" w:semiHidden="0" w:uiPriority="63" w:unhideWhenUsed="0"/>
+    <w:lsdException w:name="Medium Shading 2 Accent 1" w:semiHidden="0" w:uiPriority="64" w:unhideWhenUsed="0"/>
+    <w:lsdException w:name="Medium List 1 Accent 1" w:semiHidden="0" w:uiPriority="65" w:unhideWhenUsed="0"/>
+    <w:lsdException w:name="Revision" w:unhideWhenUsed="0"/>
+    <w:lsdException w:name="List Paragraph" w:semiHidden="0" w:uiPriority="34" w:unhideWhenUsed="0" w:qFormat="1"/>
+    <w:lsdException w:name="Quote" w:semiHidden="0" w:uiPriority="29" w:unhideWhenUsed="0" w:qFormat="1"/>
+    <w:lsdException w:name="Intense Quote" w:semiHidden="0" w:uiPriority="30" w:unhideWhenUsed="0" w:qFormat="1"/>
+    <w:lsdException w:name="Medium List 2 Accent 1" w:semiHidden="0" w:uiPriority="66" w:unhideWhenUsed="0"/>
+    <w:lsdException w:name="Medium Grid 1 Accent 1" w:semiHidden="0" w:uiPriority="67" w:unhideWhenUsed="0"/>
+    <w:lsdException w:name="Medium Grid 2 Accent 1" w:semiHidden="0" w:uiPriority="68" w:unhideWhenUsed="0"/>
+    <w:lsdException w:name="Medium Grid 3 Accent 1" w:semiHidden="0" w:uiPriority="69" w:unhideWhenUsed="0"/>
+    <w:lsdException w:name="Dark List Accent 1" w:semiHidden="0" w:uiPriority="70" w:unhideWhenUsed="0"/>
+    <w:lsdException w:name="Colorful Shading Accent 1" w:semiHidden="0" w:uiPriority="71" w:unhideWhenUsed="0"/>
+    <w:lsdException w:name="Colorful List Accent 1" w:semiHidden="0" w:uiPriority="72" w:unhideWhenUsed="0"/>
+    <w:lsdException w:name="Colorful Grid Accent 1" w:semiHidden="0" w:uiPriority="73" w:unhideWhenUsed="0"/>
+    <w:lsdException w:name="Light Shading Accent 2" w:semiHidden="0" w:uiPriority="60" w:unhideWhenUsed="0"/>
+    <w:lsdException w:name="Light List Accent 2" w:semiHidden="0" w:uiPriority="61" w:unhideWhenUsed="0"/>
+    <w:lsdException w:name="Light Grid Accent 2" w:semiHidden="0" w:uiPriority="62" w:unhideWhenUsed="0"/>
+    <w:lsdException w:name="Medium Shading 1 Accent 2" w:semiHidden="0" w:uiPriority="63" w:unhideWhenUsed="0"/>
+    <w:lsdException w:name="Medium Shading 2 Accent 2" w:semiHidden="0" w:uiPriority="64" w:unhideWhenUsed="0"/>
+    <w:lsdException w:name="Medium List 1 Accent 2" w:semiHidden="0" w:uiPriority="65" w:unhideWhenUsed="0"/>
+    <w:lsdException w:name="Medium List 2 Accent 2" w:semiHidden="0" w:uiPriority="66" w:unhideWhenUsed="0"/>
+    <w:lsdException w:name="Medium Grid 1 Accent 2" w:semiHidden="0" w:uiPriority="67" w:unhideWhenUsed="0"/>
+    <w:lsdException w:name="Medium Grid 2 Accent 2" w:semiHidden="0" w:uiPriority="68" w:unhideWhenUsed="0"/>
+    <w:lsdException w:name="Medium Grid 3 Accent 2" w:semiHidden="0" w:uiPriority="69" w:unhideWhenUsed="0"/>
+    <w:lsdException w:name="Dark List Accent 2" w:semiHidden="0" w:uiPriority="70" w:unhideWhenUsed="0"/>
+    <w:lsdException w:name="Colorful Shading Accent 2" w:semiHidden="0" w:uiPriority="71" w:unhideWhenUsed="0"/>
+    <w:lsdException w:name="Colorful List Accent 2" w:semiHidden="0" w:uiPriority="72" w:unhideWhenUsed="0"/>
+    <w:lsdException w:name="Colorful Grid Accent 2" w:semiHidden="0" w:uiPriority="73" w:unhideWhenUsed="0"/>
+    <w:lsdException w:name="Light Shading Accent 3" w:semiHidden="0" w:uiPriority="60" w:unhideWhenUsed="0"/>
+    <w:lsdException w:name="Light List Accent 3" w:semiHidden="0" w:uiPriority="61" w:unhideWhenUsed="0"/>
+    <w:lsdException w:name="Light Grid Accent 3" w:semiHidden="0" w:uiPriority="62" w:unhideWhenUsed="0"/>
+    <w:lsdException w:name="Medium Shading 1 Accent 3" w:semiHidden="0" w:uiPriority="63" w:unhideWhenUsed="0"/>
+    <w:lsdException w:name="Medium Shading 2 Accent 3" w:semiHidden="0" w:uiPriority="64" w:unhideWhenUsed="0"/>
+    <w:lsdException w:name="Medium List 1 Accent 3" w:semiHidden="0" w:uiPriority="65" w:unhideWhenUsed="0"/>
+    <w:lsdException w:name="Medium List 2 Accent 3" w:semiHidden="0" w:uiPriority="66" w:unhideWhenUsed="0"/>
+    <w:lsdException w:name="Medium Grid 1 Accent 3" w:semiHidden="0" w:uiPriority="67" w:unhideWhenUsed="0"/>
+    <w:lsdException w:name="Medium Grid 2 Accent 3" w:semiHidden="0" w:uiPriority="68" w:unhideWhenUsed="0"/>
+    <w:lsdException w:name="Medium Grid 3 Accent 3" w:semiHidden="0" w:uiPriority="69" w:unhideWhenUsed="0"/>
+    <w:lsdException w:name="Dark List Accent 3" w:semiHidden="0" w:uiPriority="70" w:unhideWhenUsed="0"/>
+    <w:lsdException w:name="Colorful Shading Accent 3" w:semiHidden="0" w:uiPriority="71" w:unhideWhenUsed="0"/>
+    <w:lsdException w:name="Colorful List Accent 3" w:semiHidden="0" w:uiPriority="72" w:unhideWhenUsed="0"/>
+    <w:lsdException w:name="Colorful Grid Accent 3" w:semiHidden="0" w:uiPriority="73" w:unhideWhenUsed="0"/>
+    <w:lsdException w:name="Light Shading Accent 4" w:semiHidden="0" w:uiPriority="60" w:unhideWhenUsed="0"/>
+    <w:lsdException w:name="Light List Accent 4" w:semiHidden="0" w:uiPriority="61" w:unhideWhenUsed="0"/>
+    <w:lsdException w:name="Light Grid Accent 4" w:semiHidden="0" w:uiPriority="62" w:unhideWhenUsed="0"/>
+    <w:lsdException w:name="Medium Shading 1 Accent 4" w:semiHidden="0" w:uiPriority="63" w:unhideWhenUsed="0"/>
+    <w:lsdException w:name="Medium Shading 2 Accent 4" w:semiHidden="0" w:uiPriority="64" w:unhideWhenUsed="0"/>
+    <w:lsdException w:name="Medium List 1 Accent 4" w:semiHidden="0" w:uiPriority="65" w:unhideWhenUsed="0"/>
+    <w:lsdException w:name="Medium List 2 Accent 4" w:semiHidden="0" w:uiPriority="66" w:unhideWhenUsed="0"/>
+    <w:lsdException w:name="Medium Grid 1 Accent 4" w:semiHidden="0" w:uiPriority="67" w:unhideWhenUsed="0"/>
+    <w:lsdException w:name="Medium Grid 2 Accent 4" w:semiHidden="0" w:uiPriority="68" w:unhideWhenUsed="0"/>
+    <w:lsdException w:name="Medium Grid 3 Accent 4" w:semiHidden="0" w:uiPriority="69" w:unhideWhenUsed="0"/>
+    <w:lsdException w:name="Dark List Accent 4" w:semiHidden="0" w:uiPriority="70" w:unhideWhenUsed="0"/>
+    <w:lsdException w:name="Colorful Shading Accent 4" w:semiHidden="0" w:uiPriority="71" w:unhideWhenUsed="0"/>
+    <w:lsdException w:name="Colorful List Accent 4" w:semiHidden="0" w:uiPriority="72" w:unhideWhenUsed="0"/>
+    <w:lsdException w:name="Colorful Grid Accent 4" w:semiHidden="0" w:uiPriority="73" w:unhideWhenUsed="0"/>
+    <w:lsdException w:name="Light Shading Accent 5" w:semiHidden="0" w:uiPriority="60" w:unhideWhenUsed="0"/>
+    <w:lsdException w:name="Light List Accent 5" w:semiHidden="0" w:uiPriority="61" w:unhideWhenUsed="0"/>
+    <w:lsdException w:name="Light Grid Accent 5" w:semiHidden="0" w:uiPriority="62" w:unhideWhenUsed="0"/>
+    <w:lsdException w:name="Medium Shading 1 Accent 5" w:semiHidden="0" w:uiPriority="63" w:unhideWhenUsed="0"/>
+    <w:lsdException w:name="Medium Shading 2 Accent 5" w:semiHidden="0" w:uiPriority="64" w:unhideWhenUsed="0"/>
+    <w:lsdException w:name="Medium List 1 Accent 5" w:semiHidden="0" w:uiPriority="65" w:unhideWhenUsed="0"/>
+    <w:lsdException w:name="Medium List 2 Accent 5" w:semiHidden="0" w:uiPriority="66" w:unhideWhenUsed="0"/>
+    <w:lsdException w:name="Medium Grid 1 Accent 5" w:semiHidden="0" w:uiPriority="67" w:unhideWhenUsed="0"/>
+    <w:lsdException w:name="Medium Grid 2 Accent 5" w:semiHidden="0" w:uiPriority="68" w:unhideWhenUsed="0"/>
+    <w:lsdException w:name="Medium Grid 3 Accent 5" w:semiHidden="0" w:uiPriority="69" w:unhideWhenUsed="0"/>
+    <w:lsdException w:name="Dark List Accent 5" w:semiHidden="0" w:uiPriority="70" w:unhideWhenUsed="0"/>
+    <w:lsdException w:name="Colorful Shading Accent 5" w:semiHidden="0" w:uiPriority="71" w:unhideWhenUsed="0"/>
+    <w:lsdException w:name="Colorful List Accent 5" w:semiHidden="0" w:uiPriority="72" w:unhideWhenUsed="0"/>
+    <w:lsdException w:name="Colorful Grid Accent 5" w:semiHidden="0" w:uiPriority="73" w:unhideWhenUsed="0"/>
+    <w:lsdException w:name="Light Shading Accent 6" w:semiHidden="0" w:uiPriority="60" w:unhideWhenUsed="0"/>
+    <w:lsdException w:name="Light List Accent 6" w:semiHidden="0" w:uiPriority="61" w:unhideWhenUsed="0"/>
+    <w:lsdException w:name="Light Grid Accent 6" w:semiHidden="0" w:uiPriority="62" w:unhideWhenUsed="0"/>
+    <w:lsdException w:name="Medium Shading 1 Accent 6" w:semiHidden="0" w:uiPriority="63" w:unhideWhenUsed="0"/>
+    <w:lsdException w:name="Medium Shading 2 Accent 6" w:semiHidden="0" w:uiPriority="64" w:unhideWhenUsed="0"/>
+    <w:lsdException w:name="Medium List 1 Accent 6" w:semiHidden="0" w:uiPriority="65" w:unhideWhenUsed="0"/>
+    <w:lsdException w:name="Medium List 2 Accent 6" w:semiHidden="0" w:uiPriority="66" w:unhideWhenUsed="0"/>
+    <w:lsdException w:name="Medium Grid 1 Accent 6" w:semiHidden="0" w:uiPriority="67" w:unhideWhenUsed="0"/>
+    <w:lsdException w:name="Medium Grid 2 Accent 6" w:semiHidden="0" w:uiPriority="68" w:unhideWhenUsed="0"/>
+    <w:lsdException w:name="Medium Grid 3 Accent 6" w:semiHidden="0" w:uiPriority="69" w:unhideWhenUsed="0"/>
+    <w:lsdException w:name="Dark List Accent 6" w:semiHidden="0" w:uiPriority="70" w:unhideWhenUsed="0"/>
+    <w:lsdException w:name="Colorful Shading Accent 6" w:semiHidden="0" w:uiPriority="71" w:unhideWhenUsed="0"/>
+    <w:lsdException w:name="Colorful List Accent 6" w:semiHidden="0" w:uiPriority="72" w:unhideWhenUsed="0"/>
+    <w:lsdException w:name="Colorful Grid Accent 6" w:semiHidden="0" w:uiPriority="73" w:unhideWhenUsed="0"/>
+    <w:lsdException w:name="Subtle Emphasis" w:semiHidden="0" w:uiPriority="19" w:unhideWhenUsed="0" w:qFormat="1"/>
+    <w:lsdException w:name="Intense Emphasis" w:semiHidden="0" w:uiPriority="21" w:unhideWhenUsed="0" w:qFormat="1"/>
+    <w:lsdException w:name="Subtle Reference" w:semiHidden="0" w:uiPriority="31" w:unhideWhenUsed="0" w:qFormat="1"/>
+    <w:lsdException w:name="Intense Reference" w:semiHidden="0" w:uiPriority="32" w:unhideWhenUsed="0" w:qFormat="1"/>
+    <w:lsdException w:name="Book Title" w:semiHidden="0" w:uiPriority="33" w:unhideWhenUsed="0" w:qFormat="1"/>
+    <w:lsdException w:name="Bibliography" w:uiPriority="37"/>
+    <w:lsdException w:name="TOC Heading" w:uiPriority="39" w:qFormat="1"/>
+  </w:latentStyles>
+  <w:style w:type="paragraph" w:default="1" w:styleId="Normal">
+    <w:name w:val="Normal"/>
+    <w:qFormat/>
+    <w:rsid w:val="00A511D4"/>
+    <w:pPr>
+      <w:spacing w:line="320" w:lineRule="exact"/>
+      <w:jc w:val="both"/>
+    </w:pPr>
+    <w:rPr>
+      <w:rFonts w:ascii="Times New Roman" w:hAnsi="Times New Roman"/>
+    </w:rPr>
+  </w:style>
+  <w:style w:type="paragraph" w:styleId="Heading2">
+    <w:name w:val="heading 2"/>
+    <w:basedOn w:val="Normal"/>
+    <w:next w:val="Normal"/>
+    <w:link w:val="Heading2Char"/>
+    <w:uiPriority w:val="9"/>
+    <w:unhideWhenUsed/>
+    <w:qFormat/>
+    <w:rsid w:val="00FF381F"/>
+    <w:pPr>
+      <w:keepNext/>
+      <w:keepLines/>
+      <w:pageBreakBefore/>
+      <w:spacing w:before="200" w:after="360" w:line="276" w:lineRule="auto"/>
+      <w:jc w:val="center"/>
+      <w:outlineLvl w:val="1"/>
+    </w:pPr>
+    <w:rPr>
+      <w:rFonts w:ascii="Garamond" w:eastAsiaTheme="majorEastAsia" w:hAnsi="Garamond" w:cstheme="majorBidi"/>
+      <w:b/>
+      <w:bCs/>
+      <w:sz w:val="32"/>
+      <w:szCs w:val="26"/>
+      <w:lang w:val="en-CA"/>
+    </w:rPr>
+  </w:style>
+  <w:style w:type="paragraph" w:styleId="Heading3">
+    <w:name w:val="heading 3"/>
+    <w:basedOn w:val="Normal"/>
+    <w:next w:val="Normal"/>
+    <w:link w:val="Heading3Char"/>
+    <w:uiPriority w:val="9"/>
+    <w:semiHidden/>
+    <w:unhideWhenUsed/>
+    <w:qFormat/>
+    <w:rsid w:val="00FF381F"/>
+    <w:pPr>
+      <w:keepNext/>
+      <w:keepLines/>
+      <w:spacing w:before="200" w:after="0"/>
+      <w:outlineLvl w:val="2"/>
+    </w:pPr>
+    <w:rPr>
+      <w:rFonts w:asciiTheme="majorHAnsi" w:eastAsiaTheme="majorEastAsia" w:hAnsiTheme="majorHAnsi" w:cstheme="majorBidi"/>
+      <w:b/>
+      <w:bCs/>
+      <w:color w:val="4F81BD" w:themeColor="accent1"/>
+    </w:rPr>
+  </w:style>
+  <w:style w:type="paragraph" w:styleId="Heading4">
+    <w:name w:val="heading 4"/>
+    <w:basedOn w:val="Normal"/>
+    <w:next w:val="Normal"/>
+    <w:link w:val="Heading4Char"/>
+    <w:uiPriority w:val="9"/>
+    <w:unhideWhenUsed/>
+    <w:qFormat/>
+    <w:rsid w:val="00FF381F"/>
+    <w:pPr>
+      <w:keepNext/>
+      <w:keepLines/>
+      <w:spacing w:before="200" w:after="0"/>
+      <w:outlineLvl w:val="3"/>
+    </w:pPr>
+    <w:rPr>
+      <w:rFonts w:asciiTheme="majorHAnsi" w:eastAsiaTheme="majorEastAsia" w:hAnsiTheme="majorHAnsi" w:cstheme="majorBidi"/>
+      <w:b/>
+      <w:bCs/>
+      <w:i/>
+      <w:iCs/>
+      <w:color w:val="4F81BD" w:themeColor="accent1"/>
+    </w:rPr>
+  </w:style>
+  <w:style w:type="character" w:default="1" w:styleId="DefaultParagraphFont">
+    <w:name w:val="Default Paragraph Font"/>
+    <w:uiPriority w:val="1"/>
+    <w:semiHidden/>
+    <w:unhideWhenUsed/>
+  </w:style>
+  <w:style w:type="table" w:default="1" w:styleId="TableNormal">
+    <w:name w:val="Normal Table"/>
+    <w:uiPriority w:val="99"/>
+    <w:semiHidden/>
+    <w:unhideWhenUsed/>
+    <w:tblPr>
+      <w:tblInd w:w="0" w:type="dxa"/>
       <w:tblCellMar>
         <w:top w:w="0" w:type="dxa"/>
         <w:left w:w="108" w:type="dxa"/>
         <w:bottom w:w="0" w:type="dxa"/>
         <w:right w:w="108" w:type="dxa"/>
       </w:tblCellMar>
+    </w:tblPr>
+  </w:style>
+  <w:style w:type="numbering" w:default="1" w:styleId="NoList">
+    <w:name w:val="No List"/>
+    <w:uiPriority w:val="99"/>
+    <w:semiHidden/>
+    <w:unhideWhenUsed/>
+  </w:style>
+  <w:style w:type="table" w:styleId="TableGrid">
+    <w:name w:val="Table Grid"/>
+    <w:basedOn w:val="TableNormal"/>
+    <w:uiPriority w:val="59"/>
+    <w:rsid w:val="00941DA9"/>
+    <w:pPr>
+      <w:spacing w:after="0" w:line="240" w:lineRule="auto"/>
+    </w:pPr>
+    <w:tblPr>
+      <w:tblBorders>
+        <w:top w:val="single" w:sz="4" w:space="0" w:color="auto"/>
+        <w:left w:val="single" w:sz="4" w:space="0" w:color="auto"/>
+        <w:bottom w:val="single" w:sz="4" w:space="0" w:color="auto"/>
+        <w:right w:val="single" w:sz="4" w:space="0" w:color="auto"/>
+        <w:insideH w:val="single" w:sz="4" w:space="0" w:color="auto"/>
+        <w:insideV w:val="single" w:sz="4" w:space="0" w:color="auto"/>
+      </w:tblBorders>
     </w:tblPr>
   </w:style>
   <w:style w:type="paragraph" w:customStyle="1" w:styleId="Coptic">
@@ -3097,7 +3676,7 @@
 </file>
 
 <file path=customXml/itemProps1.xml><?xml version="1.0" encoding="utf-8"?>
-<ds:datastoreItem xmlns:ds="http://schemas.openxmlformats.org/officeDocument/2006/customXml" ds:itemID="{6725F607-B86D-084F-9A2D-A1D5D1A869AD}">
+<ds:datastoreItem xmlns:ds="http://schemas.openxmlformats.org/officeDocument/2006/customXml" ds:itemID="{160C17CE-037C-4FD1-89A3-57350812F41A}">
   <ds:schemaRefs>
     <ds:schemaRef ds:uri="http://schemas.openxmlformats.org/officeDocument/2006/bibliography"/>
   </ds:schemaRefs>

</xml_diff>

<commit_message>
Second pass Pss 1-3
</commit_message>
<xml_diff>
--- a/Psalms/001.docx
+++ b/Psalms/001.docx
@@ -1,6 +1,6 @@
 
 <file path=word/document.xml><?xml version="1.0" encoding="utf-8"?>
-<w:document xmlns:wpc="http://schemas.microsoft.com/office/word/2010/wordprocessingCanvas" xmlns:mc="http://schemas.openxmlformats.org/markup-compatibility/2006" xmlns:o="urn:schemas-microsoft-com:office:office" xmlns:r="http://schemas.openxmlformats.org/officeDocument/2006/relationships" xmlns:m="http://schemas.openxmlformats.org/officeDocument/2006/math" xmlns:v="urn:schemas-microsoft-com:vml" xmlns:wp14="http://schemas.microsoft.com/office/word/2010/wordprocessingDrawing" xmlns:wp="http://schemas.openxmlformats.org/drawingml/2006/wordprocessingDrawing" xmlns:w10="urn:schemas-microsoft-com:office:word" xmlns:w="http://schemas.openxmlformats.org/wordprocessingml/2006/main" xmlns:w14="http://schemas.microsoft.com/office/word/2010/wordml" xmlns:wpg="http://schemas.microsoft.com/office/word/2010/wordprocessingGroup" xmlns:wpi="http://schemas.microsoft.com/office/word/2010/wordprocessingInk" xmlns:wne="http://schemas.microsoft.com/office/word/2006/wordml" xmlns:wps="http://schemas.microsoft.com/office/word/2010/wordprocessingShape" mc:Ignorable="w14 wp14">
+<w:document xmlns:wpc="http://schemas.microsoft.com/office/word/2010/wordprocessingCanvas" xmlns:cx="http://schemas.microsoft.com/office/drawing/2014/chartex" xmlns:cx1="http://schemas.microsoft.com/office/drawing/2015/9/8/chartex" xmlns:mc="http://schemas.openxmlformats.org/markup-compatibility/2006" xmlns:o="urn:schemas-microsoft-com:office:office" xmlns:r="http://schemas.openxmlformats.org/officeDocument/2006/relationships" xmlns:m="http://schemas.openxmlformats.org/officeDocument/2006/math" xmlns:v="urn:schemas-microsoft-com:vml" xmlns:wp14="http://schemas.microsoft.com/office/word/2010/wordprocessingDrawing" xmlns:wp="http://schemas.openxmlformats.org/drawingml/2006/wordprocessingDrawing" xmlns:w10="urn:schemas-microsoft-com:office:word" xmlns:w="http://schemas.openxmlformats.org/wordprocessingml/2006/main" xmlns:w14="http://schemas.microsoft.com/office/word/2010/wordml" xmlns:w15="http://schemas.microsoft.com/office/word/2012/wordml" xmlns:w16se="http://schemas.microsoft.com/office/word/2015/wordml/symex" xmlns:wpg="http://schemas.microsoft.com/office/word/2010/wordprocessingGroup" xmlns:wpi="http://schemas.microsoft.com/office/word/2010/wordprocessingInk" xmlns:wne="http://schemas.microsoft.com/office/word/2006/wordml" xmlns:wps="http://schemas.microsoft.com/office/word/2010/wordprocessingShape" mc:Ignorable="w14 w15 w16se wp14">
   <w:body>
     <w:p>
       <w:pPr>
@@ -170,7 +170,7 @@
               <w:pStyle w:val="EnglishHangNoCoptic"/>
             </w:pPr>
             <w:r>
-              <w:t>Blessed is the man</w:t>
+              <w:t>1 Blessed is the man</w:t>
             </w:r>
           </w:p>
           <w:p>
@@ -181,12 +181,7 @@
               <w:tab/>
             </w:r>
             <w:r>
-              <w:t>who has not walked in the counse</w:t>
-            </w:r>
-            <w:bookmarkStart w:id="0" w:name="_GoBack"/>
-            <w:bookmarkEnd w:id="0"/>
-            <w:r>
-              <w:t>l of the ungodly</w:t>
+              <w:t>who has not walked in the counsel of the ungodly</w:t>
             </w:r>
             <w:r>
               <w:t>,</w:t>
@@ -198,10 +193,15 @@
             </w:pPr>
             <w:r>
               <w:tab/>
-              <w:t xml:space="preserve">who never </w:t>
-            </w:r>
-            <w:r>
-              <w:t>stays</w:t>
+            </w:r>
+            <w:r>
+              <w:t>nor</w:t>
+            </w:r>
+            <w:r>
+              <w:t xml:space="preserve"> </w:t>
+            </w:r>
+            <w:r>
+              <w:t>stands</w:t>
             </w:r>
             <w:r>
               <w:t xml:space="preserve"> in the way of sinners,</w:t>
@@ -213,7 +213,10 @@
             </w:pPr>
             <w:r>
               <w:tab/>
-              <w:t>nor sits in the company of the destructive,</w:t>
+              <w:t xml:space="preserve">nor sits in the </w:t>
+            </w:r>
+            <w:r>
+              <w:t>seat of the pestilent;</w:t>
             </w:r>
           </w:p>
           <w:p>
@@ -424,7 +427,19 @@
               <w:pStyle w:val="EnglishHangNoCoptic"/>
             </w:pPr>
             <w:r>
-              <w:t>but whose delight is in the law of the Lord,</w:t>
+              <w:t xml:space="preserve">2 </w:t>
+            </w:r>
+            <w:r>
+              <w:t>Rather, his</w:t>
+            </w:r>
+            <w:r>
+              <w:t xml:space="preserve"> </w:t>
+            </w:r>
+            <w:r>
+              <w:t>will</w:t>
+            </w:r>
+            <w:r>
+              <w:t xml:space="preserve"> is in the law of the Lord,</w:t>
             </w:r>
           </w:p>
           <w:p>
@@ -433,7 +448,13 @@
             </w:pPr>
             <w:r>
               <w:tab/>
-              <w:t>and who reflects on His law day and night.</w:t>
+              <w:t xml:space="preserve">and </w:t>
+            </w:r>
+            <w:r>
+              <w:t xml:space="preserve">he meditates </w:t>
+            </w:r>
+            <w:r>
+              <w:t>on His law day and night.</w:t>
             </w:r>
           </w:p>
           <w:p>
@@ -658,7 +679,13 @@
               <w:pStyle w:val="EnglishHangNoCoptic"/>
             </w:pPr>
             <w:r>
-              <w:t>He is like a tree that is planted</w:t>
+              <w:t xml:space="preserve">3 He </w:t>
+            </w:r>
+            <w:r>
+              <w:t>will be</w:t>
+            </w:r>
+            <w:r>
+              <w:t xml:space="preserve"> like a tree that is planted</w:t>
             </w:r>
           </w:p>
           <w:p>
@@ -667,7 +694,24 @@
             </w:pPr>
             <w:r>
               <w:tab/>
-              <w:t>beside the flowing waters,</w:t>
+            </w:r>
+            <w:r>
+              <w:t>by</w:t>
+            </w:r>
+            <w:r>
+              <w:t xml:space="preserve"> </w:t>
+            </w:r>
+            <w:r>
+              <w:t>streams of</w:t>
+            </w:r>
+            <w:r>
+              <w:t xml:space="preserve"> waters</w:t>
+            </w:r>
+            <w:r>
+              <w:t>s</w:t>
+            </w:r>
+            <w:r>
+              <w:t>,</w:t>
             </w:r>
           </w:p>
           <w:p>
@@ -676,7 +720,18 @@
             </w:pPr>
             <w:r>
               <w:tab/>
-              <w:t>that yields its fruit in due season</w:t>
+            </w:r>
+            <w:r>
+              <w:t>which</w:t>
+            </w:r>
+            <w:r>
+              <w:t xml:space="preserve"> </w:t>
+            </w:r>
+            <w:r>
+              <w:t>will yield</w:t>
+            </w:r>
+            <w:r>
+              <w:t xml:space="preserve"> its fruit in due season</w:t>
             </w:r>
             <w:r>
               <w:t>,</w:t>
@@ -688,7 +743,22 @@
             </w:pPr>
             <w:r>
               <w:tab/>
-              <w:t>and whose leaves do not fall;</w:t>
+              <w:t xml:space="preserve">and </w:t>
+            </w:r>
+            <w:r>
+              <w:t>his leaf</w:t>
+            </w:r>
+            <w:r>
+              <w:t xml:space="preserve"> </w:t>
+            </w:r>
+            <w:r>
+              <w:t>will</w:t>
+            </w:r>
+            <w:r>
+              <w:t xml:space="preserve"> not fall</w:t>
+            </w:r>
+            <w:r>
+              <w:t xml:space="preserve"> off,</w:t>
             </w:r>
           </w:p>
           <w:p>
@@ -697,7 +767,13 @@
             </w:pPr>
             <w:r>
               <w:tab/>
-              <w:t>and all that he does prospers.</w:t>
+              <w:t xml:space="preserve">and all that he does </w:t>
+            </w:r>
+            <w:r>
+              <w:t>will prosper</w:t>
+            </w:r>
+            <w:r>
+              <w:t>.</w:t>
             </w:r>
           </w:p>
           <w:p>
@@ -955,7 +1031,11 @@
             </w:pPr>
             <w:r>
               <w:tab/>
-              <w:t>which the wind hurls from the face of the earth.</w:t>
+              <w:t xml:space="preserve">which the wind hurls from the </w:t>
+            </w:r>
+            <w:r>
+              <w:lastRenderedPageBreak/>
+              <w:t>face of the earth.</w:t>
             </w:r>
           </w:p>
           <w:p>
@@ -974,7 +1054,13 @@
             </w:pPr>
             <w:r>
               <w:lastRenderedPageBreak/>
-              <w:t>Not so the godless, not so!</w:t>
+              <w:t xml:space="preserve">4 </w:t>
+            </w:r>
+            <w:r>
+              <w:t>The ungodly are n</w:t>
+            </w:r>
+            <w:r>
+              <w:t>ot so!</w:t>
             </w:r>
           </w:p>
           <w:p>
@@ -983,7 +1069,13 @@
             </w:pPr>
             <w:r>
               <w:tab/>
-              <w:t>No, they are like dust</w:t>
+              <w:t xml:space="preserve">No, they are like </w:t>
+            </w:r>
+            <w:r>
+              <w:t xml:space="preserve">the </w:t>
+            </w:r>
+            <w:r>
+              <w:t>dust</w:t>
             </w:r>
           </w:p>
           <w:p>
@@ -992,7 +1084,22 @@
             </w:pPr>
             <w:r>
               <w:tab/>
-              <w:t>which the wind hurls from the face of the earth.</w:t>
+            </w:r>
+            <w:r>
+              <w:t xml:space="preserve">that </w:t>
+            </w:r>
+            <w:r>
+              <w:t xml:space="preserve">the wind </w:t>
+            </w:r>
+            <w:r>
+              <w:t>drives</w:t>
+            </w:r>
+            <w:r>
+              <w:t xml:space="preserve"> from the </w:t>
+            </w:r>
+            <w:r>
+              <w:lastRenderedPageBreak/>
+              <w:t>face of the earth.</w:t>
             </w:r>
           </w:p>
           <w:p>
@@ -1023,206 +1130,8 @@
                 <w:szCs w:val="27"/>
               </w:rPr>
               <w:lastRenderedPageBreak/>
-              <w:t>Not so, the wicked, not so: but (they are) like the dust which the wind drives away from the face of the earth. </w:t>
-            </w:r>
-          </w:p>
-          <w:p/>
-        </w:tc>
-        <w:tc>
-          <w:tcPr>
-            <w:tcW w:w="615" w:type="pct"/>
-          </w:tcPr>
-          <w:p>
-            <w:r>
-              <w:t>Not so are the ungodly, not so; but rather they are like the chaff which the wind doth hurl away from the face of the earth.</w:t>
-            </w:r>
-          </w:p>
-        </w:tc>
-        <w:tc>
-          <w:tcPr>
-            <w:tcW w:w="621" w:type="pct"/>
-          </w:tcPr>
-          <w:p>
-            <w:r>
-              <w:t xml:space="preserve">Not so are the ungodly, not so; but they are like the dust, which the wind </w:t>
-            </w:r>
-            <w:proofErr w:type="spellStart"/>
-            <w:r>
-              <w:t>scattereth</w:t>
-            </w:r>
-            <w:proofErr w:type="spellEnd"/>
-            <w:r>
-              <w:t xml:space="preserve"> away from the face of the earth.</w:t>
-            </w:r>
-          </w:p>
-        </w:tc>
-        <w:tc>
-          <w:tcPr>
-            <w:tcW w:w="632" w:type="pct"/>
-          </w:tcPr>
-          <w:p>
-            <w:pPr>
-              <w:pStyle w:val="EngIndEnd"/>
-            </w:pPr>
-            <w:r>
-              <w:t>Not so the impious, not so! Rather, they are like the dust that the wind flings from off the land.</w:t>
-            </w:r>
-          </w:p>
-        </w:tc>
-        <w:tc>
-          <w:tcPr>
-            <w:tcW w:w="632" w:type="pct"/>
-          </w:tcPr>
-          <w:p>
-            <w:pPr>
-              <w:spacing w:line="240" w:lineRule="auto"/>
-              <w:jc w:val="left"/>
-              <w:rPr>
-                <w:rFonts w:eastAsia="Times New Roman" w:cs="Times New Roman"/>
-                <w:sz w:val="24"/>
-                <w:szCs w:val="24"/>
-              </w:rPr>
-            </w:pPr>
-            <w:r>
-              <w:rPr>
-                <w:rFonts w:ascii="Tahoma" w:eastAsia="Times New Roman" w:hAnsi="Tahoma" w:cs="Tahoma"/>
-                <w:color w:val="2E1308"/>
-                <w:sz w:val="24"/>
-                <w:szCs w:val="24"/>
-                <w:shd w:val="clear" w:color="auto" w:fill="FFFFFF"/>
-              </w:rPr>
-              <w:t>Not so the ungodly; —not so: but rather as the chaff which the wind scatters away from the face of the earth.</w:t>
-            </w:r>
-          </w:p>
-          <w:p>
-            <w:pPr>
-              <w:pStyle w:val="EngIndEnd"/>
-            </w:pPr>
-          </w:p>
-        </w:tc>
-        <w:tc>
-          <w:tcPr>
-            <w:tcW w:w="632" w:type="pct"/>
-          </w:tcPr>
-          <w:p>
-            <w:pPr>
-              <w:spacing w:line="240" w:lineRule="auto"/>
-              <w:jc w:val="left"/>
-              <w:rPr>
-                <w:rFonts w:ascii="Tahoma" w:eastAsia="Times New Roman" w:hAnsi="Tahoma" w:cs="Tahoma"/>
-                <w:color w:val="2E1308"/>
-                <w:sz w:val="24"/>
-                <w:szCs w:val="24"/>
-                <w:shd w:val="clear" w:color="auto" w:fill="FFFFFF"/>
-              </w:rPr>
-            </w:pPr>
-            <w:r>
-              <w:rPr>
-                <w:rFonts w:ascii="Tahoma" w:eastAsia="Times New Roman" w:hAnsi="Tahoma" w:cs="Tahoma"/>
-                <w:color w:val="2E1308"/>
-                <w:sz w:val="24"/>
-                <w:szCs w:val="24"/>
-                <w:shd w:val="clear" w:color="auto" w:fill="FFFFFF"/>
-              </w:rPr>
-              <w:lastRenderedPageBreak/>
-              <w:t>Not so are the ungodly, not so,</w:t>
-            </w:r>
-          </w:p>
-          <w:p>
-            <w:pPr>
-              <w:spacing w:line="240" w:lineRule="auto"/>
-              <w:jc w:val="left"/>
-              <w:rPr>
-                <w:rFonts w:ascii="Tahoma" w:eastAsia="Times New Roman" w:hAnsi="Tahoma" w:cs="Tahoma"/>
-                <w:color w:val="2E1308"/>
-                <w:sz w:val="24"/>
-                <w:szCs w:val="24"/>
-                <w:shd w:val="clear" w:color="auto" w:fill="FFFFFF"/>
-              </w:rPr>
-            </w:pPr>
-            <w:r>
-              <w:rPr>
-                <w:rFonts w:ascii="Tahoma" w:eastAsia="Times New Roman" w:hAnsi="Tahoma" w:cs="Tahoma"/>
-                <w:color w:val="2E1308"/>
-                <w:sz w:val="24"/>
-                <w:szCs w:val="24"/>
-                <w:shd w:val="clear" w:color="auto" w:fill="FFFFFF"/>
-              </w:rPr>
-              <w:t>But they are like the dust the wind drives from the face of the earth.</w:t>
-            </w:r>
-          </w:p>
-        </w:tc>
-      </w:tr>
-      <w:tr>
-        <w:tc>
-          <w:tcPr>
-            <w:tcW w:w="629" w:type="pct"/>
-          </w:tcPr>
-          <w:p>
-            <w:pPr>
-              <w:pStyle w:val="EnglishHangNoCoptic"/>
-            </w:pPr>
-            <w:r>
-              <w:lastRenderedPageBreak/>
-              <w:t>So the godless will not rise at the judgment,</w:t>
-            </w:r>
-          </w:p>
-          <w:p>
-            <w:pPr>
-              <w:pStyle w:val="EnglishHangEndNoCoptic"/>
-            </w:pPr>
-            <w:r>
-              <w:tab/>
-              <w:t>nor sinners at the gathering of the righteous.</w:t>
-            </w:r>
-          </w:p>
-          <w:p>
-            <w:pPr>
-              <w:pStyle w:val="CoptIndEnd"/>
-            </w:pPr>
-          </w:p>
-        </w:tc>
-        <w:tc>
-          <w:tcPr>
-            <w:tcW w:w="613" w:type="pct"/>
-          </w:tcPr>
-          <w:p>
-            <w:pPr>
-              <w:pStyle w:val="EnglishHangNoCoptic"/>
-            </w:pPr>
-            <w:r>
-              <w:t>So the godless will not rise at the judgment,</w:t>
-            </w:r>
-          </w:p>
-          <w:p>
-            <w:pPr>
-              <w:pStyle w:val="EnglishHangEndNoCoptic"/>
-            </w:pPr>
-            <w:r>
-              <w:tab/>
-              <w:t>nor sinners at the gathering of the righteous.</w:t>
-            </w:r>
-          </w:p>
-          <w:p>
-            <w:pPr>
-              <w:pStyle w:val="EngIndEnd"/>
-            </w:pPr>
-          </w:p>
-        </w:tc>
-        <w:tc>
-          <w:tcPr>
-            <w:tcW w:w="626" w:type="pct"/>
-          </w:tcPr>
-          <w:p>
-            <w:pPr>
-              <w:spacing w:line="240" w:lineRule="auto"/>
-              <w:jc w:val="left"/>
-              <w:rPr>
-                <w:rFonts w:eastAsia="Times New Roman" w:cs="Times New Roman"/>
-                <w:sz w:val="24"/>
-                <w:szCs w:val="24"/>
-              </w:rPr>
-            </w:pPr>
+              <w:t xml:space="preserve">Not so, the wicked, not so: but (they are) like the dust which the wind drives away from the </w:t>
+            </w:r>
             <w:r>
               <w:rPr>
                 <w:rFonts w:ascii="Times" w:eastAsia="Times New Roman" w:hAnsi="Times" w:cs="Times New Roman"/>
@@ -1230,9 +1139,259 @@
                 <w:sz w:val="27"/>
                 <w:szCs w:val="27"/>
               </w:rPr>
-              <w:t xml:space="preserve">Therefore the wicked shall not rise up in the </w:t>
-            </w:r>
-            <w:proofErr w:type="spellStart"/>
+              <w:lastRenderedPageBreak/>
+              <w:t>face of the earth. </w:t>
+            </w:r>
+          </w:p>
+          <w:p/>
+        </w:tc>
+        <w:tc>
+          <w:tcPr>
+            <w:tcW w:w="615" w:type="pct"/>
+          </w:tcPr>
+          <w:p>
+            <w:r>
+              <w:lastRenderedPageBreak/>
+              <w:t xml:space="preserve">Not so are the ungodly, not so; but rather they are like the chaff which the wind doth hurl away from the </w:t>
+            </w:r>
+            <w:r>
+              <w:lastRenderedPageBreak/>
+              <w:t>face of the earth.</w:t>
+            </w:r>
+          </w:p>
+        </w:tc>
+        <w:tc>
+          <w:tcPr>
+            <w:tcW w:w="621" w:type="pct"/>
+          </w:tcPr>
+          <w:p>
+            <w:r>
+              <w:lastRenderedPageBreak/>
+              <w:t xml:space="preserve">Not so are the ungodly, not so; but they are like the dust, which the wind scattereth away from the face of the </w:t>
+            </w:r>
+            <w:r>
+              <w:lastRenderedPageBreak/>
+              <w:t>earth.</w:t>
+            </w:r>
+          </w:p>
+        </w:tc>
+        <w:tc>
+          <w:tcPr>
+            <w:tcW w:w="632" w:type="pct"/>
+          </w:tcPr>
+          <w:p>
+            <w:pPr>
+              <w:pStyle w:val="EngIndEnd"/>
+            </w:pPr>
+            <w:r>
+              <w:lastRenderedPageBreak/>
+              <w:t xml:space="preserve">Not so the impious, not so! Rather, they are like the dust that the wind </w:t>
+            </w:r>
+            <w:r>
+              <w:lastRenderedPageBreak/>
+              <w:t>flings from off the land.</w:t>
+            </w:r>
+          </w:p>
+        </w:tc>
+        <w:tc>
+          <w:tcPr>
+            <w:tcW w:w="632" w:type="pct"/>
+          </w:tcPr>
+          <w:p>
+            <w:pPr>
+              <w:spacing w:line="240" w:lineRule="auto"/>
+              <w:jc w:val="left"/>
+              <w:rPr>
+                <w:rFonts w:eastAsia="Times New Roman" w:cs="Times New Roman"/>
+                <w:sz w:val="24"/>
+                <w:szCs w:val="24"/>
+              </w:rPr>
+            </w:pPr>
+            <w:r>
+              <w:rPr>
+                <w:rFonts w:ascii="Tahoma" w:eastAsia="Times New Roman" w:hAnsi="Tahoma" w:cs="Tahoma"/>
+                <w:color w:val="2E1308"/>
+                <w:sz w:val="24"/>
+                <w:szCs w:val="24"/>
+                <w:shd w:val="clear" w:color="auto" w:fill="FFFFFF"/>
+              </w:rPr>
+              <w:lastRenderedPageBreak/>
+              <w:t xml:space="preserve">Not so the ungodly; —not so: but rather as the chaff which the wind scatters away from the </w:t>
+            </w:r>
+            <w:r>
+              <w:rPr>
+                <w:rFonts w:ascii="Tahoma" w:eastAsia="Times New Roman" w:hAnsi="Tahoma" w:cs="Tahoma"/>
+                <w:color w:val="2E1308"/>
+                <w:sz w:val="24"/>
+                <w:szCs w:val="24"/>
+                <w:shd w:val="clear" w:color="auto" w:fill="FFFFFF"/>
+              </w:rPr>
+              <w:lastRenderedPageBreak/>
+              <w:t>face of the earth.</w:t>
+            </w:r>
+          </w:p>
+          <w:p>
+            <w:pPr>
+              <w:pStyle w:val="EngIndEnd"/>
+            </w:pPr>
+          </w:p>
+        </w:tc>
+        <w:tc>
+          <w:tcPr>
+            <w:tcW w:w="632" w:type="pct"/>
+          </w:tcPr>
+          <w:p>
+            <w:pPr>
+              <w:spacing w:line="240" w:lineRule="auto"/>
+              <w:jc w:val="left"/>
+              <w:rPr>
+                <w:rFonts w:ascii="Tahoma" w:eastAsia="Times New Roman" w:hAnsi="Tahoma" w:cs="Tahoma"/>
+                <w:color w:val="2E1308"/>
+                <w:sz w:val="24"/>
+                <w:szCs w:val="24"/>
+                <w:shd w:val="clear" w:color="auto" w:fill="FFFFFF"/>
+              </w:rPr>
+            </w:pPr>
+            <w:r>
+              <w:rPr>
+                <w:rFonts w:ascii="Tahoma" w:eastAsia="Times New Roman" w:hAnsi="Tahoma" w:cs="Tahoma"/>
+                <w:color w:val="2E1308"/>
+                <w:sz w:val="24"/>
+                <w:szCs w:val="24"/>
+                <w:shd w:val="clear" w:color="auto" w:fill="FFFFFF"/>
+              </w:rPr>
+              <w:lastRenderedPageBreak/>
+              <w:t>Not so are the ungodly, not so,</w:t>
+            </w:r>
+          </w:p>
+          <w:p>
+            <w:pPr>
+              <w:spacing w:line="240" w:lineRule="auto"/>
+              <w:jc w:val="left"/>
+              <w:rPr>
+                <w:rFonts w:ascii="Tahoma" w:eastAsia="Times New Roman" w:hAnsi="Tahoma" w:cs="Tahoma"/>
+                <w:color w:val="2E1308"/>
+                <w:sz w:val="24"/>
+                <w:szCs w:val="24"/>
+                <w:shd w:val="clear" w:color="auto" w:fill="FFFFFF"/>
+              </w:rPr>
+            </w:pPr>
+            <w:r>
+              <w:rPr>
+                <w:rFonts w:ascii="Tahoma" w:eastAsia="Times New Roman" w:hAnsi="Tahoma" w:cs="Tahoma"/>
+                <w:color w:val="2E1308"/>
+                <w:sz w:val="24"/>
+                <w:szCs w:val="24"/>
+                <w:shd w:val="clear" w:color="auto" w:fill="FFFFFF"/>
+              </w:rPr>
+              <w:t xml:space="preserve">But they are like the dust the wind drives from the face of the </w:t>
+            </w:r>
+            <w:r>
+              <w:rPr>
+                <w:rFonts w:ascii="Tahoma" w:eastAsia="Times New Roman" w:hAnsi="Tahoma" w:cs="Tahoma"/>
+                <w:color w:val="2E1308"/>
+                <w:sz w:val="24"/>
+                <w:szCs w:val="24"/>
+                <w:shd w:val="clear" w:color="auto" w:fill="FFFFFF"/>
+              </w:rPr>
+              <w:lastRenderedPageBreak/>
+              <w:t>earth.</w:t>
+            </w:r>
+          </w:p>
+        </w:tc>
+      </w:tr>
+      <w:tr>
+        <w:tc>
+          <w:tcPr>
+            <w:tcW w:w="629" w:type="pct"/>
+          </w:tcPr>
+          <w:p>
+            <w:pPr>
+              <w:pStyle w:val="EnglishHangNoCoptic"/>
+            </w:pPr>
+            <w:r>
+              <w:lastRenderedPageBreak/>
+              <w:t>So the godless will not rise at the judgment,</w:t>
+            </w:r>
+          </w:p>
+          <w:p>
+            <w:pPr>
+              <w:pStyle w:val="EnglishHangEndNoCoptic"/>
+            </w:pPr>
+            <w:r>
+              <w:tab/>
+              <w:t>nor sinners at the gathering of the righteous.</w:t>
+            </w:r>
+          </w:p>
+          <w:p>
+            <w:pPr>
+              <w:pStyle w:val="CoptIndEnd"/>
+            </w:pPr>
+          </w:p>
+        </w:tc>
+        <w:tc>
+          <w:tcPr>
+            <w:tcW w:w="613" w:type="pct"/>
+          </w:tcPr>
+          <w:p>
+            <w:pPr>
+              <w:pStyle w:val="EnglishHangNoCoptic"/>
+            </w:pPr>
+            <w:r>
+              <w:t xml:space="preserve">5 </w:t>
+            </w:r>
+            <w:r>
+              <w:t>Therefore</w:t>
+            </w:r>
+            <w:r>
+              <w:t xml:space="preserve"> the </w:t>
+            </w:r>
+            <w:r>
+              <w:t>ungodly</w:t>
+            </w:r>
+            <w:r>
+              <w:t xml:space="preserve"> will not rise </w:t>
+            </w:r>
+            <w:r>
+              <w:t>up in</w:t>
+            </w:r>
+            <w:r>
+              <w:t xml:space="preserve"> the judgment,</w:t>
+            </w:r>
+          </w:p>
+          <w:p>
+            <w:pPr>
+              <w:pStyle w:val="EnglishHangEndNoCoptic"/>
+            </w:pPr>
+            <w:r>
+              <w:tab/>
+              <w:t xml:space="preserve">nor sinners at the </w:t>
+            </w:r>
+            <w:r>
+              <w:t>counsel of the righteous,</w:t>
+            </w:r>
+          </w:p>
+          <w:p>
+            <w:pPr>
+              <w:pStyle w:val="EngIndEnd"/>
+            </w:pPr>
+          </w:p>
+        </w:tc>
+        <w:tc>
+          <w:tcPr>
+            <w:tcW w:w="626" w:type="pct"/>
+          </w:tcPr>
+          <w:p>
+            <w:pPr>
+              <w:spacing w:line="240" w:lineRule="auto"/>
+              <w:jc w:val="left"/>
+              <w:rPr>
+                <w:rFonts w:eastAsia="Times New Roman" w:cs="Times New Roman"/>
+                <w:sz w:val="24"/>
+                <w:szCs w:val="24"/>
+              </w:rPr>
+            </w:pPr>
+            <w:proofErr w:type="gramStart"/>
             <w:r>
               <w:rPr>
                 <w:rFonts w:ascii="Times" w:eastAsia="Times New Roman" w:hAnsi="Times" w:cs="Times New Roman"/>
@@ -1240,9 +1399,9 @@
                 <w:sz w:val="27"/>
                 <w:szCs w:val="27"/>
               </w:rPr>
-              <w:t>judgement</w:t>
-            </w:r>
-            <w:proofErr w:type="spellEnd"/>
+              <w:t>Therefore</w:t>
+            </w:r>
+            <w:proofErr w:type="gramEnd"/>
             <w:r>
               <w:rPr>
                 <w:rFonts w:ascii="Times" w:eastAsia="Times New Roman" w:hAnsi="Times" w:cs="Times New Roman"/>
@@ -1250,27 +1409,7 @@
                 <w:sz w:val="27"/>
                 <w:szCs w:val="27"/>
               </w:rPr>
-              <w:t xml:space="preserve">, </w:t>
-            </w:r>
-            <w:proofErr w:type="gramStart"/>
-            <w:r>
-              <w:rPr>
-                <w:rFonts w:ascii="Times" w:eastAsia="Times New Roman" w:hAnsi="Times" w:cs="Times New Roman"/>
-                <w:color w:val="000000"/>
-                <w:sz w:val="27"/>
-                <w:szCs w:val="27"/>
-              </w:rPr>
-              <w:t>nor</w:t>
-            </w:r>
-            <w:proofErr w:type="gramEnd"/>
-            <w:r>
-              <w:rPr>
-                <w:rFonts w:ascii="Times" w:eastAsia="Times New Roman" w:hAnsi="Times" w:cs="Times New Roman"/>
-                <w:color w:val="000000"/>
-                <w:sz w:val="27"/>
-                <w:szCs w:val="27"/>
-              </w:rPr>
-              <w:t xml:space="preserve"> the sinners in the counsel of the righteous. </w:t>
+              <w:t xml:space="preserve"> the wicked shall not rise up in the judgement, nor the sinners in the counsel of the righteous. </w:t>
             </w:r>
           </w:p>
           <w:p/>
@@ -1328,16 +1467,6 @@
                 <w:szCs w:val="24"/>
               </w:rPr>
             </w:pPr>
-            <w:r>
-              <w:rPr>
-                <w:rFonts w:ascii="Tahoma" w:eastAsia="Times New Roman" w:hAnsi="Tahoma" w:cs="Tahoma"/>
-                <w:color w:val="2E1308"/>
-                <w:sz w:val="24"/>
-                <w:szCs w:val="24"/>
-                <w:shd w:val="clear" w:color="auto" w:fill="FFFFFF"/>
-              </w:rPr>
-              <w:t xml:space="preserve">Therefore the ungodly shall not rise in judgment, </w:t>
-            </w:r>
             <w:proofErr w:type="gramStart"/>
             <w:r>
               <w:rPr>
@@ -1347,7 +1476,7 @@
                 <w:szCs w:val="24"/>
                 <w:shd w:val="clear" w:color="auto" w:fill="FFFFFF"/>
               </w:rPr>
-              <w:t>nor</w:t>
+              <w:t>Therefore</w:t>
             </w:r>
             <w:proofErr w:type="gramEnd"/>
             <w:r>
@@ -1358,7 +1487,7 @@
                 <w:szCs w:val="24"/>
                 <w:shd w:val="clear" w:color="auto" w:fill="FFFFFF"/>
               </w:rPr>
-              <w:t xml:space="preserve"> sinners in the counsel of the just.</w:t>
+              <w:t xml:space="preserve"> the ungodly shall not rise in judgment, nor sinners in the counsel of the just.</w:t>
             </w:r>
           </w:p>
           <w:p>
@@ -1475,7 +1604,10 @@
               <w:pStyle w:val="EnglishHangNoCoptic"/>
             </w:pPr>
             <w:r>
-              <w:t>For the Lord knows the way of the righteous,</w:t>
+              <w:t>6 f</w:t>
+            </w:r>
+            <w:r>
+              <w:t>or the Lord knows the way of the righteous,</w:t>
             </w:r>
             <w:r>
               <w:rPr>
@@ -1490,13 +1622,27 @@
             </w:pPr>
             <w:r>
               <w:tab/>
-              <w:t>but the way of the godless is doomed.</w:t>
+              <w:t xml:space="preserve">but the way of the </w:t>
+            </w:r>
+            <w:r>
+              <w:t>ungodly</w:t>
+            </w:r>
+            <w:r>
+              <w:t xml:space="preserve"> </w:t>
+            </w:r>
+            <w:r>
+              <w:t>will perish</w:t>
+            </w:r>
+            <w:r>
+              <w:t>.</w:t>
             </w:r>
           </w:p>
           <w:p>
             <w:pPr>
               <w:pStyle w:val="EngIndEnd"/>
             </w:pPr>
+            <w:bookmarkStart w:id="0" w:name="_GoBack"/>
+            <w:bookmarkEnd w:id="0"/>
           </w:p>
         </w:tc>
         <w:tc>
@@ -1551,15 +1697,7 @@
           </w:tcPr>
           <w:p>
             <w:r>
-              <w:t xml:space="preserve">For the Lord </w:t>
-            </w:r>
-            <w:proofErr w:type="spellStart"/>
-            <w:r>
-              <w:t>knoweth</w:t>
-            </w:r>
-            <w:proofErr w:type="spellEnd"/>
-            <w:r>
-              <w:t xml:space="preserve"> the way of the righteous, and the way of the ungodly shall parish.</w:t>
+              <w:t>For the Lord knoweth the way of the righteous, and the way of the ungodly shall parish.</w:t>
             </w:r>
           </w:p>
         </w:tc>
@@ -1569,15 +1707,7 @@
           </w:tcPr>
           <w:p>
             <w:r>
-              <w:t xml:space="preserve">For the Lord </w:t>
-            </w:r>
-            <w:proofErr w:type="spellStart"/>
-            <w:r>
-              <w:t>knoweth</w:t>
-            </w:r>
-            <w:proofErr w:type="spellEnd"/>
-            <w:r>
-              <w:t xml:space="preserve"> the way of the righteous, and the way of the ungodly shall perish.</w:t>
+              <w:t>For the Lord knoweth the way of the righteous, and the way of the ungodly shall perish.</w:t>
             </w:r>
           </w:p>
         </w:tc>
@@ -1695,7 +1825,7 @@
 </file>
 
 <file path=word/endnotes.xml><?xml version="1.0" encoding="utf-8"?>
-<w:endnotes xmlns:wpc="http://schemas.microsoft.com/office/word/2010/wordprocessingCanvas" xmlns:mc="http://schemas.openxmlformats.org/markup-compatibility/2006" xmlns:o="urn:schemas-microsoft-com:office:office" xmlns:r="http://schemas.openxmlformats.org/officeDocument/2006/relationships" xmlns:m="http://schemas.openxmlformats.org/officeDocument/2006/math" xmlns:v="urn:schemas-microsoft-com:vml" xmlns:wp14="http://schemas.microsoft.com/office/word/2010/wordprocessingDrawing" xmlns:wp="http://schemas.openxmlformats.org/drawingml/2006/wordprocessingDrawing" xmlns:w10="urn:schemas-microsoft-com:office:word" xmlns:w="http://schemas.openxmlformats.org/wordprocessingml/2006/main" xmlns:w14="http://schemas.microsoft.com/office/word/2010/wordml" xmlns:wpg="http://schemas.microsoft.com/office/word/2010/wordprocessingGroup" xmlns:wpi="http://schemas.microsoft.com/office/word/2010/wordprocessingInk" xmlns:wne="http://schemas.microsoft.com/office/word/2006/wordml" xmlns:wps="http://schemas.microsoft.com/office/word/2010/wordprocessingShape" mc:Ignorable="w14 wp14">
+<w:endnotes xmlns:wpc="http://schemas.microsoft.com/office/word/2010/wordprocessingCanvas" xmlns:cx="http://schemas.microsoft.com/office/drawing/2014/chartex" xmlns:cx1="http://schemas.microsoft.com/office/drawing/2015/9/8/chartex" xmlns:mc="http://schemas.openxmlformats.org/markup-compatibility/2006" xmlns:o="urn:schemas-microsoft-com:office:office" xmlns:r="http://schemas.openxmlformats.org/officeDocument/2006/relationships" xmlns:m="http://schemas.openxmlformats.org/officeDocument/2006/math" xmlns:v="urn:schemas-microsoft-com:vml" xmlns:wp14="http://schemas.microsoft.com/office/word/2010/wordprocessingDrawing" xmlns:wp="http://schemas.openxmlformats.org/drawingml/2006/wordprocessingDrawing" xmlns:w10="urn:schemas-microsoft-com:office:word" xmlns:w="http://schemas.openxmlformats.org/wordprocessingml/2006/main" xmlns:w14="http://schemas.microsoft.com/office/word/2010/wordml" xmlns:w15="http://schemas.microsoft.com/office/word/2012/wordml" xmlns:w16se="http://schemas.microsoft.com/office/word/2015/wordml/symex" xmlns:wpg="http://schemas.microsoft.com/office/word/2010/wordprocessingGroup" xmlns:wpi="http://schemas.microsoft.com/office/word/2010/wordprocessingInk" xmlns:wne="http://schemas.microsoft.com/office/word/2006/wordml" xmlns:wps="http://schemas.microsoft.com/office/word/2010/wordprocessingShape" mc:Ignorable="w14 w15 w16se wp14">
   <w:endnote w:type="separator" w:id="-1">
     <w:p>
       <w:pPr>
@@ -1720,7 +1850,7 @@
 </file>
 
 <file path=word/footnotes.xml><?xml version="1.0" encoding="utf-8"?>
-<w:footnotes xmlns:wpc="http://schemas.microsoft.com/office/word/2010/wordprocessingCanvas" xmlns:mc="http://schemas.openxmlformats.org/markup-compatibility/2006" xmlns:o="urn:schemas-microsoft-com:office:office" xmlns:r="http://schemas.openxmlformats.org/officeDocument/2006/relationships" xmlns:m="http://schemas.openxmlformats.org/officeDocument/2006/math" xmlns:v="urn:schemas-microsoft-com:vml" xmlns:wp14="http://schemas.microsoft.com/office/word/2010/wordprocessingDrawing" xmlns:wp="http://schemas.openxmlformats.org/drawingml/2006/wordprocessingDrawing" xmlns:w10="urn:schemas-microsoft-com:office:word" xmlns:w="http://schemas.openxmlformats.org/wordprocessingml/2006/main" xmlns:w14="http://schemas.microsoft.com/office/word/2010/wordml" xmlns:wpg="http://schemas.microsoft.com/office/word/2010/wordprocessingGroup" xmlns:wpi="http://schemas.microsoft.com/office/word/2010/wordprocessingInk" xmlns:wne="http://schemas.microsoft.com/office/word/2006/wordml" xmlns:wps="http://schemas.microsoft.com/office/word/2010/wordprocessingShape" mc:Ignorable="w14 wp14">
+<w:footnotes xmlns:wpc="http://schemas.microsoft.com/office/word/2010/wordprocessingCanvas" xmlns:cx="http://schemas.microsoft.com/office/drawing/2014/chartex" xmlns:cx1="http://schemas.microsoft.com/office/drawing/2015/9/8/chartex" xmlns:mc="http://schemas.openxmlformats.org/markup-compatibility/2006" xmlns:o="urn:schemas-microsoft-com:office:office" xmlns:r="http://schemas.openxmlformats.org/officeDocument/2006/relationships" xmlns:m="http://schemas.openxmlformats.org/officeDocument/2006/math" xmlns:v="urn:schemas-microsoft-com:vml" xmlns:wp14="http://schemas.microsoft.com/office/word/2010/wordprocessingDrawing" xmlns:wp="http://schemas.openxmlformats.org/drawingml/2006/wordprocessingDrawing" xmlns:w10="urn:schemas-microsoft-com:office:word" xmlns:w="http://schemas.openxmlformats.org/wordprocessingml/2006/main" xmlns:w14="http://schemas.microsoft.com/office/word/2010/wordml" xmlns:w15="http://schemas.microsoft.com/office/word/2012/wordml" xmlns:w16se="http://schemas.microsoft.com/office/word/2015/wordml/symex" xmlns:wpg="http://schemas.microsoft.com/office/word/2010/wordprocessingGroup" xmlns:wpi="http://schemas.microsoft.com/office/word/2010/wordprocessingInk" xmlns:wne="http://schemas.microsoft.com/office/word/2006/wordml" xmlns:wps="http://schemas.microsoft.com/office/word/2010/wordprocessingShape" mc:Ignorable="w14 w15 w16se wp14">
   <w:footnote w:type="separator" w:id="-1">
     <w:p>
       <w:pPr>
@@ -1760,7 +1890,7 @@
   <w:footnote w:id="2">
     <w:p>
       <w:pPr>
-        <w:pStyle w:val="FootnoteText"/>
+        <w:pStyle w:val="footnote"/>
       </w:pPr>
       <w:r>
         <w:rPr>
@@ -1777,7 +1907,7 @@
 </file>
 
 <file path=word/styles.xml><?xml version="1.0" encoding="utf-8"?>
-<w:styles xmlns:mc="http://schemas.openxmlformats.org/markup-compatibility/2006" xmlns:r="http://schemas.openxmlformats.org/officeDocument/2006/relationships" xmlns:w="http://schemas.openxmlformats.org/wordprocessingml/2006/main" xmlns:w14="http://schemas.microsoft.com/office/word/2010/wordml" mc:Ignorable="w14">
+<w:styles xmlns:mc="http://schemas.openxmlformats.org/markup-compatibility/2006" xmlns:r="http://schemas.openxmlformats.org/officeDocument/2006/relationships" xmlns:w="http://schemas.openxmlformats.org/wordprocessingml/2006/main" xmlns:w14="http://schemas.microsoft.com/office/word/2010/wordml" xmlns:w15="http://schemas.microsoft.com/office/word/2012/wordml" xmlns:w16se="http://schemas.microsoft.com/office/word/2015/wordml/symex" mc:Ignorable="w14 w15 w16se">
   <w:docDefaults>
     <w:rPrDefault>
       <w:rPr>
@@ -1793,146 +1923,378 @@
       </w:pPr>
     </w:pPrDefault>
   </w:docDefaults>
-  <w:latentStyles w:defLockedState="0" w:defUIPriority="99" w:defSemiHidden="1" w:defUnhideWhenUsed="1" w:defQFormat="0" w:count="267">
-    <w:lsdException w:name="Normal" w:semiHidden="0" w:uiPriority="0" w:unhideWhenUsed="0" w:qFormat="1"/>
-    <w:lsdException w:name="heading 1" w:semiHidden="0" w:uiPriority="9" w:unhideWhenUsed="0" w:qFormat="1"/>
-    <w:lsdException w:name="heading 2" w:uiPriority="9" w:qFormat="1"/>
-    <w:lsdException w:name="heading 3" w:uiPriority="9" w:qFormat="1"/>
-    <w:lsdException w:name="heading 4" w:uiPriority="9" w:qFormat="1"/>
-    <w:lsdException w:name="heading 5" w:uiPriority="9" w:qFormat="1"/>
-    <w:lsdException w:name="heading 6" w:uiPriority="9" w:qFormat="1"/>
-    <w:lsdException w:name="heading 7" w:uiPriority="9" w:qFormat="1"/>
-    <w:lsdException w:name="heading 8" w:uiPriority="9" w:qFormat="1"/>
-    <w:lsdException w:name="heading 9" w:uiPriority="9" w:qFormat="1"/>
-    <w:lsdException w:name="toc 1" w:uiPriority="39"/>
-    <w:lsdException w:name="toc 2" w:uiPriority="39"/>
-    <w:lsdException w:name="toc 3" w:uiPriority="39"/>
-    <w:lsdException w:name="toc 4" w:uiPriority="39"/>
-    <w:lsdException w:name="toc 5" w:uiPriority="39"/>
-    <w:lsdException w:name="toc 6" w:uiPriority="39"/>
-    <w:lsdException w:name="toc 7" w:uiPriority="39"/>
-    <w:lsdException w:name="toc 8" w:uiPriority="39"/>
-    <w:lsdException w:name="toc 9" w:uiPriority="39"/>
-    <w:lsdException w:name="annotation text" w:uiPriority="0"/>
-    <w:lsdException w:name="caption" w:uiPriority="35" w:qFormat="1"/>
-    <w:lsdException w:name="annotation reference" w:uiPriority="0"/>
-    <w:lsdException w:name="Title" w:semiHidden="0" w:uiPriority="10" w:unhideWhenUsed="0" w:qFormat="1"/>
-    <w:lsdException w:name="Default Paragraph Font" w:uiPriority="1"/>
-    <w:lsdException w:name="Subtitle" w:semiHidden="0" w:uiPriority="11" w:unhideWhenUsed="0" w:qFormat="1"/>
-    <w:lsdException w:name="Strong" w:semiHidden="0" w:uiPriority="22" w:unhideWhenUsed="0" w:qFormat="1"/>
-    <w:lsdException w:name="Emphasis" w:semiHidden="0" w:uiPriority="20" w:unhideWhenUsed="0" w:qFormat="1"/>
-    <w:lsdException w:name="Table Grid" w:semiHidden="0" w:uiPriority="59" w:unhideWhenUsed="0"/>
-    <w:lsdException w:name="Placeholder Text" w:unhideWhenUsed="0"/>
-    <w:lsdException w:name="No Spacing" w:semiHidden="0" w:uiPriority="1" w:unhideWhenUsed="0" w:qFormat="1"/>
-    <w:lsdException w:name="Light Shading" w:semiHidden="0" w:uiPriority="60" w:unhideWhenUsed="0"/>
-    <w:lsdException w:name="Light List" w:semiHidden="0" w:uiPriority="61" w:unhideWhenUsed="0"/>
-    <w:lsdException w:name="Light Grid" w:semiHidden="0" w:uiPriority="62" w:unhideWhenUsed="0"/>
-    <w:lsdException w:name="Medium Shading 1" w:semiHidden="0" w:uiPriority="63" w:unhideWhenUsed="0"/>
-    <w:lsdException w:name="Medium Shading 2" w:semiHidden="0" w:uiPriority="64" w:unhideWhenUsed="0"/>
-    <w:lsdException w:name="Medium List 1" w:semiHidden="0" w:uiPriority="65" w:unhideWhenUsed="0"/>
-    <w:lsdException w:name="Medium List 2" w:semiHidden="0" w:uiPriority="66" w:unhideWhenUsed="0"/>
-    <w:lsdException w:name="Medium Grid 1" w:semiHidden="0" w:uiPriority="67" w:unhideWhenUsed="0"/>
-    <w:lsdException w:name="Medium Grid 2" w:semiHidden="0" w:uiPriority="68" w:unhideWhenUsed="0"/>
-    <w:lsdException w:name="Medium Grid 3" w:semiHidden="0" w:uiPriority="69" w:unhideWhenUsed="0"/>
-    <w:lsdException w:name="Dark List" w:semiHidden="0" w:uiPriority="70" w:unhideWhenUsed="0"/>
-    <w:lsdException w:name="Colorful Shading" w:semiHidden="0" w:uiPriority="71" w:unhideWhenUsed="0"/>
-    <w:lsdException w:name="Colorful List" w:semiHidden="0" w:uiPriority="72" w:unhideWhenUsed="0"/>
-    <w:lsdException w:name="Colorful Grid" w:semiHidden="0" w:uiPriority="73" w:unhideWhenUsed="0"/>
-    <w:lsdException w:name="Light Shading Accent 1" w:semiHidden="0" w:uiPriority="60" w:unhideWhenUsed="0"/>
-    <w:lsdException w:name="Light List Accent 1" w:semiHidden="0" w:uiPriority="61" w:unhideWhenUsed="0"/>
-    <w:lsdException w:name="Light Grid Accent 1" w:semiHidden="0" w:uiPriority="62" w:unhideWhenUsed="0"/>
-    <w:lsdException w:name="Medium Shading 1 Accent 1" w:semiHidden="0" w:uiPriority="63" w:unhideWhenUsed="0"/>
-    <w:lsdException w:name="Medium Shading 2 Accent 1" w:semiHidden="0" w:uiPriority="64" w:unhideWhenUsed="0"/>
-    <w:lsdException w:name="Medium List 1 Accent 1" w:semiHidden="0" w:uiPriority="65" w:unhideWhenUsed="0"/>
-    <w:lsdException w:name="Revision" w:unhideWhenUsed="0"/>
-    <w:lsdException w:name="List Paragraph" w:semiHidden="0" w:uiPriority="34" w:unhideWhenUsed="0" w:qFormat="1"/>
-    <w:lsdException w:name="Quote" w:semiHidden="0" w:uiPriority="29" w:unhideWhenUsed="0" w:qFormat="1"/>
-    <w:lsdException w:name="Intense Quote" w:semiHidden="0" w:uiPriority="30" w:unhideWhenUsed="0" w:qFormat="1"/>
-    <w:lsdException w:name="Medium List 2 Accent 1" w:semiHidden="0" w:uiPriority="66" w:unhideWhenUsed="0"/>
-    <w:lsdException w:name="Medium Grid 1 Accent 1" w:semiHidden="0" w:uiPriority="67" w:unhideWhenUsed="0"/>
-    <w:lsdException w:name="Medium Grid 2 Accent 1" w:semiHidden="0" w:uiPriority="68" w:unhideWhenUsed="0"/>
-    <w:lsdException w:name="Medium Grid 3 Accent 1" w:semiHidden="0" w:uiPriority="69" w:unhideWhenUsed="0"/>
-    <w:lsdException w:name="Dark List Accent 1" w:semiHidden="0" w:uiPriority="70" w:unhideWhenUsed="0"/>
-    <w:lsdException w:name="Colorful Shading Accent 1" w:semiHidden="0" w:uiPriority="71" w:unhideWhenUsed="0"/>
-    <w:lsdException w:name="Colorful List Accent 1" w:semiHidden="0" w:uiPriority="72" w:unhideWhenUsed="0"/>
-    <w:lsdException w:name="Colorful Grid Accent 1" w:semiHidden="0" w:uiPriority="73" w:unhideWhenUsed="0"/>
-    <w:lsdException w:name="Light Shading Accent 2" w:semiHidden="0" w:uiPriority="60" w:unhideWhenUsed="0"/>
-    <w:lsdException w:name="Light List Accent 2" w:semiHidden="0" w:uiPriority="61" w:unhideWhenUsed="0"/>
-    <w:lsdException w:name="Light Grid Accent 2" w:semiHidden="0" w:uiPriority="62" w:unhideWhenUsed="0"/>
-    <w:lsdException w:name="Medium Shading 1 Accent 2" w:semiHidden="0" w:uiPriority="63" w:unhideWhenUsed="0"/>
-    <w:lsdException w:name="Medium Shading 2 Accent 2" w:semiHidden="0" w:uiPriority="64" w:unhideWhenUsed="0"/>
-    <w:lsdException w:name="Medium List 1 Accent 2" w:semiHidden="0" w:uiPriority="65" w:unhideWhenUsed="0"/>
-    <w:lsdException w:name="Medium List 2 Accent 2" w:semiHidden="0" w:uiPriority="66" w:unhideWhenUsed="0"/>
-    <w:lsdException w:name="Medium Grid 1 Accent 2" w:semiHidden="0" w:uiPriority="67" w:unhideWhenUsed="0"/>
-    <w:lsdException w:name="Medium Grid 2 Accent 2" w:semiHidden="0" w:uiPriority="68" w:unhideWhenUsed="0"/>
-    <w:lsdException w:name="Medium Grid 3 Accent 2" w:semiHidden="0" w:uiPriority="69" w:unhideWhenUsed="0"/>
-    <w:lsdException w:name="Dark List Accent 2" w:semiHidden="0" w:uiPriority="70" w:unhideWhenUsed="0"/>
-    <w:lsdException w:name="Colorful Shading Accent 2" w:semiHidden="0" w:uiPriority="71" w:unhideWhenUsed="0"/>
-    <w:lsdException w:name="Colorful List Accent 2" w:semiHidden="0" w:uiPriority="72" w:unhideWhenUsed="0"/>
-    <w:lsdException w:name="Colorful Grid Accent 2" w:semiHidden="0" w:uiPriority="73" w:unhideWhenUsed="0"/>
-    <w:lsdException w:name="Light Shading Accent 3" w:semiHidden="0" w:uiPriority="60" w:unhideWhenUsed="0"/>
-    <w:lsdException w:name="Light List Accent 3" w:semiHidden="0" w:uiPriority="61" w:unhideWhenUsed="0"/>
-    <w:lsdException w:name="Light Grid Accent 3" w:semiHidden="0" w:uiPriority="62" w:unhideWhenUsed="0"/>
-    <w:lsdException w:name="Medium Shading 1 Accent 3" w:semiHidden="0" w:uiPriority="63" w:unhideWhenUsed="0"/>
-    <w:lsdException w:name="Medium Shading 2 Accent 3" w:semiHidden="0" w:uiPriority="64" w:unhideWhenUsed="0"/>
-    <w:lsdException w:name="Medium List 1 Accent 3" w:semiHidden="0" w:uiPriority="65" w:unhideWhenUsed="0"/>
-    <w:lsdException w:name="Medium List 2 Accent 3" w:semiHidden="0" w:uiPriority="66" w:unhideWhenUsed="0"/>
-    <w:lsdException w:name="Medium Grid 1 Accent 3" w:semiHidden="0" w:uiPriority="67" w:unhideWhenUsed="0"/>
-    <w:lsdException w:name="Medium Grid 2 Accent 3" w:semiHidden="0" w:uiPriority="68" w:unhideWhenUsed="0"/>
-    <w:lsdException w:name="Medium Grid 3 Accent 3" w:semiHidden="0" w:uiPriority="69" w:unhideWhenUsed="0"/>
-    <w:lsdException w:name="Dark List Accent 3" w:semiHidden="0" w:uiPriority="70" w:unhideWhenUsed="0"/>
-    <w:lsdException w:name="Colorful Shading Accent 3" w:semiHidden="0" w:uiPriority="71" w:unhideWhenUsed="0"/>
-    <w:lsdException w:name="Colorful List Accent 3" w:semiHidden="0" w:uiPriority="72" w:unhideWhenUsed="0"/>
-    <w:lsdException w:name="Colorful Grid Accent 3" w:semiHidden="0" w:uiPriority="73" w:unhideWhenUsed="0"/>
-    <w:lsdException w:name="Light Shading Accent 4" w:semiHidden="0" w:uiPriority="60" w:unhideWhenUsed="0"/>
-    <w:lsdException w:name="Light List Accent 4" w:semiHidden="0" w:uiPriority="61" w:unhideWhenUsed="0"/>
-    <w:lsdException w:name="Light Grid Accent 4" w:semiHidden="0" w:uiPriority="62" w:unhideWhenUsed="0"/>
-    <w:lsdException w:name="Medium Shading 1 Accent 4" w:semiHidden="0" w:uiPriority="63" w:unhideWhenUsed="0"/>
-    <w:lsdException w:name="Medium Shading 2 Accent 4" w:semiHidden="0" w:uiPriority="64" w:unhideWhenUsed="0"/>
-    <w:lsdException w:name="Medium List 1 Accent 4" w:semiHidden="0" w:uiPriority="65" w:unhideWhenUsed="0"/>
-    <w:lsdException w:name="Medium List 2 Accent 4" w:semiHidden="0" w:uiPriority="66" w:unhideWhenUsed="0"/>
-    <w:lsdException w:name="Medium Grid 1 Accent 4" w:semiHidden="0" w:uiPriority="67" w:unhideWhenUsed="0"/>
-    <w:lsdException w:name="Medium Grid 2 Accent 4" w:semiHidden="0" w:uiPriority="68" w:unhideWhenUsed="0"/>
-    <w:lsdException w:name="Medium Grid 3 Accent 4" w:semiHidden="0" w:uiPriority="69" w:unhideWhenUsed="0"/>
-    <w:lsdException w:name="Dark List Accent 4" w:semiHidden="0" w:uiPriority="70" w:unhideWhenUsed="0"/>
-    <w:lsdException w:name="Colorful Shading Accent 4" w:semiHidden="0" w:uiPriority="71" w:unhideWhenUsed="0"/>
-    <w:lsdException w:name="Colorful List Accent 4" w:semiHidden="0" w:uiPriority="72" w:unhideWhenUsed="0"/>
-    <w:lsdException w:name="Colorful Grid Accent 4" w:semiHidden="0" w:uiPriority="73" w:unhideWhenUsed="0"/>
-    <w:lsdException w:name="Light Shading Accent 5" w:semiHidden="0" w:uiPriority="60" w:unhideWhenUsed="0"/>
-    <w:lsdException w:name="Light List Accent 5" w:semiHidden="0" w:uiPriority="61" w:unhideWhenUsed="0"/>
-    <w:lsdException w:name="Light Grid Accent 5" w:semiHidden="0" w:uiPriority="62" w:unhideWhenUsed="0"/>
-    <w:lsdException w:name="Medium Shading 1 Accent 5" w:semiHidden="0" w:uiPriority="63" w:unhideWhenUsed="0"/>
-    <w:lsdException w:name="Medium Shading 2 Accent 5" w:semiHidden="0" w:uiPriority="64" w:unhideWhenUsed="0"/>
-    <w:lsdException w:name="Medium List 1 Accent 5" w:semiHidden="0" w:uiPriority="65" w:unhideWhenUsed="0"/>
-    <w:lsdException w:name="Medium List 2 Accent 5" w:semiHidden="0" w:uiPriority="66" w:unhideWhenUsed="0"/>
-    <w:lsdException w:name="Medium Grid 1 Accent 5" w:semiHidden="0" w:uiPriority="67" w:unhideWhenUsed="0"/>
-    <w:lsdException w:name="Medium Grid 2 Accent 5" w:semiHidden="0" w:uiPriority="68" w:unhideWhenUsed="0"/>
-    <w:lsdException w:name="Medium Grid 3 Accent 5" w:semiHidden="0" w:uiPriority="69" w:unhideWhenUsed="0"/>
-    <w:lsdException w:name="Dark List Accent 5" w:semiHidden="0" w:uiPriority="70" w:unhideWhenUsed="0"/>
-    <w:lsdException w:name="Colorful Shading Accent 5" w:semiHidden="0" w:uiPriority="71" w:unhideWhenUsed="0"/>
-    <w:lsdException w:name="Colorful List Accent 5" w:semiHidden="0" w:uiPriority="72" w:unhideWhenUsed="0"/>
-    <w:lsdException w:name="Colorful Grid Accent 5" w:semiHidden="0" w:uiPriority="73" w:unhideWhenUsed="0"/>
-    <w:lsdException w:name="Light Shading Accent 6" w:semiHidden="0" w:uiPriority="60" w:unhideWhenUsed="0"/>
-    <w:lsdException w:name="Light List Accent 6" w:semiHidden="0" w:uiPriority="61" w:unhideWhenUsed="0"/>
-    <w:lsdException w:name="Light Grid Accent 6" w:semiHidden="0" w:uiPriority="62" w:unhideWhenUsed="0"/>
-    <w:lsdException w:name="Medium Shading 1 Accent 6" w:semiHidden="0" w:uiPriority="63" w:unhideWhenUsed="0"/>
-    <w:lsdException w:name="Medium Shading 2 Accent 6" w:semiHidden="0" w:uiPriority="64" w:unhideWhenUsed="0"/>
-    <w:lsdException w:name="Medium List 1 Accent 6" w:semiHidden="0" w:uiPriority="65" w:unhideWhenUsed="0"/>
-    <w:lsdException w:name="Medium List 2 Accent 6" w:semiHidden="0" w:uiPriority="66" w:unhideWhenUsed="0"/>
-    <w:lsdException w:name="Medium Grid 1 Accent 6" w:semiHidden="0" w:uiPriority="67" w:unhideWhenUsed="0"/>
-    <w:lsdException w:name="Medium Grid 2 Accent 6" w:semiHidden="0" w:uiPriority="68" w:unhideWhenUsed="0"/>
-    <w:lsdException w:name="Medium Grid 3 Accent 6" w:semiHidden="0" w:uiPriority="69" w:unhideWhenUsed="0"/>
-    <w:lsdException w:name="Dark List Accent 6" w:semiHidden="0" w:uiPriority="70" w:unhideWhenUsed="0"/>
-    <w:lsdException w:name="Colorful Shading Accent 6" w:semiHidden="0" w:uiPriority="71" w:unhideWhenUsed="0"/>
-    <w:lsdException w:name="Colorful List Accent 6" w:semiHidden="0" w:uiPriority="72" w:unhideWhenUsed="0"/>
-    <w:lsdException w:name="Colorful Grid Accent 6" w:semiHidden="0" w:uiPriority="73" w:unhideWhenUsed="0"/>
-    <w:lsdException w:name="Subtle Emphasis" w:semiHidden="0" w:uiPriority="19" w:unhideWhenUsed="0" w:qFormat="1"/>
-    <w:lsdException w:name="Intense Emphasis" w:semiHidden="0" w:uiPriority="21" w:unhideWhenUsed="0" w:qFormat="1"/>
-    <w:lsdException w:name="Subtle Reference" w:semiHidden="0" w:uiPriority="31" w:unhideWhenUsed="0" w:qFormat="1"/>
-    <w:lsdException w:name="Intense Reference" w:semiHidden="0" w:uiPriority="32" w:unhideWhenUsed="0" w:qFormat="1"/>
-    <w:lsdException w:name="Book Title" w:semiHidden="0" w:uiPriority="33" w:unhideWhenUsed="0" w:qFormat="1"/>
-    <w:lsdException w:name="Bibliography" w:uiPriority="37"/>
-    <w:lsdException w:name="TOC Heading" w:uiPriority="39" w:qFormat="1"/>
+  <w:latentStyles w:defLockedState="0" w:defUIPriority="99" w:defSemiHidden="0" w:defUnhideWhenUsed="0" w:defQFormat="0" w:count="371">
+    <w:lsdException w:name="Normal" w:uiPriority="0" w:qFormat="1"/>
+    <w:lsdException w:name="heading 1" w:uiPriority="9" w:qFormat="1"/>
+    <w:lsdException w:name="heading 2" w:semiHidden="1" w:uiPriority="9" w:unhideWhenUsed="1" w:qFormat="1"/>
+    <w:lsdException w:name="heading 3" w:semiHidden="1" w:uiPriority="9" w:unhideWhenUsed="1" w:qFormat="1"/>
+    <w:lsdException w:name="heading 4" w:semiHidden="1" w:uiPriority="9" w:unhideWhenUsed="1" w:qFormat="1"/>
+    <w:lsdException w:name="heading 5" w:semiHidden="1" w:uiPriority="9" w:unhideWhenUsed="1" w:qFormat="1"/>
+    <w:lsdException w:name="heading 6" w:semiHidden="1" w:uiPriority="9" w:unhideWhenUsed="1" w:qFormat="1"/>
+    <w:lsdException w:name="heading 7" w:semiHidden="1" w:uiPriority="9" w:unhideWhenUsed="1" w:qFormat="1"/>
+    <w:lsdException w:name="heading 8" w:semiHidden="1" w:uiPriority="9" w:unhideWhenUsed="1" w:qFormat="1"/>
+    <w:lsdException w:name="heading 9" w:semiHidden="1" w:uiPriority="9" w:unhideWhenUsed="1" w:qFormat="1"/>
+    <w:lsdException w:name="index 1" w:semiHidden="1" w:unhideWhenUsed="1"/>
+    <w:lsdException w:name="index 2" w:semiHidden="1" w:unhideWhenUsed="1"/>
+    <w:lsdException w:name="index 3" w:semiHidden="1" w:unhideWhenUsed="1"/>
+    <w:lsdException w:name="index 4" w:semiHidden="1" w:unhideWhenUsed="1"/>
+    <w:lsdException w:name="index 5" w:semiHidden="1" w:unhideWhenUsed="1"/>
+    <w:lsdException w:name="index 6" w:semiHidden="1" w:unhideWhenUsed="1"/>
+    <w:lsdException w:name="index 7" w:semiHidden="1" w:unhideWhenUsed="1"/>
+    <w:lsdException w:name="index 8" w:semiHidden="1" w:unhideWhenUsed="1"/>
+    <w:lsdException w:name="index 9" w:semiHidden="1" w:unhideWhenUsed="1"/>
+    <w:lsdException w:name="toc 1" w:semiHidden="1" w:uiPriority="39" w:unhideWhenUsed="1"/>
+    <w:lsdException w:name="toc 2" w:semiHidden="1" w:uiPriority="39" w:unhideWhenUsed="1"/>
+    <w:lsdException w:name="toc 3" w:semiHidden="1" w:uiPriority="39" w:unhideWhenUsed="1"/>
+    <w:lsdException w:name="toc 4" w:semiHidden="1" w:uiPriority="39" w:unhideWhenUsed="1"/>
+    <w:lsdException w:name="toc 5" w:semiHidden="1" w:uiPriority="39" w:unhideWhenUsed="1"/>
+    <w:lsdException w:name="toc 6" w:semiHidden="1" w:uiPriority="39" w:unhideWhenUsed="1"/>
+    <w:lsdException w:name="toc 7" w:semiHidden="1" w:uiPriority="39" w:unhideWhenUsed="1"/>
+    <w:lsdException w:name="toc 8" w:semiHidden="1" w:uiPriority="39" w:unhideWhenUsed="1"/>
+    <w:lsdException w:name="toc 9" w:semiHidden="1" w:uiPriority="39" w:unhideWhenUsed="1"/>
+    <w:lsdException w:name="Normal Indent" w:semiHidden="1" w:unhideWhenUsed="1"/>
+    <w:lsdException w:name="footnote text" w:semiHidden="1" w:unhideWhenUsed="1"/>
+    <w:lsdException w:name="annotation text" w:semiHidden="1" w:uiPriority="0" w:unhideWhenUsed="1"/>
+    <w:lsdException w:name="header" w:semiHidden="1" w:unhideWhenUsed="1"/>
+    <w:lsdException w:name="footer" w:semiHidden="1" w:unhideWhenUsed="1"/>
+    <w:lsdException w:name="index heading" w:semiHidden="1" w:unhideWhenUsed="1"/>
+    <w:lsdException w:name="caption" w:semiHidden="1" w:uiPriority="35" w:unhideWhenUsed="1" w:qFormat="1"/>
+    <w:lsdException w:name="table of figures" w:semiHidden="1" w:unhideWhenUsed="1"/>
+    <w:lsdException w:name="envelope address" w:semiHidden="1" w:unhideWhenUsed="1"/>
+    <w:lsdException w:name="envelope return" w:semiHidden="1" w:unhideWhenUsed="1"/>
+    <w:lsdException w:name="footnote reference" w:semiHidden="1" w:unhideWhenUsed="1"/>
+    <w:lsdException w:name="annotation reference" w:semiHidden="1" w:uiPriority="0" w:unhideWhenUsed="1"/>
+    <w:lsdException w:name="line number" w:semiHidden="1" w:unhideWhenUsed="1"/>
+    <w:lsdException w:name="page number" w:semiHidden="1" w:unhideWhenUsed="1"/>
+    <w:lsdException w:name="endnote reference" w:semiHidden="1" w:unhideWhenUsed="1"/>
+    <w:lsdException w:name="endnote text" w:semiHidden="1" w:unhideWhenUsed="1"/>
+    <w:lsdException w:name="table of authorities" w:semiHidden="1" w:unhideWhenUsed="1"/>
+    <w:lsdException w:name="macro" w:semiHidden="1" w:unhideWhenUsed="1"/>
+    <w:lsdException w:name="toa heading" w:semiHidden="1" w:unhideWhenUsed="1"/>
+    <w:lsdException w:name="List" w:semiHidden="1" w:unhideWhenUsed="1"/>
+    <w:lsdException w:name="List Bullet" w:semiHidden="1" w:unhideWhenUsed="1"/>
+    <w:lsdException w:name="List Number" w:semiHidden="1" w:unhideWhenUsed="1"/>
+    <w:lsdException w:name="List 2" w:semiHidden="1" w:unhideWhenUsed="1"/>
+    <w:lsdException w:name="List 3" w:semiHidden="1" w:unhideWhenUsed="1"/>
+    <w:lsdException w:name="List 4" w:semiHidden="1" w:unhideWhenUsed="1"/>
+    <w:lsdException w:name="List 5" w:semiHidden="1" w:unhideWhenUsed="1"/>
+    <w:lsdException w:name="List Bullet 2" w:semiHidden="1" w:unhideWhenUsed="1"/>
+    <w:lsdException w:name="List Bullet 3" w:semiHidden="1" w:unhideWhenUsed="1"/>
+    <w:lsdException w:name="List Bullet 4" w:semiHidden="1" w:unhideWhenUsed="1"/>
+    <w:lsdException w:name="List Bullet 5" w:semiHidden="1" w:unhideWhenUsed="1"/>
+    <w:lsdException w:name="List Number 2" w:semiHidden="1" w:unhideWhenUsed="1"/>
+    <w:lsdException w:name="List Number 3" w:semiHidden="1" w:unhideWhenUsed="1"/>
+    <w:lsdException w:name="List Number 4" w:semiHidden="1" w:unhideWhenUsed="1"/>
+    <w:lsdException w:name="List Number 5" w:semiHidden="1" w:unhideWhenUsed="1"/>
+    <w:lsdException w:name="Title" w:uiPriority="10" w:qFormat="1"/>
+    <w:lsdException w:name="Closing" w:semiHidden="1" w:unhideWhenUsed="1"/>
+    <w:lsdException w:name="Signature" w:semiHidden="1" w:unhideWhenUsed="1"/>
+    <w:lsdException w:name="Default Paragraph Font" w:semiHidden="1" w:uiPriority="1" w:unhideWhenUsed="1"/>
+    <w:lsdException w:name="Body Text" w:semiHidden="1" w:unhideWhenUsed="1"/>
+    <w:lsdException w:name="Body Text Indent" w:semiHidden="1" w:unhideWhenUsed="1"/>
+    <w:lsdException w:name="List Continue" w:semiHidden="1" w:unhideWhenUsed="1"/>
+    <w:lsdException w:name="List Continue 2" w:semiHidden="1" w:unhideWhenUsed="1"/>
+    <w:lsdException w:name="List Continue 3" w:semiHidden="1" w:unhideWhenUsed="1"/>
+    <w:lsdException w:name="List Continue 4" w:semiHidden="1" w:unhideWhenUsed="1"/>
+    <w:lsdException w:name="List Continue 5" w:semiHidden="1" w:unhideWhenUsed="1"/>
+    <w:lsdException w:name="Message Header" w:semiHidden="1" w:unhideWhenUsed="1"/>
+    <w:lsdException w:name="Subtitle" w:uiPriority="11" w:qFormat="1"/>
+    <w:lsdException w:name="Salutation" w:semiHidden="1" w:unhideWhenUsed="1"/>
+    <w:lsdException w:name="Date" w:semiHidden="1" w:unhideWhenUsed="1"/>
+    <w:lsdException w:name="Body Text First Indent" w:semiHidden="1" w:unhideWhenUsed="1"/>
+    <w:lsdException w:name="Body Text First Indent 2" w:semiHidden="1" w:unhideWhenUsed="1"/>
+    <w:lsdException w:name="Note Heading" w:semiHidden="1" w:unhideWhenUsed="1"/>
+    <w:lsdException w:name="Body Text 2" w:semiHidden="1" w:unhideWhenUsed="1"/>
+    <w:lsdException w:name="Body Text 3" w:semiHidden="1" w:unhideWhenUsed="1"/>
+    <w:lsdException w:name="Body Text Indent 2" w:semiHidden="1" w:unhideWhenUsed="1"/>
+    <w:lsdException w:name="Body Text Indent 3" w:semiHidden="1" w:unhideWhenUsed="1"/>
+    <w:lsdException w:name="Block Text" w:semiHidden="1" w:unhideWhenUsed="1"/>
+    <w:lsdException w:name="Hyperlink" w:semiHidden="1" w:unhideWhenUsed="1"/>
+    <w:lsdException w:name="FollowedHyperlink" w:semiHidden="1" w:unhideWhenUsed="1"/>
+    <w:lsdException w:name="Strong" w:uiPriority="22" w:qFormat="1"/>
+    <w:lsdException w:name="Emphasis" w:uiPriority="20" w:qFormat="1"/>
+    <w:lsdException w:name="Document Map" w:semiHidden="1" w:unhideWhenUsed="1"/>
+    <w:lsdException w:name="Plain Text" w:semiHidden="1" w:unhideWhenUsed="1"/>
+    <w:lsdException w:name="E-mail Signature" w:semiHidden="1" w:unhideWhenUsed="1"/>
+    <w:lsdException w:name="HTML Top of Form" w:semiHidden="1" w:unhideWhenUsed="1"/>
+    <w:lsdException w:name="HTML Bottom of Form" w:semiHidden="1" w:unhideWhenUsed="1"/>
+    <w:lsdException w:name="Normal (Web)" w:semiHidden="1" w:unhideWhenUsed="1"/>
+    <w:lsdException w:name="HTML Acronym" w:semiHidden="1" w:unhideWhenUsed="1"/>
+    <w:lsdException w:name="HTML Address" w:semiHidden="1" w:unhideWhenUsed="1"/>
+    <w:lsdException w:name="HTML Cite" w:semiHidden="1" w:unhideWhenUsed="1"/>
+    <w:lsdException w:name="HTML Code" w:semiHidden="1" w:unhideWhenUsed="1"/>
+    <w:lsdException w:name="HTML Definition" w:semiHidden="1" w:unhideWhenUsed="1"/>
+    <w:lsdException w:name="HTML Keyboard" w:semiHidden="1" w:unhideWhenUsed="1"/>
+    <w:lsdException w:name="HTML Preformatted" w:semiHidden="1" w:unhideWhenUsed="1"/>
+    <w:lsdException w:name="HTML Sample" w:semiHidden="1" w:unhideWhenUsed="1"/>
+    <w:lsdException w:name="HTML Typewriter" w:semiHidden="1" w:unhideWhenUsed="1"/>
+    <w:lsdException w:name="HTML Variable" w:semiHidden="1" w:unhideWhenUsed="1"/>
+    <w:lsdException w:name="Normal Table" w:semiHidden="1" w:unhideWhenUsed="1"/>
+    <w:lsdException w:name="annotation subject" w:semiHidden="1" w:unhideWhenUsed="1"/>
+    <w:lsdException w:name="No List" w:semiHidden="1" w:unhideWhenUsed="1"/>
+    <w:lsdException w:name="Outline List 1" w:semiHidden="1" w:unhideWhenUsed="1"/>
+    <w:lsdException w:name="Outline List 2" w:semiHidden="1" w:unhideWhenUsed="1"/>
+    <w:lsdException w:name="Outline List 3" w:semiHidden="1" w:unhideWhenUsed="1"/>
+    <w:lsdException w:name="Table Simple 1" w:semiHidden="1" w:unhideWhenUsed="1"/>
+    <w:lsdException w:name="Table Simple 2" w:semiHidden="1" w:unhideWhenUsed="1"/>
+    <w:lsdException w:name="Table Simple 3" w:semiHidden="1" w:unhideWhenUsed="1"/>
+    <w:lsdException w:name="Table Classic 1" w:semiHidden="1" w:unhideWhenUsed="1"/>
+    <w:lsdException w:name="Table Classic 2" w:semiHidden="1" w:unhideWhenUsed="1"/>
+    <w:lsdException w:name="Table Classic 3" w:semiHidden="1" w:unhideWhenUsed="1"/>
+    <w:lsdException w:name="Table Classic 4" w:semiHidden="1" w:unhideWhenUsed="1"/>
+    <w:lsdException w:name="Table Colorful 1" w:semiHidden="1" w:unhideWhenUsed="1"/>
+    <w:lsdException w:name="Table Colorful 2" w:semiHidden="1" w:unhideWhenUsed="1"/>
+    <w:lsdException w:name="Table Colorful 3" w:semiHidden="1" w:unhideWhenUsed="1"/>
+    <w:lsdException w:name="Table Columns 1" w:semiHidden="1" w:unhideWhenUsed="1"/>
+    <w:lsdException w:name="Table Columns 2" w:semiHidden="1" w:unhideWhenUsed="1"/>
+    <w:lsdException w:name="Table Columns 3" w:semiHidden="1" w:unhideWhenUsed="1"/>
+    <w:lsdException w:name="Table Columns 4" w:semiHidden="1" w:unhideWhenUsed="1"/>
+    <w:lsdException w:name="Table Columns 5" w:semiHidden="1" w:unhideWhenUsed="1"/>
+    <w:lsdException w:name="Table Grid 1" w:semiHidden="1" w:unhideWhenUsed="1"/>
+    <w:lsdException w:name="Table Grid 2" w:semiHidden="1" w:unhideWhenUsed="1"/>
+    <w:lsdException w:name="Table Grid 3" w:semiHidden="1" w:unhideWhenUsed="1"/>
+    <w:lsdException w:name="Table Grid 4" w:semiHidden="1" w:unhideWhenUsed="1"/>
+    <w:lsdException w:name="Table Grid 5" w:semiHidden="1" w:unhideWhenUsed="1"/>
+    <w:lsdException w:name="Table Grid 6" w:semiHidden="1" w:unhideWhenUsed="1"/>
+    <w:lsdException w:name="Table Grid 7" w:semiHidden="1" w:unhideWhenUsed="1"/>
+    <w:lsdException w:name="Table Grid 8" w:semiHidden="1" w:unhideWhenUsed="1"/>
+    <w:lsdException w:name="Table List 1" w:semiHidden="1" w:unhideWhenUsed="1"/>
+    <w:lsdException w:name="Table List 2" w:semiHidden="1" w:unhideWhenUsed="1"/>
+    <w:lsdException w:name="Table List 3" w:semiHidden="1" w:unhideWhenUsed="1"/>
+    <w:lsdException w:name="Table List 4" w:semiHidden="1" w:unhideWhenUsed="1"/>
+    <w:lsdException w:name="Table List 5" w:semiHidden="1" w:unhideWhenUsed="1"/>
+    <w:lsdException w:name="Table List 6" w:semiHidden="1" w:unhideWhenUsed="1"/>
+    <w:lsdException w:name="Table List 7" w:semiHidden="1" w:unhideWhenUsed="1"/>
+    <w:lsdException w:name="Table List 8" w:semiHidden="1" w:unhideWhenUsed="1"/>
+    <w:lsdException w:name="Table 3D effects 1" w:semiHidden="1" w:unhideWhenUsed="1"/>
+    <w:lsdException w:name="Table 3D effects 2" w:semiHidden="1" w:unhideWhenUsed="1"/>
+    <w:lsdException w:name="Table 3D effects 3" w:semiHidden="1" w:unhideWhenUsed="1"/>
+    <w:lsdException w:name="Table Contemporary" w:semiHidden="1" w:unhideWhenUsed="1"/>
+    <w:lsdException w:name="Table Elegant" w:semiHidden="1" w:unhideWhenUsed="1"/>
+    <w:lsdException w:name="Table Professional" w:semiHidden="1" w:unhideWhenUsed="1"/>
+    <w:lsdException w:name="Table Subtle 1" w:semiHidden="1" w:unhideWhenUsed="1"/>
+    <w:lsdException w:name="Table Subtle 2" w:semiHidden="1" w:unhideWhenUsed="1"/>
+    <w:lsdException w:name="Table Web 1" w:semiHidden="1" w:unhideWhenUsed="1"/>
+    <w:lsdException w:name="Table Web 2" w:semiHidden="1" w:unhideWhenUsed="1"/>
+    <w:lsdException w:name="Table Web 3" w:semiHidden="1" w:unhideWhenUsed="1"/>
+    <w:lsdException w:name="Balloon Text" w:semiHidden="1" w:unhideWhenUsed="1"/>
+    <w:lsdException w:name="Table Grid" w:uiPriority="59"/>
+    <w:lsdException w:name="Table Theme" w:semiHidden="1" w:unhideWhenUsed="1"/>
+    <w:lsdException w:name="Placeholder Text" w:semiHidden="1"/>
+    <w:lsdException w:name="No Spacing" w:uiPriority="1" w:qFormat="1"/>
+    <w:lsdException w:name="Light Shading" w:uiPriority="60"/>
+    <w:lsdException w:name="Light List" w:uiPriority="61"/>
+    <w:lsdException w:name="Light Grid" w:uiPriority="62"/>
+    <w:lsdException w:name="Medium Shading 1" w:uiPriority="63"/>
+    <w:lsdException w:name="Medium Shading 2" w:uiPriority="64"/>
+    <w:lsdException w:name="Medium List 1" w:uiPriority="65"/>
+    <w:lsdException w:name="Medium List 2" w:uiPriority="66"/>
+    <w:lsdException w:name="Medium Grid 1" w:uiPriority="67"/>
+    <w:lsdException w:name="Medium Grid 2" w:uiPriority="68"/>
+    <w:lsdException w:name="Medium Grid 3" w:uiPriority="69"/>
+    <w:lsdException w:name="Dark List" w:uiPriority="70"/>
+    <w:lsdException w:name="Colorful Shading" w:uiPriority="71"/>
+    <w:lsdException w:name="Colorful List" w:uiPriority="72"/>
+    <w:lsdException w:name="Colorful Grid" w:uiPriority="73"/>
+    <w:lsdException w:name="Light Shading Accent 1" w:uiPriority="60"/>
+    <w:lsdException w:name="Light List Accent 1" w:uiPriority="61"/>
+    <w:lsdException w:name="Light Grid Accent 1" w:uiPriority="62"/>
+    <w:lsdException w:name="Medium Shading 1 Accent 1" w:uiPriority="63"/>
+    <w:lsdException w:name="Medium Shading 2 Accent 1" w:uiPriority="64"/>
+    <w:lsdException w:name="Medium List 1 Accent 1" w:uiPriority="65"/>
+    <w:lsdException w:name="Revision" w:semiHidden="1"/>
+    <w:lsdException w:name="List Paragraph" w:uiPriority="34" w:qFormat="1"/>
+    <w:lsdException w:name="Quote" w:uiPriority="29" w:qFormat="1"/>
+    <w:lsdException w:name="Intense Quote" w:uiPriority="30" w:qFormat="1"/>
+    <w:lsdException w:name="Medium List 2 Accent 1" w:uiPriority="66"/>
+    <w:lsdException w:name="Medium Grid 1 Accent 1" w:uiPriority="67"/>
+    <w:lsdException w:name="Medium Grid 2 Accent 1" w:uiPriority="68"/>
+    <w:lsdException w:name="Medium Grid 3 Accent 1" w:uiPriority="69"/>
+    <w:lsdException w:name="Dark List Accent 1" w:uiPriority="70"/>
+    <w:lsdException w:name="Colorful Shading Accent 1" w:uiPriority="71"/>
+    <w:lsdException w:name="Colorful List Accent 1" w:uiPriority="72"/>
+    <w:lsdException w:name="Colorful Grid Accent 1" w:uiPriority="73"/>
+    <w:lsdException w:name="Light Shading Accent 2" w:uiPriority="60"/>
+    <w:lsdException w:name="Light List Accent 2" w:uiPriority="61"/>
+    <w:lsdException w:name="Light Grid Accent 2" w:uiPriority="62"/>
+    <w:lsdException w:name="Medium Shading 1 Accent 2" w:uiPriority="63"/>
+    <w:lsdException w:name="Medium Shading 2 Accent 2" w:uiPriority="64"/>
+    <w:lsdException w:name="Medium List 1 Accent 2" w:uiPriority="65"/>
+    <w:lsdException w:name="Medium List 2 Accent 2" w:uiPriority="66"/>
+    <w:lsdException w:name="Medium Grid 1 Accent 2" w:uiPriority="67"/>
+    <w:lsdException w:name="Medium Grid 2 Accent 2" w:uiPriority="68"/>
+    <w:lsdException w:name="Medium Grid 3 Accent 2" w:uiPriority="69"/>
+    <w:lsdException w:name="Dark List Accent 2" w:uiPriority="70"/>
+    <w:lsdException w:name="Colorful Shading Accent 2" w:uiPriority="71"/>
+    <w:lsdException w:name="Colorful List Accent 2" w:uiPriority="72"/>
+    <w:lsdException w:name="Colorful Grid Accent 2" w:uiPriority="73"/>
+    <w:lsdException w:name="Light Shading Accent 3" w:uiPriority="60"/>
+    <w:lsdException w:name="Light List Accent 3" w:uiPriority="61"/>
+    <w:lsdException w:name="Light Grid Accent 3" w:uiPriority="62"/>
+    <w:lsdException w:name="Medium Shading 1 Accent 3" w:uiPriority="63"/>
+    <w:lsdException w:name="Medium Shading 2 Accent 3" w:uiPriority="64"/>
+    <w:lsdException w:name="Medium List 1 Accent 3" w:uiPriority="65"/>
+    <w:lsdException w:name="Medium List 2 Accent 3" w:uiPriority="66"/>
+    <w:lsdException w:name="Medium Grid 1 Accent 3" w:uiPriority="67"/>
+    <w:lsdException w:name="Medium Grid 2 Accent 3" w:uiPriority="68"/>
+    <w:lsdException w:name="Medium Grid 3 Accent 3" w:uiPriority="69"/>
+    <w:lsdException w:name="Dark List Accent 3" w:uiPriority="70"/>
+    <w:lsdException w:name="Colorful Shading Accent 3" w:uiPriority="71"/>
+    <w:lsdException w:name="Colorful List Accent 3" w:uiPriority="72"/>
+    <w:lsdException w:name="Colorful Grid Accent 3" w:uiPriority="73"/>
+    <w:lsdException w:name="Light Shading Accent 4" w:uiPriority="60"/>
+    <w:lsdException w:name="Light List Accent 4" w:uiPriority="61"/>
+    <w:lsdException w:name="Light Grid Accent 4" w:uiPriority="62"/>
+    <w:lsdException w:name="Medium Shading 1 Accent 4" w:uiPriority="63"/>
+    <w:lsdException w:name="Medium Shading 2 Accent 4" w:uiPriority="64"/>
+    <w:lsdException w:name="Medium List 1 Accent 4" w:uiPriority="65"/>
+    <w:lsdException w:name="Medium List 2 Accent 4" w:uiPriority="66"/>
+    <w:lsdException w:name="Medium Grid 1 Accent 4" w:uiPriority="67"/>
+    <w:lsdException w:name="Medium Grid 2 Accent 4" w:uiPriority="68"/>
+    <w:lsdException w:name="Medium Grid 3 Accent 4" w:uiPriority="69"/>
+    <w:lsdException w:name="Dark List Accent 4" w:uiPriority="70"/>
+    <w:lsdException w:name="Colorful Shading Accent 4" w:uiPriority="71"/>
+    <w:lsdException w:name="Colorful List Accent 4" w:uiPriority="72"/>
+    <w:lsdException w:name="Colorful Grid Accent 4" w:uiPriority="73"/>
+    <w:lsdException w:name="Light Shading Accent 5" w:uiPriority="60"/>
+    <w:lsdException w:name="Light List Accent 5" w:uiPriority="61"/>
+    <w:lsdException w:name="Light Grid Accent 5" w:uiPriority="62"/>
+    <w:lsdException w:name="Medium Shading 1 Accent 5" w:uiPriority="63"/>
+    <w:lsdException w:name="Medium Shading 2 Accent 5" w:uiPriority="64"/>
+    <w:lsdException w:name="Medium List 1 Accent 5" w:uiPriority="65"/>
+    <w:lsdException w:name="Medium List 2 Accent 5" w:uiPriority="66"/>
+    <w:lsdException w:name="Medium Grid 1 Accent 5" w:uiPriority="67"/>
+    <w:lsdException w:name="Medium Grid 2 Accent 5" w:uiPriority="68"/>
+    <w:lsdException w:name="Medium Grid 3 Accent 5" w:uiPriority="69"/>
+    <w:lsdException w:name="Dark List Accent 5" w:uiPriority="70"/>
+    <w:lsdException w:name="Colorful Shading Accent 5" w:uiPriority="71"/>
+    <w:lsdException w:name="Colorful List Accent 5" w:uiPriority="72"/>
+    <w:lsdException w:name="Colorful Grid Accent 5" w:uiPriority="73"/>
+    <w:lsdException w:name="Light Shading Accent 6" w:uiPriority="60"/>
+    <w:lsdException w:name="Light List Accent 6" w:uiPriority="61"/>
+    <w:lsdException w:name="Light Grid Accent 6" w:uiPriority="62"/>
+    <w:lsdException w:name="Medium Shading 1 Accent 6" w:uiPriority="63"/>
+    <w:lsdException w:name="Medium Shading 2 Accent 6" w:uiPriority="64"/>
+    <w:lsdException w:name="Medium List 1 Accent 6" w:uiPriority="65"/>
+    <w:lsdException w:name="Medium List 2 Accent 6" w:uiPriority="66"/>
+    <w:lsdException w:name="Medium Grid 1 Accent 6" w:uiPriority="67"/>
+    <w:lsdException w:name="Medium Grid 2 Accent 6" w:uiPriority="68"/>
+    <w:lsdException w:name="Medium Grid 3 Accent 6" w:uiPriority="69"/>
+    <w:lsdException w:name="Dark List Accent 6" w:uiPriority="70"/>
+    <w:lsdException w:name="Colorful Shading Accent 6" w:uiPriority="71"/>
+    <w:lsdException w:name="Colorful List Accent 6" w:uiPriority="72"/>
+    <w:lsdException w:name="Colorful Grid Accent 6" w:uiPriority="73"/>
+    <w:lsdException w:name="Subtle Emphasis" w:uiPriority="19" w:qFormat="1"/>
+    <w:lsdException w:name="Intense Emphasis" w:uiPriority="21" w:qFormat="1"/>
+    <w:lsdException w:name="Subtle Reference" w:uiPriority="31" w:qFormat="1"/>
+    <w:lsdException w:name="Intense Reference" w:uiPriority="32" w:qFormat="1"/>
+    <w:lsdException w:name="Book Title" w:uiPriority="33" w:qFormat="1"/>
+    <w:lsdException w:name="Bibliography" w:semiHidden="1" w:uiPriority="37" w:unhideWhenUsed="1"/>
+    <w:lsdException w:name="TOC Heading" w:semiHidden="1" w:uiPriority="39" w:unhideWhenUsed="1" w:qFormat="1"/>
+    <w:lsdException w:name="Plain Table 1" w:uiPriority="41"/>
+    <w:lsdException w:name="Plain Table 2" w:uiPriority="42"/>
+    <w:lsdException w:name="Plain Table 3" w:uiPriority="43"/>
+    <w:lsdException w:name="Plain Table 4" w:uiPriority="44"/>
+    <w:lsdException w:name="Plain Table 5" w:uiPriority="45"/>
+    <w:lsdException w:name="Grid Table Light" w:uiPriority="40"/>
+    <w:lsdException w:name="Grid Table 1 Light" w:uiPriority="46"/>
+    <w:lsdException w:name="Grid Table 2" w:uiPriority="47"/>
+    <w:lsdException w:name="Grid Table 3" w:uiPriority="48"/>
+    <w:lsdException w:name="Grid Table 4" w:uiPriority="49"/>
+    <w:lsdException w:name="Grid Table 5 Dark" w:uiPriority="50"/>
+    <w:lsdException w:name="Grid Table 6 Colorful" w:uiPriority="51"/>
+    <w:lsdException w:name="Grid Table 7 Colorful" w:uiPriority="52"/>
+    <w:lsdException w:name="Grid Table 1 Light Accent 1" w:uiPriority="46"/>
+    <w:lsdException w:name="Grid Table 2 Accent 1" w:uiPriority="47"/>
+    <w:lsdException w:name="Grid Table 3 Accent 1" w:uiPriority="48"/>
+    <w:lsdException w:name="Grid Table 4 Accent 1" w:uiPriority="49"/>
+    <w:lsdException w:name="Grid Table 5 Dark Accent 1" w:uiPriority="50"/>
+    <w:lsdException w:name="Grid Table 6 Colorful Accent 1" w:uiPriority="51"/>
+    <w:lsdException w:name="Grid Table 7 Colorful Accent 1" w:uiPriority="52"/>
+    <w:lsdException w:name="Grid Table 1 Light Accent 2" w:uiPriority="46"/>
+    <w:lsdException w:name="Grid Table 2 Accent 2" w:uiPriority="47"/>
+    <w:lsdException w:name="Grid Table 3 Accent 2" w:uiPriority="48"/>
+    <w:lsdException w:name="Grid Table 4 Accent 2" w:uiPriority="49"/>
+    <w:lsdException w:name="Grid Table 5 Dark Accent 2" w:uiPriority="50"/>
+    <w:lsdException w:name="Grid Table 6 Colorful Accent 2" w:uiPriority="51"/>
+    <w:lsdException w:name="Grid Table 7 Colorful Accent 2" w:uiPriority="52"/>
+    <w:lsdException w:name="Grid Table 1 Light Accent 3" w:uiPriority="46"/>
+    <w:lsdException w:name="Grid Table 2 Accent 3" w:uiPriority="47"/>
+    <w:lsdException w:name="Grid Table 3 Accent 3" w:uiPriority="48"/>
+    <w:lsdException w:name="Grid Table 4 Accent 3" w:uiPriority="49"/>
+    <w:lsdException w:name="Grid Table 5 Dark Accent 3" w:uiPriority="50"/>
+    <w:lsdException w:name="Grid Table 6 Colorful Accent 3" w:uiPriority="51"/>
+    <w:lsdException w:name="Grid Table 7 Colorful Accent 3" w:uiPriority="52"/>
+    <w:lsdException w:name="Grid Table 1 Light Accent 4" w:uiPriority="46"/>
+    <w:lsdException w:name="Grid Table 2 Accent 4" w:uiPriority="47"/>
+    <w:lsdException w:name="Grid Table 3 Accent 4" w:uiPriority="48"/>
+    <w:lsdException w:name="Grid Table 4 Accent 4" w:uiPriority="49"/>
+    <w:lsdException w:name="Grid Table 5 Dark Accent 4" w:uiPriority="50"/>
+    <w:lsdException w:name="Grid Table 6 Colorful Accent 4" w:uiPriority="51"/>
+    <w:lsdException w:name="Grid Table 7 Colorful Accent 4" w:uiPriority="52"/>
+    <w:lsdException w:name="Grid Table 1 Light Accent 5" w:uiPriority="46"/>
+    <w:lsdException w:name="Grid Table 2 Accent 5" w:uiPriority="47"/>
+    <w:lsdException w:name="Grid Table 3 Accent 5" w:uiPriority="48"/>
+    <w:lsdException w:name="Grid Table 4 Accent 5" w:uiPriority="49"/>
+    <w:lsdException w:name="Grid Table 5 Dark Accent 5" w:uiPriority="50"/>
+    <w:lsdException w:name="Grid Table 6 Colorful Accent 5" w:uiPriority="51"/>
+    <w:lsdException w:name="Grid Table 7 Colorful Accent 5" w:uiPriority="52"/>
+    <w:lsdException w:name="Grid Table 1 Light Accent 6" w:uiPriority="46"/>
+    <w:lsdException w:name="Grid Table 2 Accent 6" w:uiPriority="47"/>
+    <w:lsdException w:name="Grid Table 3 Accent 6" w:uiPriority="48"/>
+    <w:lsdException w:name="Grid Table 4 Accent 6" w:uiPriority="49"/>
+    <w:lsdException w:name="Grid Table 5 Dark Accent 6" w:uiPriority="50"/>
+    <w:lsdException w:name="Grid Table 6 Colorful Accent 6" w:uiPriority="51"/>
+    <w:lsdException w:name="Grid Table 7 Colorful Accent 6" w:uiPriority="52"/>
+    <w:lsdException w:name="List Table 1 Light" w:uiPriority="46"/>
+    <w:lsdException w:name="List Table 2" w:uiPriority="47"/>
+    <w:lsdException w:name="List Table 3" w:uiPriority="48"/>
+    <w:lsdException w:name="List Table 4" w:uiPriority="49"/>
+    <w:lsdException w:name="List Table 5 Dark" w:uiPriority="50"/>
+    <w:lsdException w:name="List Table 6 Colorful" w:uiPriority="51"/>
+    <w:lsdException w:name="List Table 7 Colorful" w:uiPriority="52"/>
+    <w:lsdException w:name="List Table 1 Light Accent 1" w:uiPriority="46"/>
+    <w:lsdException w:name="List Table 2 Accent 1" w:uiPriority="47"/>
+    <w:lsdException w:name="List Table 3 Accent 1" w:uiPriority="48"/>
+    <w:lsdException w:name="List Table 4 Accent 1" w:uiPriority="49"/>
+    <w:lsdException w:name="List Table 5 Dark Accent 1" w:uiPriority="50"/>
+    <w:lsdException w:name="List Table 6 Colorful Accent 1" w:uiPriority="51"/>
+    <w:lsdException w:name="List Table 7 Colorful Accent 1" w:uiPriority="52"/>
+    <w:lsdException w:name="List Table 1 Light Accent 2" w:uiPriority="46"/>
+    <w:lsdException w:name="List Table 2 Accent 2" w:uiPriority="47"/>
+    <w:lsdException w:name="List Table 3 Accent 2" w:uiPriority="48"/>
+    <w:lsdException w:name="List Table 4 Accent 2" w:uiPriority="49"/>
+    <w:lsdException w:name="List Table 5 Dark Accent 2" w:uiPriority="50"/>
+    <w:lsdException w:name="List Table 6 Colorful Accent 2" w:uiPriority="51"/>
+    <w:lsdException w:name="List Table 7 Colorful Accent 2" w:uiPriority="52"/>
+    <w:lsdException w:name="List Table 1 Light Accent 3" w:uiPriority="46"/>
+    <w:lsdException w:name="List Table 2 Accent 3" w:uiPriority="47"/>
+    <w:lsdException w:name="List Table 3 Accent 3" w:uiPriority="48"/>
+    <w:lsdException w:name="List Table 4 Accent 3" w:uiPriority="49"/>
+    <w:lsdException w:name="List Table 5 Dark Accent 3" w:uiPriority="50"/>
+    <w:lsdException w:name="List Table 6 Colorful Accent 3" w:uiPriority="51"/>
+    <w:lsdException w:name="List Table 7 Colorful Accent 3" w:uiPriority="52"/>
+    <w:lsdException w:name="List Table 1 Light Accent 4" w:uiPriority="46"/>
+    <w:lsdException w:name="List Table 2 Accent 4" w:uiPriority="47"/>
+    <w:lsdException w:name="List Table 3 Accent 4" w:uiPriority="48"/>
+    <w:lsdException w:name="List Table 4 Accent 4" w:uiPriority="49"/>
+    <w:lsdException w:name="List Table 5 Dark Accent 4" w:uiPriority="50"/>
+    <w:lsdException w:name="List Table 6 Colorful Accent 4" w:uiPriority="51"/>
+    <w:lsdException w:name="List Table 7 Colorful Accent 4" w:uiPriority="52"/>
+    <w:lsdException w:name="List Table 1 Light Accent 5" w:uiPriority="46"/>
+    <w:lsdException w:name="List Table 2 Accent 5" w:uiPriority="47"/>
+    <w:lsdException w:name="List Table 3 Accent 5" w:uiPriority="48"/>
+    <w:lsdException w:name="List Table 4 Accent 5" w:uiPriority="49"/>
+    <w:lsdException w:name="List Table 5 Dark Accent 5" w:uiPriority="50"/>
+    <w:lsdException w:name="List Table 6 Colorful Accent 5" w:uiPriority="51"/>
+    <w:lsdException w:name="List Table 7 Colorful Accent 5" w:uiPriority="52"/>
+    <w:lsdException w:name="List Table 1 Light Accent 6" w:uiPriority="46"/>
+    <w:lsdException w:name="List Table 2 Accent 6" w:uiPriority="47"/>
+    <w:lsdException w:name="List Table 3 Accent 6" w:uiPriority="48"/>
+    <w:lsdException w:name="List Table 4 Accent 6" w:uiPriority="49"/>
+    <w:lsdException w:name="List Table 5 Dark Accent 6" w:uiPriority="50"/>
+    <w:lsdException w:name="List Table 6 Colorful Accent 6" w:uiPriority="51"/>
+    <w:lsdException w:name="List Table 7 Colorful Accent 6" w:uiPriority="52"/>
   </w:latentStyles>
   <w:style w:type="paragraph" w:default="1" w:styleId="Normal">
     <w:name w:val="Normal"/>
@@ -2579,809 +2941,25 @@
       <w:szCs w:val="20"/>
     </w:rPr>
   </w:style>
-</w:styles>
-</file>
-
-<file path=word/stylesWithEffects.xml><?xml version="1.0" encoding="utf-8"?>
-<w:styles xmlns:wpc="http://schemas.microsoft.com/office/word/2010/wordprocessingCanvas" xmlns:mc="http://schemas.openxmlformats.org/markup-compatibility/2006" xmlns:o="urn:schemas-microsoft-com:office:office" xmlns:r="http://schemas.openxmlformats.org/officeDocument/2006/relationships" xmlns:m="http://schemas.openxmlformats.org/officeDocument/2006/math" xmlns:v="urn:schemas-microsoft-com:vml" xmlns:wp14="http://schemas.microsoft.com/office/word/2010/wordprocessingDrawing" xmlns:wp="http://schemas.openxmlformats.org/drawingml/2006/wordprocessingDrawing" xmlns:w10="urn:schemas-microsoft-com:office:word" xmlns:w="http://schemas.openxmlformats.org/wordprocessingml/2006/main" xmlns:w14="http://schemas.microsoft.com/office/word/2010/wordml" xmlns:wpg="http://schemas.microsoft.com/office/word/2010/wordprocessingGroup" xmlns:wpi="http://schemas.microsoft.com/office/word/2010/wordprocessingInk" xmlns:wne="http://schemas.microsoft.com/office/word/2006/wordml" xmlns:wps="http://schemas.microsoft.com/office/word/2010/wordprocessingShape" mc:Ignorable="w14 wp14">
-  <w:docDefaults>
-    <w:rPrDefault>
-      <w:rPr>
-        <w:rFonts w:asciiTheme="minorHAnsi" w:eastAsiaTheme="minorHAnsi" w:hAnsiTheme="minorHAnsi" w:cstheme="minorBidi"/>
-        <w:sz w:val="22"/>
-        <w:szCs w:val="22"/>
-        <w:lang w:val="en-US" w:eastAsia="en-US" w:bidi="ar-SA"/>
-      </w:rPr>
-    </w:rPrDefault>
-    <w:pPrDefault>
-      <w:pPr>
-        <w:spacing w:after="200" w:line="276" w:lineRule="auto"/>
-      </w:pPr>
-    </w:pPrDefault>
-  </w:docDefaults>
-  <w:latentStyles w:defLockedState="0" w:defUIPriority="99" w:defSemiHidden="1" w:defUnhideWhenUsed="1" w:defQFormat="0" w:count="267">
-    <w:lsdException w:name="Normal" w:semiHidden="0" w:uiPriority="0" w:unhideWhenUsed="0" w:qFormat="1"/>
-    <w:lsdException w:name="heading 1" w:semiHidden="0" w:uiPriority="9" w:unhideWhenUsed="0" w:qFormat="1"/>
-    <w:lsdException w:name="heading 2" w:uiPriority="9" w:qFormat="1"/>
-    <w:lsdException w:name="heading 3" w:uiPriority="9" w:qFormat="1"/>
-    <w:lsdException w:name="heading 4" w:uiPriority="9" w:qFormat="1"/>
-    <w:lsdException w:name="heading 5" w:uiPriority="9" w:qFormat="1"/>
-    <w:lsdException w:name="heading 6" w:uiPriority="9" w:qFormat="1"/>
-    <w:lsdException w:name="heading 7" w:uiPriority="9" w:qFormat="1"/>
-    <w:lsdException w:name="heading 8" w:uiPriority="9" w:qFormat="1"/>
-    <w:lsdException w:name="heading 9" w:uiPriority="9" w:qFormat="1"/>
-    <w:lsdException w:name="toc 1" w:uiPriority="39"/>
-    <w:lsdException w:name="toc 2" w:uiPriority="39"/>
-    <w:lsdException w:name="toc 3" w:uiPriority="39"/>
-    <w:lsdException w:name="toc 4" w:uiPriority="39"/>
-    <w:lsdException w:name="toc 5" w:uiPriority="39"/>
-    <w:lsdException w:name="toc 6" w:uiPriority="39"/>
-    <w:lsdException w:name="toc 7" w:uiPriority="39"/>
-    <w:lsdException w:name="toc 8" w:uiPriority="39"/>
-    <w:lsdException w:name="toc 9" w:uiPriority="39"/>
-    <w:lsdException w:name="annotation text" w:uiPriority="0"/>
-    <w:lsdException w:name="caption" w:uiPriority="35" w:qFormat="1"/>
-    <w:lsdException w:name="annotation reference" w:uiPriority="0"/>
-    <w:lsdException w:name="Title" w:semiHidden="0" w:uiPriority="10" w:unhideWhenUsed="0" w:qFormat="1"/>
-    <w:lsdException w:name="Default Paragraph Font" w:uiPriority="1"/>
-    <w:lsdException w:name="Subtitle" w:semiHidden="0" w:uiPriority="11" w:unhideWhenUsed="0" w:qFormat="1"/>
-    <w:lsdException w:name="Strong" w:semiHidden="0" w:uiPriority="22" w:unhideWhenUsed="0" w:qFormat="1"/>
-    <w:lsdException w:name="Emphasis" w:semiHidden="0" w:uiPriority="20" w:unhideWhenUsed="0" w:qFormat="1"/>
-    <w:lsdException w:name="Table Grid" w:semiHidden="0" w:uiPriority="59" w:unhideWhenUsed="0"/>
-    <w:lsdException w:name="Placeholder Text" w:unhideWhenUsed="0"/>
-    <w:lsdException w:name="No Spacing" w:semiHidden="0" w:uiPriority="1" w:unhideWhenUsed="0" w:qFormat="1"/>
-    <w:lsdException w:name="Light Shading" w:semiHidden="0" w:uiPriority="60" w:unhideWhenUsed="0"/>
-    <w:lsdException w:name="Light List" w:semiHidden="0" w:uiPriority="61" w:unhideWhenUsed="0"/>
-    <w:lsdException w:name="Light Grid" w:semiHidden="0" w:uiPriority="62" w:unhideWhenUsed="0"/>
-    <w:lsdException w:name="Medium Shading 1" w:semiHidden="0" w:uiPriority="63" w:unhideWhenUsed="0"/>
-    <w:lsdException w:name="Medium Shading 2" w:semiHidden="0" w:uiPriority="64" w:unhideWhenUsed="0"/>
-    <w:lsdException w:name="Medium List 1" w:semiHidden="0" w:uiPriority="65" w:unhideWhenUsed="0"/>
-    <w:lsdException w:name="Medium List 2" w:semiHidden="0" w:uiPriority="66" w:unhideWhenUsed="0"/>
-    <w:lsdException w:name="Medium Grid 1" w:semiHidden="0" w:uiPriority="67" w:unhideWhenUsed="0"/>
-    <w:lsdException w:name="Medium Grid 2" w:semiHidden="0" w:uiPriority="68" w:unhideWhenUsed="0"/>
-    <w:lsdException w:name="Medium Grid 3" w:semiHidden="0" w:uiPriority="69" w:unhideWhenUsed="0"/>
-    <w:lsdException w:name="Dark List" w:semiHidden="0" w:uiPriority="70" w:unhideWhenUsed="0"/>
-    <w:lsdException w:name="Colorful Shading" w:semiHidden="0" w:uiPriority="71" w:unhideWhenUsed="0"/>
-    <w:lsdException w:name="Colorful List" w:semiHidden="0" w:uiPriority="72" w:unhideWhenUsed="0"/>
-    <w:lsdException w:name="Colorful Grid" w:semiHidden="0" w:uiPriority="73" w:unhideWhenUsed="0"/>
-    <w:lsdException w:name="Light Shading Accent 1" w:semiHidden="0" w:uiPriority="60" w:unhideWhenUsed="0"/>
-    <w:lsdException w:name="Light List Accent 1" w:semiHidden="0" w:uiPriority="61" w:unhideWhenUsed="0"/>
-    <w:lsdException w:name="Light Grid Accent 1" w:semiHidden="0" w:uiPriority="62" w:unhideWhenUsed="0"/>
-    <w:lsdException w:name="Medium Shading 1 Accent 1" w:semiHidden="0" w:uiPriority="63" w:unhideWhenUsed="0"/>
-    <w:lsdException w:name="Medium Shading 2 Accent 1" w:semiHidden="0" w:uiPriority="64" w:unhideWhenUsed="0"/>
-    <w:lsdException w:name="Medium List 1 Accent 1" w:semiHidden="0" w:uiPriority="65" w:unhideWhenUsed="0"/>
-    <w:lsdException w:name="Revision" w:unhideWhenUsed="0"/>
-    <w:lsdException w:name="List Paragraph" w:semiHidden="0" w:uiPriority="34" w:unhideWhenUsed="0" w:qFormat="1"/>
-    <w:lsdException w:name="Quote" w:semiHidden="0" w:uiPriority="29" w:unhideWhenUsed="0" w:qFormat="1"/>
-    <w:lsdException w:name="Intense Quote" w:semiHidden="0" w:uiPriority="30" w:unhideWhenUsed="0" w:qFormat="1"/>
-    <w:lsdException w:name="Medium List 2 Accent 1" w:semiHidden="0" w:uiPriority="66" w:unhideWhenUsed="0"/>
-    <w:lsdException w:name="Medium Grid 1 Accent 1" w:semiHidden="0" w:uiPriority="67" w:unhideWhenUsed="0"/>
-    <w:lsdException w:name="Medium Grid 2 Accent 1" w:semiHidden="0" w:uiPriority="68" w:unhideWhenUsed="0"/>
-    <w:lsdException w:name="Medium Grid 3 Accent 1" w:semiHidden="0" w:uiPriority="69" w:unhideWhenUsed="0"/>
-    <w:lsdException w:name="Dark List Accent 1" w:semiHidden="0" w:uiPriority="70" w:unhideWhenUsed="0"/>
-    <w:lsdException w:name="Colorful Shading Accent 1" w:semiHidden="0" w:uiPriority="71" w:unhideWhenUsed="0"/>
-    <w:lsdException w:name="Colorful List Accent 1" w:semiHidden="0" w:uiPriority="72" w:unhideWhenUsed="0"/>
-    <w:lsdException w:name="Colorful Grid Accent 1" w:semiHidden="0" w:uiPriority="73" w:unhideWhenUsed="0"/>
-    <w:lsdException w:name="Light Shading Accent 2" w:semiHidden="0" w:uiPriority="60" w:unhideWhenUsed="0"/>
-    <w:lsdException w:name="Light List Accent 2" w:semiHidden="0" w:uiPriority="61" w:unhideWhenUsed="0"/>
-    <w:lsdException w:name="Light Grid Accent 2" w:semiHidden="0" w:uiPriority="62" w:unhideWhenUsed="0"/>
-    <w:lsdException w:name="Medium Shading 1 Accent 2" w:semiHidden="0" w:uiPriority="63" w:unhideWhenUsed="0"/>
-    <w:lsdException w:name="Medium Shading 2 Accent 2" w:semiHidden="0" w:uiPriority="64" w:unhideWhenUsed="0"/>
-    <w:lsdException w:name="Medium List 1 Accent 2" w:semiHidden="0" w:uiPriority="65" w:unhideWhenUsed="0"/>
-    <w:lsdException w:name="Medium List 2 Accent 2" w:semiHidden="0" w:uiPriority="66" w:unhideWhenUsed="0"/>
-    <w:lsdException w:name="Medium Grid 1 Accent 2" w:semiHidden="0" w:uiPriority="67" w:unhideWhenUsed="0"/>
-    <w:lsdException w:name="Medium Grid 2 Accent 2" w:semiHidden="0" w:uiPriority="68" w:unhideWhenUsed="0"/>
-    <w:lsdException w:name="Medium Grid 3 Accent 2" w:semiHidden="0" w:uiPriority="69" w:unhideWhenUsed="0"/>
-    <w:lsdException w:name="Dark List Accent 2" w:semiHidden="0" w:uiPriority="70" w:unhideWhenUsed="0"/>
-    <w:lsdException w:name="Colorful Shading Accent 2" w:semiHidden="0" w:uiPriority="71" w:unhideWhenUsed="0"/>
-    <w:lsdException w:name="Colorful List Accent 2" w:semiHidden="0" w:uiPriority="72" w:unhideWhenUsed="0"/>
-    <w:lsdException w:name="Colorful Grid Accent 2" w:semiHidden="0" w:uiPriority="73" w:unhideWhenUsed="0"/>
-    <w:lsdException w:name="Light Shading Accent 3" w:semiHidden="0" w:uiPriority="60" w:unhideWhenUsed="0"/>
-    <w:lsdException w:name="Light List Accent 3" w:semiHidden="0" w:uiPriority="61" w:unhideWhenUsed="0"/>
-    <w:lsdException w:name="Light Grid Accent 3" w:semiHidden="0" w:uiPriority="62" w:unhideWhenUsed="0"/>
-    <w:lsdException w:name="Medium Shading 1 Accent 3" w:semiHidden="0" w:uiPriority="63" w:unhideWhenUsed="0"/>
-    <w:lsdException w:name="Medium Shading 2 Accent 3" w:semiHidden="0" w:uiPriority="64" w:unhideWhenUsed="0"/>
-    <w:lsdException w:name="Medium List 1 Accent 3" w:semiHidden="0" w:uiPriority="65" w:unhideWhenUsed="0"/>
-    <w:lsdException w:name="Medium List 2 Accent 3" w:semiHidden="0" w:uiPriority="66" w:unhideWhenUsed="0"/>
-    <w:lsdException w:name="Medium Grid 1 Accent 3" w:semiHidden="0" w:uiPriority="67" w:unhideWhenUsed="0"/>
-    <w:lsdException w:name="Medium Grid 2 Accent 3" w:semiHidden="0" w:uiPriority="68" w:unhideWhenUsed="0"/>
-    <w:lsdException w:name="Medium Grid 3 Accent 3" w:semiHidden="0" w:uiPriority="69" w:unhideWhenUsed="0"/>
-    <w:lsdException w:name="Dark List Accent 3" w:semiHidden="0" w:uiPriority="70" w:unhideWhenUsed="0"/>
-    <w:lsdException w:name="Colorful Shading Accent 3" w:semiHidden="0" w:uiPriority="71" w:unhideWhenUsed="0"/>
-    <w:lsdException w:name="Colorful List Accent 3" w:semiHidden="0" w:uiPriority="72" w:unhideWhenUsed="0"/>
-    <w:lsdException w:name="Colorful Grid Accent 3" w:semiHidden="0" w:uiPriority="73" w:unhideWhenUsed="0"/>
-    <w:lsdException w:name="Light Shading Accent 4" w:semiHidden="0" w:uiPriority="60" w:unhideWhenUsed="0"/>
-    <w:lsdException w:name="Light List Accent 4" w:semiHidden="0" w:uiPriority="61" w:unhideWhenUsed="0"/>
-    <w:lsdException w:name="Light Grid Accent 4" w:semiHidden="0" w:uiPriority="62" w:unhideWhenUsed="0"/>
-    <w:lsdException w:name="Medium Shading 1 Accent 4" w:semiHidden="0" w:uiPriority="63" w:unhideWhenUsed="0"/>
-    <w:lsdException w:name="Medium Shading 2 Accent 4" w:semiHidden="0" w:uiPriority="64" w:unhideWhenUsed="0"/>
-    <w:lsdException w:name="Medium List 1 Accent 4" w:semiHidden="0" w:uiPriority="65" w:unhideWhenUsed="0"/>
-    <w:lsdException w:name="Medium List 2 Accent 4" w:semiHidden="0" w:uiPriority="66" w:unhideWhenUsed="0"/>
-    <w:lsdException w:name="Medium Grid 1 Accent 4" w:semiHidden="0" w:uiPriority="67" w:unhideWhenUsed="0"/>
-    <w:lsdException w:name="Medium Grid 2 Accent 4" w:semiHidden="0" w:uiPriority="68" w:unhideWhenUsed="0"/>
-    <w:lsdException w:name="Medium Grid 3 Accent 4" w:semiHidden="0" w:uiPriority="69" w:unhideWhenUsed="0"/>
-    <w:lsdException w:name="Dark List Accent 4" w:semiHidden="0" w:uiPriority="70" w:unhideWhenUsed="0"/>
-    <w:lsdException w:name="Colorful Shading Accent 4" w:semiHidden="0" w:uiPriority="71" w:unhideWhenUsed="0"/>
-    <w:lsdException w:name="Colorful List Accent 4" w:semiHidden="0" w:uiPriority="72" w:unhideWhenUsed="0"/>
-    <w:lsdException w:name="Colorful Grid Accent 4" w:semiHidden="0" w:uiPriority="73" w:unhideWhenUsed="0"/>
-    <w:lsdException w:name="Light Shading Accent 5" w:semiHidden="0" w:uiPriority="60" w:unhideWhenUsed="0"/>
-    <w:lsdException w:name="Light List Accent 5" w:semiHidden="0" w:uiPriority="61" w:unhideWhenUsed="0"/>
-    <w:lsdException w:name="Light Grid Accent 5" w:semiHidden="0" w:uiPriority="62" w:unhideWhenUsed="0"/>
-    <w:lsdException w:name="Medium Shading 1 Accent 5" w:semiHidden="0" w:uiPriority="63" w:unhideWhenUsed="0"/>
-    <w:lsdException w:name="Medium Shading 2 Accent 5" w:semiHidden="0" w:uiPriority="64" w:unhideWhenUsed="0"/>
-    <w:lsdException w:name="Medium List 1 Accent 5" w:semiHidden="0" w:uiPriority="65" w:unhideWhenUsed="0"/>
-    <w:lsdException w:name="Medium List 2 Accent 5" w:semiHidden="0" w:uiPriority="66" w:unhideWhenUsed="0"/>
-    <w:lsdException w:name="Medium Grid 1 Accent 5" w:semiHidden="0" w:uiPriority="67" w:unhideWhenUsed="0"/>
-    <w:lsdException w:name="Medium Grid 2 Accent 5" w:semiHidden="0" w:uiPriority="68" w:unhideWhenUsed="0"/>
-    <w:lsdException w:name="Medium Grid 3 Accent 5" w:semiHidden="0" w:uiPriority="69" w:unhideWhenUsed="0"/>
-    <w:lsdException w:name="Dark List Accent 5" w:semiHidden="0" w:uiPriority="70" w:unhideWhenUsed="0"/>
-    <w:lsdException w:name="Colorful Shading Accent 5" w:semiHidden="0" w:uiPriority="71" w:unhideWhenUsed="0"/>
-    <w:lsdException w:name="Colorful List Accent 5" w:semiHidden="0" w:uiPriority="72" w:unhideWhenUsed="0"/>
-    <w:lsdException w:name="Colorful Grid Accent 5" w:semiHidden="0" w:uiPriority="73" w:unhideWhenUsed="0"/>
-    <w:lsdException w:name="Light Shading Accent 6" w:semiHidden="0" w:uiPriority="60" w:unhideWhenUsed="0"/>
-    <w:lsdException w:name="Light List Accent 6" w:semiHidden="0" w:uiPriority="61" w:unhideWhenUsed="0"/>
-    <w:lsdException w:name="Light Grid Accent 6" w:semiHidden="0" w:uiPriority="62" w:unhideWhenUsed="0"/>
-    <w:lsdException w:name="Medium Shading 1 Accent 6" w:semiHidden="0" w:uiPriority="63" w:unhideWhenUsed="0"/>
-    <w:lsdException w:name="Medium Shading 2 Accent 6" w:semiHidden="0" w:uiPriority="64" w:unhideWhenUsed="0"/>
-    <w:lsdException w:name="Medium List 1 Accent 6" w:semiHidden="0" w:uiPriority="65" w:unhideWhenUsed="0"/>
-    <w:lsdException w:name="Medium List 2 Accent 6" w:semiHidden="0" w:uiPriority="66" w:unhideWhenUsed="0"/>
-    <w:lsdException w:name="Medium Grid 1 Accent 6" w:semiHidden="0" w:uiPriority="67" w:unhideWhenUsed="0"/>
-    <w:lsdException w:name="Medium Grid 2 Accent 6" w:semiHidden="0" w:uiPriority="68" w:unhideWhenUsed="0"/>
-    <w:lsdException w:name="Medium Grid 3 Accent 6" w:semiHidden="0" w:uiPriority="69" w:unhideWhenUsed="0"/>
-    <w:lsdException w:name="Dark List Accent 6" w:semiHidden="0" w:uiPriority="70" w:unhideWhenUsed="0"/>
-    <w:lsdException w:name="Colorful Shading Accent 6" w:semiHidden="0" w:uiPriority="71" w:unhideWhenUsed="0"/>
-    <w:lsdException w:name="Colorful List Accent 6" w:semiHidden="0" w:uiPriority="72" w:unhideWhenUsed="0"/>
-    <w:lsdException w:name="Colorful Grid Accent 6" w:semiHidden="0" w:uiPriority="73" w:unhideWhenUsed="0"/>
-    <w:lsdException w:name="Subtle Emphasis" w:semiHidden="0" w:uiPriority="19" w:unhideWhenUsed="0" w:qFormat="1"/>
-    <w:lsdException w:name="Intense Emphasis" w:semiHidden="0" w:uiPriority="21" w:unhideWhenUsed="0" w:qFormat="1"/>
-    <w:lsdException w:name="Subtle Reference" w:semiHidden="0" w:uiPriority="31" w:unhideWhenUsed="0" w:qFormat="1"/>
-    <w:lsdException w:name="Intense Reference" w:semiHidden="0" w:uiPriority="32" w:unhideWhenUsed="0" w:qFormat="1"/>
-    <w:lsdException w:name="Book Title" w:semiHidden="0" w:uiPriority="33" w:unhideWhenUsed="0" w:qFormat="1"/>
-    <w:lsdException w:name="Bibliography" w:uiPriority="37"/>
-    <w:lsdException w:name="TOC Heading" w:uiPriority="39" w:qFormat="1"/>
-  </w:latentStyles>
-  <w:style w:type="paragraph" w:default="1" w:styleId="Normal">
-    <w:name w:val="Normal"/>
+  <w:style w:type="paragraph" w:customStyle="1" w:styleId="footnote">
+    <w:name w:val="footnote"/>
+    <w:basedOn w:val="FootnoteText"/>
+    <w:link w:val="footnoteChar"/>
     <w:qFormat/>
-    <w:rsid w:val="00A511D4"/>
-    <w:pPr>
-      <w:spacing w:line="320" w:lineRule="exact"/>
-      <w:jc w:val="both"/>
-    </w:pPr>
-    <w:rPr>
-      <w:rFonts w:ascii="Times New Roman" w:hAnsi="Times New Roman"/>
-    </w:rPr>
-  </w:style>
-  <w:style w:type="paragraph" w:styleId="Heading2">
-    <w:name w:val="heading 2"/>
-    <w:basedOn w:val="Normal"/>
-    <w:next w:val="Normal"/>
-    <w:link w:val="Heading2Char"/>
-    <w:uiPriority w:val="9"/>
-    <w:unhideWhenUsed/>
-    <w:qFormat/>
-    <w:rsid w:val="00FF381F"/>
-    <w:pPr>
-      <w:keepNext/>
-      <w:keepLines/>
-      <w:pageBreakBefore/>
-      <w:spacing w:before="200" w:after="360" w:line="276" w:lineRule="auto"/>
-      <w:jc w:val="center"/>
-      <w:outlineLvl w:val="1"/>
-    </w:pPr>
-    <w:rPr>
-      <w:rFonts w:ascii="Garamond" w:eastAsiaTheme="majorEastAsia" w:hAnsi="Garamond" w:cstheme="majorBidi"/>
-      <w:b/>
-      <w:bCs/>
-      <w:sz w:val="32"/>
-      <w:szCs w:val="26"/>
-      <w:lang w:val="en-CA"/>
-    </w:rPr>
-  </w:style>
-  <w:style w:type="paragraph" w:styleId="Heading3">
-    <w:name w:val="heading 3"/>
-    <w:basedOn w:val="Normal"/>
-    <w:next w:val="Normal"/>
-    <w:link w:val="Heading3Char"/>
-    <w:uiPriority w:val="9"/>
-    <w:semiHidden/>
-    <w:unhideWhenUsed/>
-    <w:qFormat/>
-    <w:rsid w:val="00FF381F"/>
-    <w:pPr>
-      <w:keepNext/>
-      <w:keepLines/>
-      <w:spacing w:before="200" w:after="0"/>
-      <w:outlineLvl w:val="2"/>
-    </w:pPr>
-    <w:rPr>
-      <w:rFonts w:asciiTheme="majorHAnsi" w:eastAsiaTheme="majorEastAsia" w:hAnsiTheme="majorHAnsi" w:cstheme="majorBidi"/>
-      <w:b/>
-      <w:bCs/>
-      <w:color w:val="4F81BD" w:themeColor="accent1"/>
-    </w:rPr>
-  </w:style>
-  <w:style w:type="paragraph" w:styleId="Heading4">
-    <w:name w:val="heading 4"/>
-    <w:basedOn w:val="Normal"/>
-    <w:next w:val="Normal"/>
-    <w:link w:val="Heading4Char"/>
-    <w:uiPriority w:val="9"/>
-    <w:unhideWhenUsed/>
-    <w:qFormat/>
-    <w:rsid w:val="00FF381F"/>
-    <w:pPr>
-      <w:keepNext/>
-      <w:keepLines/>
-      <w:spacing w:before="200" w:after="0"/>
-      <w:outlineLvl w:val="3"/>
-    </w:pPr>
-    <w:rPr>
-      <w:rFonts w:asciiTheme="majorHAnsi" w:eastAsiaTheme="majorEastAsia" w:hAnsiTheme="majorHAnsi" w:cstheme="majorBidi"/>
-      <w:b/>
-      <w:bCs/>
-      <w:i/>
-      <w:iCs/>
-      <w:color w:val="4F81BD" w:themeColor="accent1"/>
-    </w:rPr>
-  </w:style>
-  <w:style w:type="character" w:default="1" w:styleId="DefaultParagraphFont">
-    <w:name w:val="Default Paragraph Font"/>
-    <w:uiPriority w:val="1"/>
-    <w:semiHidden/>
-    <w:unhideWhenUsed/>
-  </w:style>
-  <w:style w:type="table" w:default="1" w:styleId="TableNormal">
-    <w:name w:val="Normal Table"/>
-    <w:uiPriority w:val="99"/>
-    <w:semiHidden/>
-    <w:unhideWhenUsed/>
-    <w:tblPr>
-      <w:tblInd w:w="0" w:type="dxa"/>
-      <w:tblCellMar>
-        <w:top w:w="0" w:type="dxa"/>
-        <w:left w:w="108" w:type="dxa"/>
-        <w:bottom w:w="0" w:type="dxa"/>
-        <w:right w:w="108" w:type="dxa"/>
-      </w:tblCellMar>
-    </w:tblPr>
-  </w:style>
-  <w:style w:type="numbering" w:default="1" w:styleId="NoList">
-    <w:name w:val="No List"/>
-    <w:uiPriority w:val="99"/>
-    <w:semiHidden/>
-    <w:unhideWhenUsed/>
-  </w:style>
-  <w:style w:type="table" w:styleId="TableGrid">
-    <w:name w:val="Table Grid"/>
-    <w:basedOn w:val="TableNormal"/>
-    <w:uiPriority w:val="59"/>
-    <w:rsid w:val="00941DA9"/>
-    <w:pPr>
-      <w:spacing w:after="0" w:line="240" w:lineRule="auto"/>
-    </w:pPr>
-    <w:tblPr>
-      <w:tblBorders>
-        <w:top w:val="single" w:sz="4" w:space="0" w:color="auto"/>
-        <w:left w:val="single" w:sz="4" w:space="0" w:color="auto"/>
-        <w:bottom w:val="single" w:sz="4" w:space="0" w:color="auto"/>
-        <w:right w:val="single" w:sz="4" w:space="0" w:color="auto"/>
-        <w:insideH w:val="single" w:sz="4" w:space="0" w:color="auto"/>
-        <w:insideV w:val="single" w:sz="4" w:space="0" w:color="auto"/>
-      </w:tblBorders>
-    </w:tblPr>
-  </w:style>
-  <w:style w:type="paragraph" w:customStyle="1" w:styleId="Coptic">
-    <w:name w:val="Coptic"/>
-    <w:basedOn w:val="Normal"/>
-    <w:link w:val="CopticChar"/>
-    <w:qFormat/>
-    <w:rsid w:val="00A511D4"/>
-    <w:rPr>
-      <w:rFonts w:ascii="FreeSerifAvvaShenouda" w:hAnsi="FreeSerifAvvaShenouda"/>
-    </w:rPr>
-  </w:style>
-  <w:style w:type="paragraph" w:styleId="BalloonText">
-    <w:name w:val="Balloon Text"/>
-    <w:basedOn w:val="Normal"/>
-    <w:link w:val="BalloonTextChar"/>
-    <w:uiPriority w:val="99"/>
-    <w:semiHidden/>
-    <w:unhideWhenUsed/>
-    <w:rsid w:val="00C35319"/>
-    <w:pPr>
-      <w:spacing w:after="0" w:line="240" w:lineRule="auto"/>
-    </w:pPr>
-    <w:rPr>
-      <w:rFonts w:ascii="Tahoma" w:hAnsi="Tahoma" w:cs="Tahoma"/>
-      <w:sz w:val="16"/>
-      <w:szCs w:val="16"/>
-    </w:rPr>
-  </w:style>
-  <w:style w:type="character" w:customStyle="1" w:styleId="CopticChar">
-    <w:name w:val="Coptic Char"/>
-    <w:basedOn w:val="DefaultParagraphFont"/>
-    <w:link w:val="Coptic"/>
-    <w:rsid w:val="00A511D4"/>
-    <w:rPr>
-      <w:rFonts w:ascii="FreeSerifAvvaShenouda" w:hAnsi="FreeSerifAvvaShenouda"/>
-    </w:rPr>
-  </w:style>
-  <w:style w:type="character" w:customStyle="1" w:styleId="BalloonTextChar">
-    <w:name w:val="Balloon Text Char"/>
-    <w:basedOn w:val="DefaultParagraphFont"/>
-    <w:link w:val="BalloonText"/>
-    <w:uiPriority w:val="99"/>
-    <w:semiHidden/>
-    <w:rsid w:val="00C35319"/>
-    <w:rPr>
-      <w:rFonts w:ascii="Tahoma" w:hAnsi="Tahoma" w:cs="Tahoma"/>
-      <w:sz w:val="16"/>
-      <w:szCs w:val="16"/>
-    </w:rPr>
-  </w:style>
-  <w:style w:type="paragraph" w:customStyle="1" w:styleId="CopticVerse">
-    <w:name w:val="Coptic Verse"/>
-    <w:basedOn w:val="Normal"/>
-    <w:link w:val="CopticVerseChar"/>
-    <w:qFormat/>
-    <w:rsid w:val="00C35319"/>
-    <w:pPr>
-      <w:spacing w:after="240" w:line="360" w:lineRule="exact"/>
-    </w:pPr>
-    <w:rPr>
-      <w:rFonts w:ascii="FreeSerifAvvaShenouda" w:hAnsi="FreeSerifAvvaShenouda" w:cs="Calibri"/>
-      <w:noProof/>
-      <w:sz w:val="24"/>
-    </w:rPr>
-  </w:style>
-  <w:style w:type="character" w:customStyle="1" w:styleId="CopticVerseChar">
-    <w:name w:val="Coptic Verse Char"/>
-    <w:basedOn w:val="DefaultParagraphFont"/>
-    <w:link w:val="CopticVerse"/>
-    <w:rsid w:val="00C35319"/>
-    <w:rPr>
-      <w:rFonts w:ascii="FreeSerifAvvaShenouda" w:hAnsi="FreeSerifAvvaShenouda" w:cs="Calibri"/>
-      <w:noProof/>
-      <w:sz w:val="24"/>
-    </w:rPr>
-  </w:style>
-  <w:style w:type="paragraph" w:customStyle="1" w:styleId="EngEnd">
-    <w:name w:val="EngEnd"/>
-    <w:basedOn w:val="Normal"/>
-    <w:link w:val="EngEndChar"/>
-    <w:qFormat/>
-    <w:rsid w:val="00C35319"/>
-    <w:pPr>
-      <w:spacing w:after="360" w:line="360" w:lineRule="exact"/>
-    </w:pPr>
+    <w:rsid w:val="003D1C23"/>
+    <w:rPr>
+      <w:rFonts w:ascii="Garamond" w:hAnsi="Garamond"/>
+      <w:sz w:val="18"/>
+    </w:rPr>
+  </w:style>
+  <w:style w:type="character" w:customStyle="1" w:styleId="footnoteChar">
+    <w:name w:val="footnote Char"/>
+    <w:basedOn w:val="FootnoteTextChar"/>
+    <w:link w:val="footnote"/>
+    <w:rsid w:val="003D1C23"/>
     <w:rPr>
       <w:rFonts w:ascii="Garamond" w:eastAsia="Times New Roman" w:hAnsi="Garamond" w:cs="Times New Roman"/>
-      <w:color w:val="000000"/>
-      <w:sz w:val="24"/>
-      <w:szCs w:val="24"/>
-    </w:rPr>
-  </w:style>
-  <w:style w:type="character" w:customStyle="1" w:styleId="EngEndChar">
-    <w:name w:val="EngEnd Char"/>
-    <w:basedOn w:val="DefaultParagraphFont"/>
-    <w:link w:val="EngEnd"/>
-    <w:rsid w:val="00C35319"/>
-    <w:rPr>
-      <w:rFonts w:ascii="Garamond" w:eastAsia="Times New Roman" w:hAnsi="Garamond" w:cs="Times New Roman"/>
-      <w:color w:val="000000"/>
-      <w:sz w:val="24"/>
-      <w:szCs w:val="24"/>
-    </w:rPr>
-  </w:style>
-  <w:style w:type="character" w:customStyle="1" w:styleId="Heading2Char">
-    <w:name w:val="Heading 2 Char"/>
-    <w:basedOn w:val="DefaultParagraphFont"/>
-    <w:link w:val="Heading2"/>
-    <w:uiPriority w:val="9"/>
-    <w:rsid w:val="00FF381F"/>
-    <w:rPr>
-      <w:rFonts w:ascii="Garamond" w:eastAsiaTheme="majorEastAsia" w:hAnsi="Garamond" w:cstheme="majorBidi"/>
-      <w:b/>
-      <w:bCs/>
-      <w:sz w:val="32"/>
-      <w:szCs w:val="26"/>
-      <w:lang w:val="en-CA"/>
-    </w:rPr>
-  </w:style>
-  <w:style w:type="paragraph" w:customStyle="1" w:styleId="Heading2non-TOC">
-    <w:name w:val="Heading 2 non-TOC"/>
-    <w:basedOn w:val="Heading2"/>
-    <w:link w:val="Heading2non-TOCChar"/>
-    <w:qFormat/>
-    <w:rsid w:val="00FF381F"/>
-    <w:pPr>
-      <w:pageBreakBefore w:val="0"/>
-      <w:spacing w:before="0"/>
-      <w:outlineLvl w:val="9"/>
-    </w:pPr>
-    <w:rPr>
-      <w:rFonts w:ascii="FreeSerifAvvaShenouda" w:hAnsi="FreeSerifAvvaShenouda" w:cs="FreeSerifAvvaShenouda"/>
-      <w:noProof/>
-    </w:rPr>
-  </w:style>
-  <w:style w:type="character" w:customStyle="1" w:styleId="Heading2non-TOCChar">
-    <w:name w:val="Heading 2 non-TOC Char"/>
-    <w:basedOn w:val="Heading2Char"/>
-    <w:link w:val="Heading2non-TOC"/>
-    <w:rsid w:val="00FF381F"/>
-    <w:rPr>
-      <w:rFonts w:ascii="FreeSerifAvvaShenouda" w:eastAsiaTheme="majorEastAsia" w:hAnsi="FreeSerifAvvaShenouda" w:cs="FreeSerifAvvaShenouda"/>
-      <w:b/>
-      <w:bCs/>
-      <w:noProof/>
-      <w:sz w:val="32"/>
-      <w:szCs w:val="26"/>
-      <w:lang w:val="en-CA"/>
-    </w:rPr>
-  </w:style>
-  <w:style w:type="character" w:customStyle="1" w:styleId="Heading4Char">
-    <w:name w:val="Heading 4 Char"/>
-    <w:basedOn w:val="DefaultParagraphFont"/>
-    <w:link w:val="Heading4"/>
-    <w:uiPriority w:val="9"/>
-    <w:rsid w:val="00FF381F"/>
-    <w:rPr>
-      <w:rFonts w:asciiTheme="majorHAnsi" w:eastAsiaTheme="majorEastAsia" w:hAnsiTheme="majorHAnsi" w:cstheme="majorBidi"/>
-      <w:b/>
-      <w:bCs/>
-      <w:i/>
-      <w:iCs/>
-      <w:color w:val="4F81BD" w:themeColor="accent1"/>
-    </w:rPr>
-  </w:style>
-  <w:style w:type="paragraph" w:customStyle="1" w:styleId="Heading3non-TOC">
-    <w:name w:val="Heading 3 non-TOC"/>
-    <w:basedOn w:val="Heading3"/>
-    <w:link w:val="Heading3non-TOCChar"/>
-    <w:qFormat/>
-    <w:rsid w:val="00FF381F"/>
-    <w:pPr>
-      <w:spacing w:before="0" w:after="240" w:line="276" w:lineRule="auto"/>
-      <w:jc w:val="center"/>
-      <w:outlineLvl w:val="9"/>
-    </w:pPr>
-    <w:rPr>
-      <w:rFonts w:ascii="FreeSerifAvvaShenouda" w:hAnsi="FreeSerifAvvaShenouda" w:cs="FreeSerifAvvaShenouda"/>
-      <w:color w:val="auto"/>
-      <w:sz w:val="28"/>
-      <w:lang w:val="en-CA"/>
-    </w:rPr>
-  </w:style>
-  <w:style w:type="character" w:customStyle="1" w:styleId="Heading3non-TOCChar">
-    <w:name w:val="Heading 3 non-TOC Char"/>
-    <w:basedOn w:val="Heading3Char"/>
-    <w:link w:val="Heading3non-TOC"/>
-    <w:rsid w:val="00FF381F"/>
-    <w:rPr>
-      <w:rFonts w:ascii="FreeSerifAvvaShenouda" w:eastAsiaTheme="majorEastAsia" w:hAnsi="FreeSerifAvvaShenouda" w:cs="FreeSerifAvvaShenouda"/>
-      <w:b/>
-      <w:bCs/>
-      <w:color w:val="4F81BD" w:themeColor="accent1"/>
-      <w:sz w:val="28"/>
-      <w:lang w:val="en-CA"/>
-    </w:rPr>
-  </w:style>
-  <w:style w:type="character" w:customStyle="1" w:styleId="Heading3Char">
-    <w:name w:val="Heading 3 Char"/>
-    <w:basedOn w:val="DefaultParagraphFont"/>
-    <w:link w:val="Heading3"/>
-    <w:uiPriority w:val="9"/>
-    <w:semiHidden/>
-    <w:rsid w:val="00FF381F"/>
-    <w:rPr>
-      <w:rFonts w:asciiTheme="majorHAnsi" w:eastAsiaTheme="majorEastAsia" w:hAnsiTheme="majorHAnsi" w:cstheme="majorBidi"/>
-      <w:b/>
-      <w:bCs/>
-      <w:color w:val="4F81BD" w:themeColor="accent1"/>
-    </w:rPr>
-  </w:style>
-  <w:style w:type="character" w:styleId="CommentReference">
-    <w:name w:val="annotation reference"/>
-    <w:basedOn w:val="DefaultParagraphFont"/>
-    <w:semiHidden/>
-    <w:unhideWhenUsed/>
-    <w:rsid w:val="00F75DA5"/>
-    <w:rPr>
-      <w:sz w:val="16"/>
-      <w:szCs w:val="16"/>
-    </w:rPr>
-  </w:style>
-  <w:style w:type="paragraph" w:styleId="CommentText">
-    <w:name w:val="annotation text"/>
-    <w:basedOn w:val="Normal"/>
-    <w:link w:val="CommentTextChar"/>
-    <w:semiHidden/>
-    <w:unhideWhenUsed/>
-    <w:rsid w:val="00F75DA5"/>
-    <w:pPr>
-      <w:spacing w:line="240" w:lineRule="auto"/>
-    </w:pPr>
-    <w:rPr>
-      <w:rFonts w:ascii="Garamond" w:hAnsi="Garamond"/>
-      <w:sz w:val="20"/>
-      <w:szCs w:val="20"/>
-      <w:lang w:val="en-CA"/>
-    </w:rPr>
-  </w:style>
-  <w:style w:type="character" w:customStyle="1" w:styleId="CommentTextChar">
-    <w:name w:val="Comment Text Char"/>
-    <w:basedOn w:val="DefaultParagraphFont"/>
-    <w:link w:val="CommentText"/>
-    <w:uiPriority w:val="99"/>
-    <w:semiHidden/>
-    <w:rsid w:val="00F75DA5"/>
-    <w:rPr>
-      <w:rFonts w:ascii="Garamond" w:hAnsi="Garamond"/>
-      <w:sz w:val="20"/>
-      <w:szCs w:val="20"/>
-      <w:lang w:val="en-CA"/>
-    </w:rPr>
-  </w:style>
-  <w:style w:type="paragraph" w:customStyle="1" w:styleId="CopticInd">
-    <w:name w:val="CopticInd"/>
-    <w:basedOn w:val="Normal"/>
-    <w:link w:val="CopticIndChar"/>
-    <w:qFormat/>
-    <w:rsid w:val="00F75DA5"/>
-    <w:pPr>
-      <w:spacing w:after="0" w:line="360" w:lineRule="exact"/>
-      <w:ind w:firstLine="144"/>
-      <w:jc w:val="left"/>
-    </w:pPr>
-    <w:rPr>
-      <w:rFonts w:ascii="FreeSerifAvvaShenouda" w:hAnsi="FreeSerifAvvaShenouda" w:cs="Calibri"/>
-      <w:noProof/>
-      <w:sz w:val="24"/>
-    </w:rPr>
-  </w:style>
-  <w:style w:type="character" w:customStyle="1" w:styleId="CopticIndChar">
-    <w:name w:val="CopticInd Char"/>
-    <w:basedOn w:val="DefaultParagraphFont"/>
-    <w:link w:val="CopticInd"/>
-    <w:rsid w:val="00F75DA5"/>
-    <w:rPr>
-      <w:rFonts w:ascii="FreeSerifAvvaShenouda" w:hAnsi="FreeSerifAvvaShenouda" w:cs="Calibri"/>
-      <w:noProof/>
-      <w:sz w:val="24"/>
-    </w:rPr>
-  </w:style>
-  <w:style w:type="paragraph" w:customStyle="1" w:styleId="EngInd">
-    <w:name w:val="EngInd"/>
-    <w:basedOn w:val="Normal"/>
-    <w:link w:val="EngIndChar"/>
-    <w:qFormat/>
-    <w:rsid w:val="00F75DA5"/>
-    <w:pPr>
-      <w:spacing w:after="0" w:line="360" w:lineRule="exact"/>
-      <w:ind w:firstLine="144"/>
-      <w:contextualSpacing/>
-      <w:jc w:val="left"/>
-    </w:pPr>
-    <w:rPr>
-      <w:rFonts w:ascii="Garamond" w:eastAsia="Times New Roman" w:hAnsi="Garamond" w:cs="Times New Roman"/>
-      <w:color w:val="000000"/>
-      <w:sz w:val="24"/>
-      <w:szCs w:val="24"/>
-    </w:rPr>
-  </w:style>
-  <w:style w:type="character" w:customStyle="1" w:styleId="EngIndChar">
-    <w:name w:val="EngInd Char"/>
-    <w:basedOn w:val="DefaultParagraphFont"/>
-    <w:link w:val="EngInd"/>
-    <w:rsid w:val="00F75DA5"/>
-    <w:rPr>
-      <w:rFonts w:ascii="Garamond" w:eastAsia="Times New Roman" w:hAnsi="Garamond" w:cs="Times New Roman"/>
-      <w:color w:val="000000"/>
-      <w:sz w:val="24"/>
-      <w:szCs w:val="24"/>
-    </w:rPr>
-  </w:style>
-  <w:style w:type="paragraph" w:styleId="Title">
-    <w:name w:val="Title"/>
-    <w:basedOn w:val="Normal"/>
-    <w:next w:val="Normal"/>
-    <w:link w:val="TitleChar"/>
-    <w:uiPriority w:val="10"/>
-    <w:qFormat/>
-    <w:rsid w:val="00F75DA5"/>
-    <w:pPr>
-      <w:framePr w:wrap="around" w:vAnchor="text" w:hAnchor="text" w:y="1"/>
-      <w:pBdr>
-        <w:bottom w:val="single" w:sz="8" w:space="4" w:color="4F81BD" w:themeColor="accent1"/>
-      </w:pBdr>
-      <w:spacing w:after="300" w:line="480" w:lineRule="auto"/>
-      <w:contextualSpacing/>
-      <w:jc w:val="center"/>
-    </w:pPr>
-    <w:rPr>
-      <w:rFonts w:asciiTheme="majorHAnsi" w:eastAsiaTheme="majorEastAsia" w:hAnsiTheme="majorHAnsi" w:cstheme="majorBidi"/>
-      <w:spacing w:val="5"/>
-      <w:kern w:val="28"/>
-      <w:sz w:val="52"/>
-      <w:szCs w:val="52"/>
-      <w:lang w:val="en-CA"/>
-    </w:rPr>
-  </w:style>
-  <w:style w:type="character" w:customStyle="1" w:styleId="TitleChar">
-    <w:name w:val="Title Char"/>
-    <w:basedOn w:val="DefaultParagraphFont"/>
-    <w:link w:val="Title"/>
-    <w:uiPriority w:val="10"/>
-    <w:rsid w:val="00F75DA5"/>
-    <w:rPr>
-      <w:rFonts w:asciiTheme="majorHAnsi" w:eastAsiaTheme="majorEastAsia" w:hAnsiTheme="majorHAnsi" w:cstheme="majorBidi"/>
-      <w:spacing w:val="5"/>
-      <w:kern w:val="28"/>
-      <w:sz w:val="52"/>
-      <w:szCs w:val="52"/>
-      <w:lang w:val="en-CA"/>
-    </w:rPr>
-  </w:style>
-  <w:style w:type="paragraph" w:styleId="CommentSubject">
-    <w:name w:val="annotation subject"/>
-    <w:basedOn w:val="CommentText"/>
-    <w:next w:val="CommentText"/>
-    <w:link w:val="CommentSubjectChar"/>
-    <w:uiPriority w:val="99"/>
-    <w:semiHidden/>
-    <w:unhideWhenUsed/>
-    <w:rsid w:val="004F6B02"/>
-    <w:rPr>
-      <w:rFonts w:ascii="Times New Roman" w:hAnsi="Times New Roman"/>
-      <w:b/>
-      <w:bCs/>
-      <w:lang w:val="en-US"/>
-    </w:rPr>
-  </w:style>
-  <w:style w:type="character" w:customStyle="1" w:styleId="CommentSubjectChar">
-    <w:name w:val="Comment Subject Char"/>
-    <w:basedOn w:val="CommentTextChar"/>
-    <w:link w:val="CommentSubject"/>
-    <w:uiPriority w:val="99"/>
-    <w:semiHidden/>
-    <w:rsid w:val="004F6B02"/>
-    <w:rPr>
-      <w:rFonts w:ascii="Times New Roman" w:hAnsi="Times New Roman"/>
-      <w:b/>
-      <w:bCs/>
-      <w:sz w:val="20"/>
-      <w:szCs w:val="20"/>
-      <w:lang w:val="en-CA"/>
-    </w:rPr>
-  </w:style>
-  <w:style w:type="paragraph" w:customStyle="1" w:styleId="EngIndEnd">
-    <w:name w:val="EngIndEnd"/>
-    <w:basedOn w:val="Normal"/>
-    <w:link w:val="EngIndEndChar"/>
-    <w:qFormat/>
-    <w:rsid w:val="007704BE"/>
-    <w:pPr>
-      <w:spacing w:after="360" w:line="360" w:lineRule="exact"/>
-      <w:ind w:firstLine="144"/>
-      <w:jc w:val="left"/>
-    </w:pPr>
-    <w:rPr>
-      <w:rFonts w:ascii="Garamond" w:hAnsi="Garamond" w:cs="Times New Roman"/>
-      <w:color w:val="000000"/>
-      <w:sz w:val="24"/>
-      <w:szCs w:val="24"/>
-    </w:rPr>
-  </w:style>
-  <w:style w:type="character" w:customStyle="1" w:styleId="EngIndEndChar">
-    <w:name w:val="EngIndEnd Char"/>
-    <w:basedOn w:val="DefaultParagraphFont"/>
-    <w:link w:val="EngIndEnd"/>
-    <w:rsid w:val="007704BE"/>
-    <w:rPr>
-      <w:rFonts w:ascii="Garamond" w:hAnsi="Garamond" w:cs="Times New Roman"/>
-      <w:color w:val="000000"/>
-      <w:sz w:val="24"/>
-      <w:szCs w:val="24"/>
-    </w:rPr>
-  </w:style>
-  <w:style w:type="paragraph" w:customStyle="1" w:styleId="CoptIndEnd">
-    <w:name w:val="CoptIndEnd"/>
-    <w:basedOn w:val="Normal"/>
-    <w:link w:val="CoptIndEndChar"/>
-    <w:qFormat/>
-    <w:rsid w:val="007704BE"/>
-    <w:pPr>
-      <w:spacing w:after="360" w:line="360" w:lineRule="exact"/>
-      <w:ind w:firstLine="144"/>
-      <w:jc w:val="left"/>
-    </w:pPr>
-    <w:rPr>
-      <w:rFonts w:ascii="FreeSerifAvvaShenouda" w:hAnsi="FreeSerifAvvaShenouda" w:cs="Calibri"/>
-      <w:noProof/>
-      <w:sz w:val="24"/>
-    </w:rPr>
-  </w:style>
-  <w:style w:type="character" w:customStyle="1" w:styleId="CoptIndEndChar">
-    <w:name w:val="CoptIndEnd Char"/>
-    <w:basedOn w:val="DefaultParagraphFont"/>
-    <w:link w:val="CoptIndEnd"/>
-    <w:rsid w:val="007704BE"/>
-    <w:rPr>
-      <w:rFonts w:ascii="FreeSerifAvvaShenouda" w:hAnsi="FreeSerifAvvaShenouda" w:cs="Calibri"/>
-      <w:noProof/>
-      <w:sz w:val="24"/>
-    </w:rPr>
-  </w:style>
-  <w:style w:type="paragraph" w:customStyle="1" w:styleId="EnglishHangEndNoCoptic">
-    <w:name w:val="English Hang End No Coptic"/>
-    <w:basedOn w:val="Normal"/>
-    <w:qFormat/>
-    <w:rsid w:val="005F6E4D"/>
-    <w:pPr>
-      <w:spacing w:after="240" w:line="240" w:lineRule="auto"/>
-      <w:ind w:left="432" w:hanging="432"/>
-      <w:jc w:val="left"/>
-    </w:pPr>
-    <w:rPr>
-      <w:rFonts w:ascii="Garamond" w:eastAsia="Times New Roman" w:hAnsi="Garamond" w:cs="Times New Roman"/>
-      <w:color w:val="000000"/>
-      <w:sz w:val="24"/>
-      <w:szCs w:val="24"/>
-    </w:rPr>
-  </w:style>
-  <w:style w:type="paragraph" w:customStyle="1" w:styleId="EnglishHangNoCoptic">
-    <w:name w:val="English Hang No Coptic"/>
-    <w:basedOn w:val="Normal"/>
-    <w:qFormat/>
-    <w:rsid w:val="005F6E4D"/>
-    <w:pPr>
-      <w:spacing w:after="0" w:line="240" w:lineRule="auto"/>
-      <w:ind w:left="432" w:hanging="432"/>
-      <w:jc w:val="left"/>
-    </w:pPr>
-    <w:rPr>
-      <w:rFonts w:ascii="Garamond" w:hAnsi="Garamond" w:cs="Times New Roman"/>
-      <w:color w:val="000000"/>
-      <w:sz w:val="24"/>
-      <w:szCs w:val="24"/>
-    </w:rPr>
-  </w:style>
-  <w:style w:type="character" w:styleId="FootnoteReference">
-    <w:name w:val="footnote reference"/>
-    <w:basedOn w:val="DefaultParagraphFont"/>
-    <w:uiPriority w:val="99"/>
-    <w:rsid w:val="005F6E4D"/>
-    <w:rPr>
-      <w:vertAlign w:val="superscript"/>
-    </w:rPr>
-  </w:style>
-  <w:style w:type="paragraph" w:styleId="FootnoteText">
-    <w:name w:val="footnote text"/>
-    <w:basedOn w:val="Normal"/>
-    <w:link w:val="FootnoteTextChar"/>
-    <w:uiPriority w:val="99"/>
-    <w:rsid w:val="005F6E4D"/>
-    <w:pPr>
-      <w:widowControl w:val="0"/>
-      <w:spacing w:after="0" w:line="240" w:lineRule="auto"/>
-      <w:jc w:val="left"/>
-    </w:pPr>
-    <w:rPr>
-      <w:rFonts w:ascii="Cambria" w:eastAsia="Times New Roman" w:hAnsi="Cambria" w:cs="Times New Roman"/>
-      <w:sz w:val="24"/>
-      <w:szCs w:val="20"/>
-    </w:rPr>
-  </w:style>
-  <w:style w:type="character" w:customStyle="1" w:styleId="FootnoteTextChar">
-    <w:name w:val="Footnote Text Char"/>
-    <w:basedOn w:val="DefaultParagraphFont"/>
-    <w:link w:val="FootnoteText"/>
-    <w:uiPriority w:val="99"/>
-    <w:rsid w:val="005F6E4D"/>
-    <w:rPr>
-      <w:rFonts w:ascii="Cambria" w:eastAsia="Times New Roman" w:hAnsi="Cambria" w:cs="Times New Roman"/>
-      <w:sz w:val="24"/>
+      <w:sz w:val="18"/>
       <w:szCs w:val="20"/>
     </w:rPr>
   </w:style>
@@ -3676,7 +3254,7 @@
 </file>
 
 <file path=customXml/itemProps1.xml><?xml version="1.0" encoding="utf-8"?>
-<ds:datastoreItem xmlns:ds="http://schemas.openxmlformats.org/officeDocument/2006/customXml" ds:itemID="{160C17CE-037C-4FD1-89A3-57350812F41A}">
+<ds:datastoreItem xmlns:ds="http://schemas.openxmlformats.org/officeDocument/2006/customXml" ds:itemID="{0D400F14-74DA-4FED-B022-C82D094CF753}">
   <ds:schemaRefs>
     <ds:schemaRef ds:uri="http://schemas.openxmlformats.org/officeDocument/2006/bibliography"/>
   </ds:schemaRefs>

</xml_diff>

<commit_message>
Starting to add burmester Ps
</commit_message>
<xml_diff>
--- a/Psalms/001.docx
+++ b/Psalms/001.docx
@@ -24,19 +24,21 @@
         <w:tblLook w:val="0420" w:firstRow="1" w:lastRow="0" w:firstColumn="0" w:lastColumn="0" w:noHBand="0" w:noVBand="1"/>
       </w:tblPr>
       <w:tblGrid>
-        <w:gridCol w:w="3649"/>
-        <w:gridCol w:w="3557"/>
-        <w:gridCol w:w="3633"/>
-        <w:gridCol w:w="3569"/>
-        <w:gridCol w:w="3604"/>
-        <w:gridCol w:w="3668"/>
-        <w:gridCol w:w="3668"/>
-        <w:gridCol w:w="3668"/>
+        <w:gridCol w:w="3065"/>
+        <w:gridCol w:w="2984"/>
+        <w:gridCol w:w="2235"/>
+        <w:gridCol w:w="2438"/>
+        <w:gridCol w:w="3048"/>
+        <w:gridCol w:w="2995"/>
+        <w:gridCol w:w="3023"/>
+        <w:gridCol w:w="3076"/>
+        <w:gridCol w:w="3076"/>
+        <w:gridCol w:w="3076"/>
       </w:tblGrid>
       <w:tr>
         <w:tc>
           <w:tcPr>
-            <w:tcW w:w="629" w:type="pct"/>
+            <w:tcW w:w="528" w:type="pct"/>
           </w:tcPr>
           <w:p>
             <w:r>
@@ -46,7 +48,7 @@
         </w:tc>
         <w:tc>
           <w:tcPr>
-            <w:tcW w:w="613" w:type="pct"/>
+            <w:tcW w:w="514" w:type="pct"/>
           </w:tcPr>
           <w:p>
             <w:r>
@@ -56,7 +58,34 @@
         </w:tc>
         <w:tc>
           <w:tcPr>
-            <w:tcW w:w="626" w:type="pct"/>
+            <w:tcW w:w="385" w:type="pct"/>
+          </w:tcPr>
+          <w:p>
+            <w:proofErr w:type="spellStart"/>
+            <w:r>
+              <w:t>Burmester</w:t>
+            </w:r>
+            <w:proofErr w:type="spellEnd"/>
+          </w:p>
+        </w:tc>
+        <w:tc>
+          <w:tcPr>
+            <w:tcW w:w="420" w:type="pct"/>
+          </w:tcPr>
+          <w:p>
+            <w:proofErr w:type="spellStart"/>
+            <w:r>
+              <w:t>Burmester</w:t>
+            </w:r>
+            <w:proofErr w:type="spellEnd"/>
+            <w:r>
+              <w:t xml:space="preserve"> revised</w:t>
+            </w:r>
+          </w:p>
+        </w:tc>
+        <w:tc>
+          <w:tcPr>
+            <w:tcW w:w="525" w:type="pct"/>
           </w:tcPr>
           <w:p>
             <w:r>
@@ -66,7 +95,7 @@
         </w:tc>
         <w:tc>
           <w:tcPr>
-            <w:tcW w:w="615" w:type="pct"/>
+            <w:tcW w:w="516" w:type="pct"/>
           </w:tcPr>
           <w:p>
             <w:r>
@@ -76,7 +105,7 @@
         </w:tc>
         <w:tc>
           <w:tcPr>
-            <w:tcW w:w="621" w:type="pct"/>
+            <w:tcW w:w="521" w:type="pct"/>
           </w:tcPr>
           <w:p>
             <w:r>
@@ -86,7 +115,7 @@
         </w:tc>
         <w:tc>
           <w:tcPr>
-            <w:tcW w:w="632" w:type="pct"/>
+            <w:tcW w:w="530" w:type="pct"/>
           </w:tcPr>
           <w:p>
             <w:r>
@@ -96,7 +125,7 @@
         </w:tc>
         <w:tc>
           <w:tcPr>
-            <w:tcW w:w="632" w:type="pct"/>
+            <w:tcW w:w="530" w:type="pct"/>
           </w:tcPr>
           <w:p>
             <w:r>
@@ -106,7 +135,7 @@
         </w:tc>
         <w:tc>
           <w:tcPr>
-            <w:tcW w:w="632" w:type="pct"/>
+            <w:tcW w:w="530" w:type="pct"/>
           </w:tcPr>
           <w:p>
             <w:r>
@@ -118,7 +147,7 @@
       <w:tr>
         <w:tc>
           <w:tcPr>
-            <w:tcW w:w="629" w:type="pct"/>
+            <w:tcW w:w="528" w:type="pct"/>
           </w:tcPr>
           <w:p>
             <w:pPr>
@@ -163,7 +192,7 @@
         </w:tc>
         <w:tc>
           <w:tcPr>
-            <w:tcW w:w="613" w:type="pct"/>
+            <w:tcW w:w="514" w:type="pct"/>
           </w:tcPr>
           <w:p>
             <w:pPr>
@@ -227,7 +256,116 @@
         </w:tc>
         <w:tc>
           <w:tcPr>
-            <w:tcW w:w="626" w:type="pct"/>
+            <w:tcW w:w="385" w:type="pct"/>
+          </w:tcPr>
+          <w:p>
+            <w:pPr>
+              <w:spacing w:line="240" w:lineRule="auto"/>
+              <w:jc w:val="left"/>
+              <w:rPr>
+                <w:rFonts w:ascii="Times" w:eastAsia="Times New Roman" w:hAnsi="Times" w:cs="Times New Roman"/>
+                <w:color w:val="000000"/>
+                <w:sz w:val="27"/>
+                <w:szCs w:val="27"/>
+              </w:rPr>
+            </w:pPr>
+            <w:r>
+              <w:rPr>
+                <w:rFonts w:ascii="Times" w:eastAsia="Times New Roman" w:hAnsi="Times" w:cs="Times New Roman"/>
+                <w:color w:val="000000"/>
+                <w:sz w:val="27"/>
+                <w:szCs w:val="27"/>
+              </w:rPr>
+              <w:t xml:space="preserve">Blessed is the man who hath not gone in the counsel of the </w:t>
+            </w:r>
+            <w:r>
+              <w:rPr>
+                <w:rFonts w:ascii="Times" w:eastAsia="Times New Roman" w:hAnsi="Times" w:cs="Times New Roman"/>
+                <w:i/>
+                <w:color w:val="000000"/>
+                <w:sz w:val="27"/>
+                <w:szCs w:val="27"/>
+              </w:rPr>
+              <w:t>impious, nor</w:t>
+            </w:r>
+            <w:r>
+              <w:rPr>
+                <w:rFonts w:ascii="Times" w:eastAsia="Times New Roman" w:hAnsi="Times" w:cs="Times New Roman"/>
+                <w:color w:val="000000"/>
+                <w:sz w:val="27"/>
+                <w:szCs w:val="27"/>
+              </w:rPr>
+              <w:t xml:space="preserve"> stood in the way of the sinners, </w:t>
+            </w:r>
+            <w:r>
+              <w:rPr>
+                <w:rFonts w:ascii="Times" w:eastAsia="Times New Roman" w:hAnsi="Times" w:cs="Times New Roman"/>
+                <w:i/>
+                <w:color w:val="000000"/>
+                <w:sz w:val="27"/>
+                <w:szCs w:val="27"/>
+              </w:rPr>
+              <w:t>nor</w:t>
+            </w:r>
+            <w:r>
+              <w:rPr>
+                <w:rFonts w:ascii="Times" w:eastAsia="Times New Roman" w:hAnsi="Times" w:cs="Times New Roman"/>
+                <w:color w:val="000000"/>
+                <w:sz w:val="27"/>
+                <w:szCs w:val="27"/>
+              </w:rPr>
+              <w:t xml:space="preserve"> sat in the seat of the </w:t>
+            </w:r>
+            <w:r>
+              <w:rPr>
+                <w:rFonts w:ascii="Times" w:eastAsia="Times New Roman" w:hAnsi="Times" w:cs="Times New Roman"/>
+                <w:i/>
+                <w:color w:val="000000"/>
+                <w:sz w:val="27"/>
+                <w:szCs w:val="27"/>
+              </w:rPr>
+              <w:t>pestilent</w:t>
+            </w:r>
+            <w:r>
+              <w:rPr>
+                <w:rFonts w:ascii="Times" w:eastAsia="Times New Roman" w:hAnsi="Times" w:cs="Times New Roman"/>
+                <w:color w:val="000000"/>
+                <w:sz w:val="27"/>
+                <w:szCs w:val="27"/>
+              </w:rPr>
+              <w:t>;</w:t>
+            </w:r>
+          </w:p>
+        </w:tc>
+        <w:tc>
+          <w:tcPr>
+            <w:tcW w:w="420" w:type="pct"/>
+          </w:tcPr>
+          <w:p>
+            <w:pPr>
+              <w:spacing w:line="240" w:lineRule="auto"/>
+              <w:jc w:val="left"/>
+              <w:rPr>
+                <w:rFonts w:ascii="Times" w:eastAsia="Times New Roman" w:hAnsi="Times" w:cs="Times New Roman"/>
+                <w:color w:val="000000"/>
+                <w:sz w:val="27"/>
+                <w:szCs w:val="27"/>
+              </w:rPr>
+            </w:pPr>
+            <w:r>
+              <w:rPr>
+                <w:rFonts w:ascii="Times" w:eastAsia="Times New Roman" w:hAnsi="Times" w:cs="Times New Roman"/>
+                <w:color w:val="000000"/>
+                <w:sz w:val="27"/>
+                <w:szCs w:val="27"/>
+              </w:rPr>
+              <w:t>Blessed is the man who has not gone in the counsel of the impious, nor stood in the way of the sinners, nor sat in the seat of the pestilent;</w:t>
+            </w:r>
+          </w:p>
+        </w:tc>
+        <w:tc>
+          <w:tcPr>
+            <w:tcW w:w="525" w:type="pct"/>
           </w:tcPr>
           <w:p>
             <w:pPr>
@@ -253,7 +391,7 @@
         </w:tc>
         <w:tc>
           <w:tcPr>
-            <w:tcW w:w="615" w:type="pct"/>
+            <w:tcW w:w="516" w:type="pct"/>
           </w:tcPr>
           <w:p>
             <w:r>
@@ -263,7 +401,7 @@
         </w:tc>
         <w:tc>
           <w:tcPr>
-            <w:tcW w:w="621" w:type="pct"/>
+            <w:tcW w:w="521" w:type="pct"/>
           </w:tcPr>
           <w:p>
             <w:r>
@@ -273,7 +411,7 @@
         </w:tc>
         <w:tc>
           <w:tcPr>
-            <w:tcW w:w="632" w:type="pct"/>
+            <w:tcW w:w="530" w:type="pct"/>
           </w:tcPr>
           <w:p>
             <w:pPr>
@@ -286,7 +424,7 @@
         </w:tc>
         <w:tc>
           <w:tcPr>
-            <w:tcW w:w="632" w:type="pct"/>
+            <w:tcW w:w="530" w:type="pct"/>
           </w:tcPr>
           <w:p>
             <w:pPr>
@@ -317,7 +455,7 @@
         </w:tc>
         <w:tc>
           <w:tcPr>
-            <w:tcW w:w="632" w:type="pct"/>
+            <w:tcW w:w="530" w:type="pct"/>
           </w:tcPr>
           <w:p>
             <w:pPr>
@@ -393,7 +531,7 @@
       <w:tr>
         <w:tc>
           <w:tcPr>
-            <w:tcW w:w="629" w:type="pct"/>
+            <w:tcW w:w="528" w:type="pct"/>
           </w:tcPr>
           <w:p>
             <w:pPr>
@@ -420,7 +558,7 @@
         </w:tc>
         <w:tc>
           <w:tcPr>
-            <w:tcW w:w="613" w:type="pct"/>
+            <w:tcW w:w="514" w:type="pct"/>
           </w:tcPr>
           <w:p>
             <w:pPr>
@@ -465,7 +603,138 @@
         </w:tc>
         <w:tc>
           <w:tcPr>
-            <w:tcW w:w="626" w:type="pct"/>
+            <w:tcW w:w="385" w:type="pct"/>
+          </w:tcPr>
+          <w:p>
+            <w:pPr>
+              <w:spacing w:line="240" w:lineRule="auto"/>
+              <w:jc w:val="left"/>
+              <w:rPr>
+                <w:rFonts w:ascii="Times" w:eastAsia="Times New Roman" w:hAnsi="Times" w:cs="Times New Roman"/>
+                <w:color w:val="000000"/>
+                <w:sz w:val="27"/>
+                <w:szCs w:val="27"/>
+              </w:rPr>
+            </w:pPr>
+            <w:proofErr w:type="gramStart"/>
+            <w:r>
+              <w:rPr>
+                <w:rFonts w:ascii="Times" w:eastAsia="Times New Roman" w:hAnsi="Times" w:cs="Times New Roman"/>
+                <w:color w:val="000000"/>
+                <w:sz w:val="27"/>
+                <w:szCs w:val="27"/>
+              </w:rPr>
+              <w:t>but</w:t>
+            </w:r>
+            <w:proofErr w:type="gramEnd"/>
+            <w:r>
+              <w:rPr>
+                <w:rFonts w:ascii="Times" w:eastAsia="Times New Roman" w:hAnsi="Times" w:cs="Times New Roman"/>
+                <w:color w:val="000000"/>
+                <w:sz w:val="27"/>
+                <w:szCs w:val="27"/>
+              </w:rPr>
+              <w:t xml:space="preserve"> his desire is the </w:t>
+            </w:r>
+            <w:r>
+              <w:rPr>
+                <w:rFonts w:ascii="Times" w:eastAsia="Times New Roman" w:hAnsi="Times" w:cs="Times New Roman"/>
+                <w:i/>
+                <w:color w:val="000000"/>
+                <w:sz w:val="27"/>
+                <w:szCs w:val="27"/>
+              </w:rPr>
+              <w:t>Law</w:t>
+            </w:r>
+            <w:r>
+              <w:rPr>
+                <w:rFonts w:ascii="Times" w:eastAsia="Times New Roman" w:hAnsi="Times" w:cs="Times New Roman"/>
+                <w:color w:val="000000"/>
+                <w:sz w:val="27"/>
+                <w:szCs w:val="27"/>
+              </w:rPr>
+              <w:t xml:space="preserve"> of the Lord; </w:t>
+            </w:r>
+            <w:r>
+              <w:rPr>
+                <w:rFonts w:ascii="Times" w:eastAsia="Times New Roman" w:hAnsi="Times" w:cs="Times New Roman"/>
+                <w:i/>
+                <w:color w:val="000000"/>
+                <w:sz w:val="27"/>
+                <w:szCs w:val="27"/>
+              </w:rPr>
+              <w:t>meditating</w:t>
+            </w:r>
+            <w:r>
+              <w:rPr>
+                <w:rFonts w:ascii="Times" w:eastAsia="Times New Roman" w:hAnsi="Times" w:cs="Times New Roman"/>
+                <w:color w:val="000000"/>
+                <w:sz w:val="27"/>
+                <w:szCs w:val="27"/>
+              </w:rPr>
+              <w:t xml:space="preserve"> on His </w:t>
+            </w:r>
+            <w:r>
+              <w:rPr>
+                <w:rFonts w:ascii="Times" w:eastAsia="Times New Roman" w:hAnsi="Times" w:cs="Times New Roman"/>
+                <w:i/>
+                <w:color w:val="000000"/>
+                <w:sz w:val="27"/>
+                <w:szCs w:val="27"/>
+              </w:rPr>
+              <w:t>Law</w:t>
+            </w:r>
+            <w:r>
+              <w:rPr>
+                <w:rFonts w:ascii="Times" w:eastAsia="Times New Roman" w:hAnsi="Times" w:cs="Times New Roman"/>
+                <w:color w:val="000000"/>
+                <w:sz w:val="27"/>
+                <w:szCs w:val="27"/>
+              </w:rPr>
+              <w:t xml:space="preserve"> day and night.</w:t>
+            </w:r>
+          </w:p>
+        </w:tc>
+        <w:tc>
+          <w:tcPr>
+            <w:tcW w:w="420" w:type="pct"/>
+          </w:tcPr>
+          <w:p>
+            <w:pPr>
+              <w:spacing w:line="240" w:lineRule="auto"/>
+              <w:jc w:val="left"/>
+              <w:rPr>
+                <w:rFonts w:ascii="Times" w:eastAsia="Times New Roman" w:hAnsi="Times" w:cs="Times New Roman"/>
+                <w:color w:val="000000"/>
+                <w:sz w:val="27"/>
+                <w:szCs w:val="27"/>
+              </w:rPr>
+            </w:pPr>
+            <w:proofErr w:type="gramStart"/>
+            <w:r>
+              <w:rPr>
+                <w:rFonts w:ascii="Times" w:eastAsia="Times New Roman" w:hAnsi="Times" w:cs="Times New Roman"/>
+                <w:color w:val="000000"/>
+                <w:sz w:val="27"/>
+                <w:szCs w:val="27"/>
+              </w:rPr>
+              <w:t>but</w:t>
+            </w:r>
+            <w:proofErr w:type="gramEnd"/>
+            <w:r>
+              <w:rPr>
+                <w:rFonts w:ascii="Times" w:eastAsia="Times New Roman" w:hAnsi="Times" w:cs="Times New Roman"/>
+                <w:color w:val="000000"/>
+                <w:sz w:val="27"/>
+                <w:szCs w:val="27"/>
+              </w:rPr>
+              <w:t xml:space="preserve"> his desire is the Law of the Lord, [and he] meditates on His Law day and night.</w:t>
+            </w:r>
+          </w:p>
+        </w:tc>
+        <w:tc>
+          <w:tcPr>
+            <w:tcW w:w="525" w:type="pct"/>
           </w:tcPr>
           <w:p>
             <w:pPr>
@@ -477,14 +746,25 @@
                 <w:szCs w:val="24"/>
               </w:rPr>
             </w:pPr>
-            <w:r>
-              <w:rPr>
-                <w:rFonts w:ascii="Times" w:eastAsia="Times New Roman" w:hAnsi="Times" w:cs="Times New Roman"/>
-                <w:color w:val="000000"/>
-                <w:sz w:val="27"/>
-                <w:szCs w:val="27"/>
-              </w:rPr>
-              <w:t>But his desire is in the Law of the Lord; and in His Law he will med</w:t>
+            <w:proofErr w:type="gramStart"/>
+            <w:r>
+              <w:rPr>
+                <w:rFonts w:ascii="Times" w:eastAsia="Times New Roman" w:hAnsi="Times" w:cs="Times New Roman"/>
+                <w:color w:val="000000"/>
+                <w:sz w:val="27"/>
+                <w:szCs w:val="27"/>
+              </w:rPr>
+              <w:t>But</w:t>
+            </w:r>
+            <w:proofErr w:type="gramEnd"/>
+            <w:r>
+              <w:rPr>
+                <w:rFonts w:ascii="Times" w:eastAsia="Times New Roman" w:hAnsi="Times" w:cs="Times New Roman"/>
+                <w:color w:val="000000"/>
+                <w:sz w:val="27"/>
+                <w:szCs w:val="27"/>
+              </w:rPr>
+              <w:t xml:space="preserve"> his desire is in the Law of the Lord; and in His Law he will med</w:t>
             </w:r>
             <w:r>
               <w:rPr>
@@ -501,7 +781,7 @@
         </w:tc>
         <w:tc>
           <w:tcPr>
-            <w:tcW w:w="615" w:type="pct"/>
+            <w:tcW w:w="516" w:type="pct"/>
           </w:tcPr>
           <w:p>
             <w:r>
@@ -511,7 +791,7 @@
         </w:tc>
         <w:tc>
           <w:tcPr>
-            <w:tcW w:w="621" w:type="pct"/>
+            <w:tcW w:w="521" w:type="pct"/>
           </w:tcPr>
           <w:p>
             <w:r>
@@ -521,7 +801,7 @@
         </w:tc>
         <w:tc>
           <w:tcPr>
-            <w:tcW w:w="632" w:type="pct"/>
+            <w:tcW w:w="530" w:type="pct"/>
           </w:tcPr>
           <w:p>
             <w:pPr>
@@ -534,7 +814,7 @@
         </w:tc>
         <w:tc>
           <w:tcPr>
-            <w:tcW w:w="632" w:type="pct"/>
+            <w:tcW w:w="530" w:type="pct"/>
           </w:tcPr>
           <w:p>
             <w:pPr>
@@ -565,7 +845,7 @@
         </w:tc>
         <w:tc>
           <w:tcPr>
-            <w:tcW w:w="632" w:type="pct"/>
+            <w:tcW w:w="530" w:type="pct"/>
           </w:tcPr>
           <w:p>
             <w:pPr>
@@ -618,7 +898,7 @@
       <w:tr>
         <w:tc>
           <w:tcPr>
-            <w:tcW w:w="629" w:type="pct"/>
+            <w:tcW w:w="528" w:type="pct"/>
           </w:tcPr>
           <w:p>
             <w:pPr>
@@ -672,7 +952,7 @@
         </w:tc>
         <w:tc>
           <w:tcPr>
-            <w:tcW w:w="613" w:type="pct"/>
+            <w:tcW w:w="514" w:type="pct"/>
           </w:tcPr>
           <w:p>
             <w:pPr>
@@ -705,11 +985,16 @@
               <w:t>streams of</w:t>
             </w:r>
             <w:r>
-              <w:t xml:space="preserve"> waters</w:t>
+              <w:t xml:space="preserve"> </w:t>
+            </w:r>
+            <w:proofErr w:type="spellStart"/>
+            <w:r>
+              <w:t>waters</w:t>
             </w:r>
             <w:r>
               <w:t>s</w:t>
             </w:r>
+            <w:proofErr w:type="spellEnd"/>
             <w:r>
               <w:t>,</w:t>
             </w:r>
@@ -784,7 +1069,90 @@
         </w:tc>
         <w:tc>
           <w:tcPr>
-            <w:tcW w:w="626" w:type="pct"/>
+            <w:tcW w:w="385" w:type="pct"/>
+          </w:tcPr>
+          <w:p>
+            <w:pPr>
+              <w:spacing w:line="240" w:lineRule="auto"/>
+              <w:jc w:val="left"/>
+              <w:rPr>
+                <w:rFonts w:ascii="Times" w:eastAsia="Times New Roman" w:hAnsi="Times" w:cs="Times New Roman"/>
+                <w:color w:val="000000"/>
+                <w:sz w:val="27"/>
+                <w:szCs w:val="27"/>
+              </w:rPr>
+            </w:pPr>
+            <w:proofErr w:type="gramStart"/>
+            <w:r>
+              <w:rPr>
+                <w:rFonts w:ascii="Times" w:eastAsia="Times New Roman" w:hAnsi="Times" w:cs="Times New Roman"/>
+                <w:color w:val="000000"/>
+                <w:sz w:val="27"/>
+                <w:szCs w:val="27"/>
+              </w:rPr>
+              <w:t>And</w:t>
+            </w:r>
+            <w:proofErr w:type="gramEnd"/>
+            <w:r>
+              <w:rPr>
+                <w:rFonts w:ascii="Times" w:eastAsia="Times New Roman" w:hAnsi="Times" w:cs="Times New Roman"/>
+                <w:color w:val="000000"/>
+                <w:sz w:val="27"/>
+                <w:szCs w:val="27"/>
+              </w:rPr>
+              <w:t xml:space="preserve"> he will be as the tree planted beside channels of water, which will give its fruits in its season, and its foliage will not fall: all things which he doeth, he </w:t>
+            </w:r>
+            <w:proofErr w:type="spellStart"/>
+            <w:r>
+              <w:rPr>
+                <w:rFonts w:ascii="Times" w:eastAsia="Times New Roman" w:hAnsi="Times" w:cs="Times New Roman"/>
+                <w:color w:val="000000"/>
+                <w:sz w:val="27"/>
+                <w:szCs w:val="27"/>
+              </w:rPr>
+              <w:t>prospereth</w:t>
+            </w:r>
+            <w:proofErr w:type="spellEnd"/>
+            <w:r>
+              <w:rPr>
+                <w:rFonts w:ascii="Times" w:eastAsia="Times New Roman" w:hAnsi="Times" w:cs="Times New Roman"/>
+                <w:color w:val="000000"/>
+                <w:sz w:val="27"/>
+                <w:szCs w:val="27"/>
+              </w:rPr>
+              <w:t xml:space="preserve"> in them.</w:t>
+            </w:r>
+          </w:p>
+        </w:tc>
+        <w:tc>
+          <w:tcPr>
+            <w:tcW w:w="420" w:type="pct"/>
+          </w:tcPr>
+          <w:p>
+            <w:pPr>
+              <w:spacing w:line="240" w:lineRule="auto"/>
+              <w:jc w:val="left"/>
+              <w:rPr>
+                <w:rFonts w:ascii="Times" w:eastAsia="Times New Roman" w:hAnsi="Times" w:cs="Times New Roman"/>
+                <w:color w:val="000000"/>
+                <w:sz w:val="27"/>
+                <w:szCs w:val="27"/>
+              </w:rPr>
+            </w:pPr>
+            <w:r>
+              <w:rPr>
+                <w:rFonts w:ascii="Times" w:eastAsia="Times New Roman" w:hAnsi="Times" w:cs="Times New Roman"/>
+                <w:color w:val="000000"/>
+                <w:sz w:val="27"/>
+                <w:szCs w:val="27"/>
+              </w:rPr>
+              <w:t>And he will be like a tree [that is] planted beside channels of water, which will give its fruit in its season, and its leaf will not fall [off]; all things that he does, he prospers in them.</w:t>
+            </w:r>
+          </w:p>
+        </w:tc>
+        <w:tc>
+          <w:tcPr>
+            <w:tcW w:w="525" w:type="pct"/>
           </w:tcPr>
           <w:p>
             <w:pPr>
@@ -796,14 +1164,25 @@
                 <w:szCs w:val="24"/>
               </w:rPr>
             </w:pPr>
-            <w:r>
-              <w:rPr>
-                <w:rFonts w:ascii="Times" w:eastAsia="Times New Roman" w:hAnsi="Times" w:cs="Times New Roman"/>
-                <w:color w:val="000000"/>
-                <w:sz w:val="27"/>
-                <w:szCs w:val="27"/>
-              </w:rPr>
-              <w:t>And he shall be like the tree that is planted by the streams of water, which shall bring forth its fruit in its season; and its leaf shall not fall off; and what</w:t>
+            <w:proofErr w:type="gramStart"/>
+            <w:r>
+              <w:rPr>
+                <w:rFonts w:ascii="Times" w:eastAsia="Times New Roman" w:hAnsi="Times" w:cs="Times New Roman"/>
+                <w:color w:val="000000"/>
+                <w:sz w:val="27"/>
+                <w:szCs w:val="27"/>
+              </w:rPr>
+              <w:t>And</w:t>
+            </w:r>
+            <w:proofErr w:type="gramEnd"/>
+            <w:r>
+              <w:rPr>
+                <w:rFonts w:ascii="Times" w:eastAsia="Times New Roman" w:hAnsi="Times" w:cs="Times New Roman"/>
+                <w:color w:val="000000"/>
+                <w:sz w:val="27"/>
+                <w:szCs w:val="27"/>
+              </w:rPr>
+              <w:t xml:space="preserve"> he shall be like the tree that is planted by the streams of water, which shall bring forth its fruit in its season; and its leaf shall not fall off; and what</w:t>
             </w:r>
             <w:r>
               <w:rPr>
@@ -820,7 +1199,7 @@
         </w:tc>
         <w:tc>
           <w:tcPr>
-            <w:tcW w:w="615" w:type="pct"/>
+            <w:tcW w:w="516" w:type="pct"/>
           </w:tcPr>
           <w:p>
             <w:r>
@@ -830,7 +1209,7 @@
         </w:tc>
         <w:tc>
           <w:tcPr>
-            <w:tcW w:w="621" w:type="pct"/>
+            <w:tcW w:w="521" w:type="pct"/>
           </w:tcPr>
           <w:p>
             <w:r>
@@ -840,7 +1219,7 @@
         </w:tc>
         <w:tc>
           <w:tcPr>
-            <w:tcW w:w="632" w:type="pct"/>
+            <w:tcW w:w="530" w:type="pct"/>
           </w:tcPr>
           <w:p>
             <w:pPr>
@@ -853,7 +1232,7 @@
         </w:tc>
         <w:tc>
           <w:tcPr>
-            <w:tcW w:w="632" w:type="pct"/>
+            <w:tcW w:w="530" w:type="pct"/>
           </w:tcPr>
           <w:p>
             <w:pPr>
@@ -884,7 +1263,7 @@
         </w:tc>
         <w:tc>
           <w:tcPr>
-            <w:tcW w:w="632" w:type="pct"/>
+            <w:tcW w:w="530" w:type="pct"/>
           </w:tcPr>
           <w:p>
             <w:pPr>
@@ -1004,15 +1383,19 @@
         </w:tc>
       </w:tr>
       <w:tr>
-        <w:tc>
-          <w:tcPr>
-            <w:tcW w:w="629" w:type="pct"/>
+        <w:trPr>
+          <w:trHeight w:val="4130"/>
+        </w:trPr>
+        <w:tc>
+          <w:tcPr>
+            <w:tcW w:w="528" w:type="pct"/>
           </w:tcPr>
           <w:p>
             <w:pPr>
               <w:pStyle w:val="EnglishHangNoCoptic"/>
             </w:pPr>
             <w:r>
+              <w:lastRenderedPageBreak/>
               <w:t>Not so the godless, not so!</w:t>
             </w:r>
           </w:p>
@@ -1031,11 +1414,7 @@
             </w:pPr>
             <w:r>
               <w:tab/>
-              <w:t xml:space="preserve">which the wind hurls from the </w:t>
-            </w:r>
-            <w:r>
-              <w:lastRenderedPageBreak/>
-              <w:t>face of the earth.</w:t>
+              <w:t>which the wind hurls from the face of the earth.</w:t>
             </w:r>
           </w:p>
           <w:p>
@@ -1046,14 +1425,13 @@
         </w:tc>
         <w:tc>
           <w:tcPr>
-            <w:tcW w:w="613" w:type="pct"/>
+            <w:tcW w:w="514" w:type="pct"/>
           </w:tcPr>
           <w:p>
             <w:pPr>
               <w:pStyle w:val="EnglishHangNoCoptic"/>
             </w:pPr>
             <w:r>
-              <w:lastRenderedPageBreak/>
               <w:t xml:space="preserve">4 </w:t>
             </w:r>
             <w:r>
@@ -1095,11 +1473,7 @@
               <w:t>drives</w:t>
             </w:r>
             <w:r>
-              <w:t xml:space="preserve"> from the </w:t>
-            </w:r>
-            <w:r>
-              <w:lastRenderedPageBreak/>
-              <w:t>face of the earth.</w:t>
+              <w:t xml:space="preserve"> from the face of the earth.</w:t>
             </w:r>
           </w:p>
           <w:p>
@@ -1110,7 +1484,100 @@
         </w:tc>
         <w:tc>
           <w:tcPr>
-            <w:tcW w:w="626" w:type="pct"/>
+            <w:tcW w:w="385" w:type="pct"/>
+          </w:tcPr>
+          <w:p>
+            <w:pPr>
+              <w:spacing w:line="240" w:lineRule="auto"/>
+              <w:jc w:val="left"/>
+              <w:rPr>
+                <w:rFonts w:ascii="Times" w:eastAsia="Times New Roman" w:hAnsi="Times" w:cs="Times New Roman"/>
+                <w:color w:val="000000"/>
+                <w:sz w:val="27"/>
+                <w:szCs w:val="27"/>
+              </w:rPr>
+            </w:pPr>
+            <w:proofErr w:type="gramStart"/>
+            <w:r>
+              <w:rPr>
+                <w:rFonts w:ascii="Times" w:eastAsia="Times New Roman" w:hAnsi="Times" w:cs="Times New Roman"/>
+                <w:color w:val="000000"/>
+                <w:sz w:val="27"/>
+                <w:szCs w:val="27"/>
+              </w:rPr>
+              <w:t xml:space="preserve">Not thus, the </w:t>
+            </w:r>
+            <w:r>
+              <w:rPr>
+                <w:rFonts w:ascii="Times" w:eastAsia="Times New Roman" w:hAnsi="Times" w:cs="Times New Roman"/>
+                <w:i/>
+                <w:color w:val="000000"/>
+                <w:sz w:val="27"/>
+                <w:szCs w:val="27"/>
+              </w:rPr>
+              <w:t>impious</w:t>
+            </w:r>
+            <w:proofErr w:type="gramEnd"/>
+            <w:r>
+              <w:rPr>
+                <w:rFonts w:ascii="Times" w:eastAsia="Times New Roman" w:hAnsi="Times" w:cs="Times New Roman"/>
+                <w:color w:val="000000"/>
+                <w:sz w:val="27"/>
+                <w:szCs w:val="27"/>
+              </w:rPr>
+              <w:t xml:space="preserve">, not thus, but (they are) as the dust which the wind </w:t>
+            </w:r>
+            <w:proofErr w:type="spellStart"/>
+            <w:r>
+              <w:rPr>
+                <w:rFonts w:ascii="Times" w:eastAsia="Times New Roman" w:hAnsi="Times" w:cs="Times New Roman"/>
+                <w:color w:val="000000"/>
+                <w:sz w:val="27"/>
+                <w:szCs w:val="27"/>
+              </w:rPr>
+              <w:t>separateth</w:t>
+            </w:r>
+            <w:proofErr w:type="spellEnd"/>
+            <w:r>
+              <w:rPr>
+                <w:rFonts w:ascii="Times" w:eastAsia="Times New Roman" w:hAnsi="Times" w:cs="Times New Roman"/>
+                <w:color w:val="000000"/>
+                <w:sz w:val="27"/>
+                <w:szCs w:val="27"/>
+              </w:rPr>
+              <w:t xml:space="preserve"> from upon the face of the earth.</w:t>
+            </w:r>
+          </w:p>
+        </w:tc>
+        <w:tc>
+          <w:tcPr>
+            <w:tcW w:w="420" w:type="pct"/>
+          </w:tcPr>
+          <w:p>
+            <w:pPr>
+              <w:spacing w:line="240" w:lineRule="auto"/>
+              <w:jc w:val="left"/>
+              <w:rPr>
+                <w:rFonts w:ascii="Times" w:eastAsia="Times New Roman" w:hAnsi="Times" w:cs="Times New Roman"/>
+                <w:color w:val="000000"/>
+                <w:sz w:val="27"/>
+                <w:szCs w:val="27"/>
+              </w:rPr>
+            </w:pPr>
+            <w:r>
+              <w:rPr>
+                <w:rFonts w:ascii="Times" w:eastAsia="Times New Roman" w:hAnsi="Times" w:cs="Times New Roman"/>
+                <w:color w:val="000000"/>
+                <w:sz w:val="27"/>
+                <w:szCs w:val="27"/>
+              </w:rPr>
+              <w:t>Not so, the impious, not so, but they are like the dust that the wind separates from upon the face of the earth.</w:t>
+            </w:r>
+          </w:p>
+        </w:tc>
+        <w:tc>
+          <w:tcPr>
+            <w:tcW w:w="525" w:type="pct"/>
           </w:tcPr>
           <w:p>
             <w:pPr>
@@ -1129,73 +1596,75 @@
                 <w:sz w:val="27"/>
                 <w:szCs w:val="27"/>
               </w:rPr>
-              <w:lastRenderedPageBreak/>
-              <w:t xml:space="preserve">Not so, the wicked, not so: but (they are) like the dust which the wind drives away from the </w:t>
-            </w:r>
-            <w:r>
-              <w:rPr>
-                <w:rFonts w:ascii="Times" w:eastAsia="Times New Roman" w:hAnsi="Times" w:cs="Times New Roman"/>
-                <w:color w:val="000000"/>
-                <w:sz w:val="27"/>
-                <w:szCs w:val="27"/>
-              </w:rPr>
-              <w:lastRenderedPageBreak/>
-              <w:t>face of the earth. </w:t>
+              <w:t xml:space="preserve">Not so, the wicked, not </w:t>
+            </w:r>
+            <w:proofErr w:type="gramStart"/>
+            <w:r>
+              <w:rPr>
+                <w:rFonts w:ascii="Times" w:eastAsia="Times New Roman" w:hAnsi="Times" w:cs="Times New Roman"/>
+                <w:color w:val="000000"/>
+                <w:sz w:val="27"/>
+                <w:szCs w:val="27"/>
+              </w:rPr>
+              <w:t>so:</w:t>
+            </w:r>
+            <w:proofErr w:type="gramEnd"/>
+            <w:r>
+              <w:rPr>
+                <w:rFonts w:ascii="Times" w:eastAsia="Times New Roman" w:hAnsi="Times" w:cs="Times New Roman"/>
+                <w:color w:val="000000"/>
+                <w:sz w:val="27"/>
+                <w:szCs w:val="27"/>
+              </w:rPr>
+              <w:t xml:space="preserve"> but (they are) like the dust which the wind drives away from the face of the earth. </w:t>
             </w:r>
           </w:p>
           <w:p/>
         </w:tc>
         <w:tc>
           <w:tcPr>
-            <w:tcW w:w="615" w:type="pct"/>
-          </w:tcPr>
-          <w:p>
-            <w:r>
-              <w:lastRenderedPageBreak/>
-              <w:t xml:space="preserve">Not so are the ungodly, not so; but rather they are like the chaff which the wind doth hurl away from the </w:t>
-            </w:r>
-            <w:r>
-              <w:lastRenderedPageBreak/>
-              <w:t>face of the earth.</w:t>
-            </w:r>
-          </w:p>
-        </w:tc>
-        <w:tc>
-          <w:tcPr>
-            <w:tcW w:w="621" w:type="pct"/>
-          </w:tcPr>
-          <w:p>
-            <w:r>
-              <w:lastRenderedPageBreak/>
-              <w:t xml:space="preserve">Not so are the ungodly, not so; but they are like the dust, which the wind scattereth away from the face of the </w:t>
-            </w:r>
-            <w:r>
-              <w:lastRenderedPageBreak/>
-              <w:t>earth.</w:t>
-            </w:r>
-          </w:p>
-        </w:tc>
-        <w:tc>
-          <w:tcPr>
-            <w:tcW w:w="632" w:type="pct"/>
+            <w:tcW w:w="516" w:type="pct"/>
+          </w:tcPr>
+          <w:p>
+            <w:r>
+              <w:t>Not so are the ungodly, not so; but rather they are like the chaff which the wind doth hurl away from the face of the earth.</w:t>
+            </w:r>
+          </w:p>
+        </w:tc>
+        <w:tc>
+          <w:tcPr>
+            <w:tcW w:w="521" w:type="pct"/>
+          </w:tcPr>
+          <w:p>
+            <w:r>
+              <w:t xml:space="preserve">Not so are the ungodly, not so; but they are like the dust, which the wind </w:t>
+            </w:r>
+            <w:proofErr w:type="spellStart"/>
+            <w:r>
+              <w:t>scattereth</w:t>
+            </w:r>
+            <w:proofErr w:type="spellEnd"/>
+            <w:r>
+              <w:t xml:space="preserve"> away from the face of the earth.</w:t>
+            </w:r>
+          </w:p>
+        </w:tc>
+        <w:tc>
+          <w:tcPr>
+            <w:tcW w:w="530" w:type="pct"/>
           </w:tcPr>
           <w:p>
             <w:pPr>
               <w:pStyle w:val="EngIndEnd"/>
             </w:pPr>
             <w:r>
-              <w:lastRenderedPageBreak/>
-              <w:t xml:space="preserve">Not so the impious, not so! Rather, they are like the dust that the wind </w:t>
-            </w:r>
-            <w:r>
-              <w:lastRenderedPageBreak/>
-              <w:t>flings from off the land.</w:t>
-            </w:r>
-          </w:p>
-        </w:tc>
-        <w:tc>
-          <w:tcPr>
-            <w:tcW w:w="632" w:type="pct"/>
+              <w:t>Not so the impious, not so! Rather, they are like the dust that the wind flings from off the land.</w:t>
+            </w:r>
+          </w:p>
+        </w:tc>
+        <w:tc>
+          <w:tcPr>
+            <w:tcW w:w="530" w:type="pct"/>
           </w:tcPr>
           <w:p>
             <w:pPr>
@@ -1215,10 +1684,23 @@
                 <w:szCs w:val="24"/>
                 <w:shd w:val="clear" w:color="auto" w:fill="FFFFFF"/>
               </w:rPr>
-              <w:lastRenderedPageBreak/>
-              <w:t xml:space="preserve">Not so the ungodly; —not so: but rather as the chaff which the wind scatters away from the </w:t>
-            </w:r>
-            <w:r>
+              <w:t>Not so the ungodly; —not so: but rather as the chaff which the wind scatters away from the face of the earth.</w:t>
+            </w:r>
+          </w:p>
+          <w:p>
+            <w:pPr>
+              <w:pStyle w:val="EngIndEnd"/>
+            </w:pPr>
+          </w:p>
+        </w:tc>
+        <w:tc>
+          <w:tcPr>
+            <w:tcW w:w="530" w:type="pct"/>
+          </w:tcPr>
+          <w:p>
+            <w:pPr>
+              <w:spacing w:line="240" w:lineRule="auto"/>
+              <w:jc w:val="left"/>
               <w:rPr>
                 <w:rFonts w:ascii="Tahoma" w:eastAsia="Times New Roman" w:hAnsi="Tahoma" w:cs="Tahoma"/>
                 <w:color w:val="2E1308"/>
@@ -1226,24 +1708,8 @@
                 <w:szCs w:val="24"/>
                 <w:shd w:val="clear" w:color="auto" w:fill="FFFFFF"/>
               </w:rPr>
-              <w:lastRenderedPageBreak/>
-              <w:t>face of the earth.</w:t>
-            </w:r>
-          </w:p>
-          <w:p>
-            <w:pPr>
-              <w:pStyle w:val="EngIndEnd"/>
-            </w:pPr>
-          </w:p>
-        </w:tc>
-        <w:tc>
-          <w:tcPr>
-            <w:tcW w:w="632" w:type="pct"/>
-          </w:tcPr>
-          <w:p>
-            <w:pPr>
-              <w:spacing w:line="240" w:lineRule="auto"/>
-              <w:jc w:val="left"/>
+            </w:pPr>
+            <w:r>
               <w:rPr>
                 <w:rFonts w:ascii="Tahoma" w:eastAsia="Times New Roman" w:hAnsi="Tahoma" w:cs="Tahoma"/>
                 <w:color w:val="2E1308"/>
@@ -1251,8 +1717,13 @@
                 <w:szCs w:val="24"/>
                 <w:shd w:val="clear" w:color="auto" w:fill="FFFFFF"/>
               </w:rPr>
-            </w:pPr>
-            <w:r>
+              <w:t>Not so are the ungodly, not so,</w:t>
+            </w:r>
+          </w:p>
+          <w:p>
+            <w:pPr>
+              <w:spacing w:line="240" w:lineRule="auto"/>
+              <w:jc w:val="left"/>
               <w:rPr>
                 <w:rFonts w:ascii="Tahoma" w:eastAsia="Times New Roman" w:hAnsi="Tahoma" w:cs="Tahoma"/>
                 <w:color w:val="2E1308"/>
@@ -1260,14 +1731,8 @@
                 <w:szCs w:val="24"/>
                 <w:shd w:val="clear" w:color="auto" w:fill="FFFFFF"/>
               </w:rPr>
-              <w:lastRenderedPageBreak/>
-              <w:t>Not so are the ungodly, not so,</w:t>
-            </w:r>
-          </w:p>
-          <w:p>
-            <w:pPr>
-              <w:spacing w:line="240" w:lineRule="auto"/>
-              <w:jc w:val="left"/>
+            </w:pPr>
+            <w:r>
               <w:rPr>
                 <w:rFonts w:ascii="Tahoma" w:eastAsia="Times New Roman" w:hAnsi="Tahoma" w:cs="Tahoma"/>
                 <w:color w:val="2E1308"/>
@@ -1275,7 +1740,268 @@
                 <w:szCs w:val="24"/>
                 <w:shd w:val="clear" w:color="auto" w:fill="FFFFFF"/>
               </w:rPr>
-            </w:pPr>
+              <w:t>But they are like the dust the wind drives from the face of the earth.</w:t>
+            </w:r>
+          </w:p>
+        </w:tc>
+      </w:tr>
+      <w:tr>
+        <w:tc>
+          <w:tcPr>
+            <w:tcW w:w="528" w:type="pct"/>
+          </w:tcPr>
+          <w:p>
+            <w:pPr>
+              <w:pStyle w:val="EnglishHangNoCoptic"/>
+            </w:pPr>
+            <w:r>
+              <w:t>So the godless will not rise at the judgment,</w:t>
+            </w:r>
+          </w:p>
+          <w:p>
+            <w:pPr>
+              <w:pStyle w:val="EnglishHangEndNoCoptic"/>
+            </w:pPr>
+            <w:r>
+              <w:tab/>
+              <w:t>nor sinners at the gathering of the righteous.</w:t>
+            </w:r>
+          </w:p>
+          <w:p>
+            <w:pPr>
+              <w:pStyle w:val="CoptIndEnd"/>
+            </w:pPr>
+          </w:p>
+        </w:tc>
+        <w:tc>
+          <w:tcPr>
+            <w:tcW w:w="514" w:type="pct"/>
+          </w:tcPr>
+          <w:p>
+            <w:pPr>
+              <w:pStyle w:val="EnglishHangNoCoptic"/>
+            </w:pPr>
+            <w:r>
+              <w:t xml:space="preserve">5 </w:t>
+            </w:r>
+            <w:r>
+              <w:t>Therefore</w:t>
+            </w:r>
+            <w:r>
+              <w:t xml:space="preserve"> the </w:t>
+            </w:r>
+            <w:r>
+              <w:t>ungodly</w:t>
+            </w:r>
+            <w:r>
+              <w:t xml:space="preserve"> will not rise </w:t>
+            </w:r>
+            <w:r>
+              <w:t>up in</w:t>
+            </w:r>
+            <w:r>
+              <w:t xml:space="preserve"> the judgment,</w:t>
+            </w:r>
+          </w:p>
+          <w:p>
+            <w:pPr>
+              <w:pStyle w:val="EnglishHangEndNoCoptic"/>
+            </w:pPr>
+            <w:r>
+              <w:tab/>
+              <w:t xml:space="preserve">nor sinners at the </w:t>
+            </w:r>
+            <w:r>
+              <w:t>counsel of the righteous,</w:t>
+            </w:r>
+          </w:p>
+          <w:p>
+            <w:pPr>
+              <w:pStyle w:val="EngIndEnd"/>
+            </w:pPr>
+          </w:p>
+        </w:tc>
+        <w:tc>
+          <w:tcPr>
+            <w:tcW w:w="385" w:type="pct"/>
+          </w:tcPr>
+          <w:p>
+            <w:pPr>
+              <w:spacing w:line="240" w:lineRule="auto"/>
+              <w:jc w:val="left"/>
+              <w:rPr>
+                <w:rFonts w:ascii="Times" w:eastAsia="Times New Roman" w:hAnsi="Times" w:cs="Times New Roman"/>
+                <w:color w:val="000000"/>
+                <w:sz w:val="27"/>
+                <w:szCs w:val="27"/>
+              </w:rPr>
+            </w:pPr>
+            <w:r>
+              <w:rPr>
+                <w:rFonts w:ascii="Times" w:eastAsia="Times New Roman" w:hAnsi="Times" w:cs="Times New Roman"/>
+                <w:color w:val="000000"/>
+                <w:sz w:val="27"/>
+                <w:szCs w:val="27"/>
+              </w:rPr>
+              <w:t xml:space="preserve">Therefore, the </w:t>
+            </w:r>
+            <w:r>
+              <w:rPr>
+                <w:rFonts w:ascii="Times" w:eastAsia="Times New Roman" w:hAnsi="Times" w:cs="Times New Roman"/>
+                <w:i/>
+                <w:color w:val="000000"/>
+                <w:sz w:val="27"/>
+                <w:szCs w:val="27"/>
+              </w:rPr>
+              <w:t>impious</w:t>
+            </w:r>
+            <w:r>
+              <w:rPr>
+                <w:rFonts w:ascii="Times" w:eastAsia="Times New Roman" w:hAnsi="Times" w:cs="Times New Roman"/>
+                <w:color w:val="000000"/>
+                <w:sz w:val="27"/>
+                <w:szCs w:val="27"/>
+              </w:rPr>
+              <w:t xml:space="preserve"> will not rise up in the </w:t>
+            </w:r>
+            <w:r>
+              <w:rPr>
+                <w:rFonts w:ascii="Times" w:eastAsia="Times New Roman" w:hAnsi="Times" w:cs="Times New Roman"/>
+                <w:i/>
+                <w:color w:val="000000"/>
+                <w:sz w:val="27"/>
+                <w:szCs w:val="27"/>
+              </w:rPr>
+              <w:t xml:space="preserve">judgement, nor </w:t>
+            </w:r>
+            <w:r>
+              <w:rPr>
+                <w:rFonts w:ascii="Times" w:eastAsia="Times New Roman" w:hAnsi="Times" w:cs="Times New Roman"/>
+                <w:color w:val="000000"/>
+                <w:sz w:val="27"/>
+                <w:szCs w:val="27"/>
+              </w:rPr>
+              <w:t>the sinners in the counsel of the righteous.</w:t>
+            </w:r>
+          </w:p>
+        </w:tc>
+        <w:tc>
+          <w:tcPr>
+            <w:tcW w:w="420" w:type="pct"/>
+          </w:tcPr>
+          <w:p>
+            <w:pPr>
+              <w:spacing w:line="240" w:lineRule="auto"/>
+              <w:jc w:val="left"/>
+              <w:rPr>
+                <w:rFonts w:ascii="Times" w:eastAsia="Times New Roman" w:hAnsi="Times" w:cs="Times New Roman"/>
+                <w:color w:val="000000"/>
+                <w:sz w:val="27"/>
+                <w:szCs w:val="27"/>
+              </w:rPr>
+            </w:pPr>
+            <w:r>
+              <w:rPr>
+                <w:rFonts w:ascii="Times" w:eastAsia="Times New Roman" w:hAnsi="Times" w:cs="Times New Roman"/>
+                <w:color w:val="000000"/>
+                <w:sz w:val="27"/>
+                <w:szCs w:val="27"/>
+              </w:rPr>
+              <w:t>Therefore, the impious will not rise up in the judgement, nor the sinners in the counsel of the righteous</w:t>
+            </w:r>
+            <w:bookmarkStart w:id="0" w:name="_GoBack"/>
+            <w:bookmarkEnd w:id="0"/>
+            <w:r>
+              <w:rPr>
+                <w:rFonts w:ascii="Times" w:eastAsia="Times New Roman" w:hAnsi="Times" w:cs="Times New Roman"/>
+                <w:color w:val="000000"/>
+                <w:sz w:val="27"/>
+                <w:szCs w:val="27"/>
+              </w:rPr>
+              <w:t>.</w:t>
+            </w:r>
+          </w:p>
+        </w:tc>
+        <w:tc>
+          <w:tcPr>
+            <w:tcW w:w="525" w:type="pct"/>
+          </w:tcPr>
+          <w:p>
+            <w:pPr>
+              <w:spacing w:line="240" w:lineRule="auto"/>
+              <w:jc w:val="left"/>
+              <w:rPr>
+                <w:rFonts w:eastAsia="Times New Roman" w:cs="Times New Roman"/>
+                <w:sz w:val="24"/>
+                <w:szCs w:val="24"/>
+              </w:rPr>
+            </w:pPr>
+            <w:r>
+              <w:rPr>
+                <w:rFonts w:ascii="Times" w:eastAsia="Times New Roman" w:hAnsi="Times" w:cs="Times New Roman"/>
+                <w:color w:val="000000"/>
+                <w:sz w:val="27"/>
+                <w:szCs w:val="27"/>
+              </w:rPr>
+              <w:t>Therefore the wicked shall not rise up in the judgement, nor the sinners in the counsel of the righteous. </w:t>
+            </w:r>
+          </w:p>
+          <w:p/>
+        </w:tc>
+        <w:tc>
+          <w:tcPr>
+            <w:tcW w:w="516" w:type="pct"/>
+          </w:tcPr>
+          <w:p>
+            <w:r>
+              <w:t>For this reason shall the ungodly not stand up in judgment, nor sinners in the council of the righteous.</w:t>
+            </w:r>
+          </w:p>
+        </w:tc>
+        <w:tc>
+          <w:tcPr>
+            <w:tcW w:w="521" w:type="pct"/>
+          </w:tcPr>
+          <w:p>
+            <w:r>
+              <w:t>Therefore the ungodly shall not rise at the judgment, neither the</w:t>
+            </w:r>
+            <w:r>
+              <w:t xml:space="preserve"> </w:t>
+            </w:r>
+            <w:r>
+              <w:t>sinners in the council of the righteous.</w:t>
+            </w:r>
+          </w:p>
+        </w:tc>
+        <w:tc>
+          <w:tcPr>
+            <w:tcW w:w="530" w:type="pct"/>
+          </w:tcPr>
+          <w:p>
+            <w:pPr>
+              <w:pStyle w:val="EngIndEnd"/>
+            </w:pPr>
+            <w:r>
+              <w:t>Therefore the impious will not rise up in judgment, nor sinners in the counsel of the righteous,</w:t>
+            </w:r>
+          </w:p>
+        </w:tc>
+        <w:tc>
+          <w:tcPr>
+            <w:tcW w:w="530" w:type="pct"/>
+          </w:tcPr>
+          <w:p>
+            <w:pPr>
+              <w:spacing w:line="240" w:lineRule="auto"/>
+              <w:jc w:val="left"/>
+              <w:rPr>
+                <w:rFonts w:eastAsia="Times New Roman" w:cs="Times New Roman"/>
+                <w:sz w:val="24"/>
+                <w:szCs w:val="24"/>
+              </w:rPr>
+            </w:pPr>
+            <w:proofErr w:type="gramStart"/>
             <w:r>
               <w:rPr>
                 <w:rFonts w:ascii="Tahoma" w:eastAsia="Times New Roman" w:hAnsi="Tahoma" w:cs="Tahoma"/>
@@ -1284,8 +2010,9 @@
                 <w:szCs w:val="24"/>
                 <w:shd w:val="clear" w:color="auto" w:fill="FFFFFF"/>
               </w:rPr>
-              <w:t xml:space="preserve">But they are like the dust the wind drives from the face of the </w:t>
-            </w:r>
+              <w:t>Therefore</w:t>
+            </w:r>
+            <w:proofErr w:type="gramEnd"/>
             <w:r>
               <w:rPr>
                 <w:rFonts w:ascii="Tahoma" w:eastAsia="Times New Roman" w:hAnsi="Tahoma" w:cs="Tahoma"/>
@@ -1294,33 +2021,106 @@
                 <w:szCs w:val="24"/>
                 <w:shd w:val="clear" w:color="auto" w:fill="FFFFFF"/>
               </w:rPr>
-              <w:lastRenderedPageBreak/>
-              <w:t>earth.</w:t>
-            </w:r>
+              <w:t xml:space="preserve"> the ungodly shall not rise in judgment, nor sinners in the counsel of the just.</w:t>
+            </w:r>
+          </w:p>
+          <w:p>
+            <w:pPr>
+              <w:pStyle w:val="EngIndEnd"/>
+            </w:pPr>
+          </w:p>
+        </w:tc>
+        <w:tc>
+          <w:tcPr>
+            <w:tcW w:w="530" w:type="pct"/>
+          </w:tcPr>
+          <w:p>
+            <w:pPr>
+              <w:spacing w:line="240" w:lineRule="auto"/>
+              <w:jc w:val="left"/>
+              <w:rPr>
+                <w:rFonts w:ascii="Tahoma" w:eastAsia="Times New Roman" w:hAnsi="Tahoma" w:cs="Tahoma"/>
+                <w:color w:val="2E1308"/>
+                <w:sz w:val="24"/>
+                <w:szCs w:val="24"/>
+                <w:shd w:val="clear" w:color="auto" w:fill="FFFFFF"/>
+              </w:rPr>
+            </w:pPr>
+            <w:r>
+              <w:rPr>
+                <w:rFonts w:ascii="Tahoma" w:eastAsia="Times New Roman" w:hAnsi="Tahoma" w:cs="Tahoma"/>
+                <w:color w:val="2E1308"/>
+                <w:sz w:val="24"/>
+                <w:szCs w:val="24"/>
+                <w:shd w:val="clear" w:color="auto" w:fill="FFFFFF"/>
+              </w:rPr>
+              <w:t>Therefore the ungodly shall not rise in the judgment,</w:t>
+            </w:r>
+          </w:p>
+          <w:p>
+            <w:pPr>
+              <w:spacing w:line="240" w:lineRule="auto"/>
+              <w:jc w:val="left"/>
+              <w:rPr>
+                <w:rFonts w:ascii="Tahoma" w:eastAsia="Times New Roman" w:hAnsi="Tahoma" w:cs="Tahoma"/>
+                <w:color w:val="2E1308"/>
+                <w:sz w:val="24"/>
+                <w:szCs w:val="24"/>
+                <w:shd w:val="clear" w:color="auto" w:fill="FFFFFF"/>
+              </w:rPr>
+            </w:pPr>
+            <w:r>
+              <w:rPr>
+                <w:rFonts w:ascii="Tahoma" w:eastAsia="Times New Roman" w:hAnsi="Tahoma" w:cs="Tahoma"/>
+                <w:color w:val="2E1308"/>
+                <w:sz w:val="24"/>
+                <w:szCs w:val="24"/>
+                <w:shd w:val="clear" w:color="auto" w:fill="FFFFFF"/>
+              </w:rPr>
+              <w:t>Nor sinners in the counsel of the righteous;</w:t>
+            </w:r>
+          </w:p>
+          <w:p>
+            <w:pPr>
+              <w:spacing w:line="240" w:lineRule="auto"/>
+              <w:jc w:val="left"/>
+              <w:rPr>
+                <w:rFonts w:ascii="Tahoma" w:eastAsia="Times New Roman" w:hAnsi="Tahoma" w:cs="Tahoma"/>
+                <w:color w:val="2E1308"/>
+                <w:sz w:val="24"/>
+                <w:szCs w:val="24"/>
+                <w:shd w:val="clear" w:color="auto" w:fill="FFFFFF"/>
+              </w:rPr>
+            </w:pPr>
           </w:p>
         </w:tc>
       </w:tr>
       <w:tr>
         <w:tc>
           <w:tcPr>
-            <w:tcW w:w="629" w:type="pct"/>
+            <w:tcW w:w="528" w:type="pct"/>
           </w:tcPr>
           <w:p>
             <w:pPr>
               <w:pStyle w:val="EnglishHangNoCoptic"/>
             </w:pPr>
             <w:r>
-              <w:lastRenderedPageBreak/>
-              <w:t>So the godless will not rise at the judgment,</w:t>
-            </w:r>
-          </w:p>
-          <w:p>
-            <w:pPr>
-              <w:pStyle w:val="EnglishHangEndNoCoptic"/>
+              <w:t>For the Lord knows the way of the righteous,</w:t>
+            </w:r>
+            <w:r>
+              <w:rPr>
+                <w:rStyle w:val="FootnoteReference"/>
+              </w:rPr>
+              <w:footnoteReference w:id="1"/>
+            </w:r>
+          </w:p>
+          <w:p>
+            <w:pPr>
+              <w:pStyle w:val="EnglishHangNoCoptic"/>
             </w:pPr>
             <w:r>
               <w:tab/>
-              <w:t>nor sinners at the gathering of the righteous.</w:t>
+              <w:t>but the way of the godless is doomed.</w:t>
             </w:r>
           </w:p>
           <w:p>
@@ -1331,44 +2131,44 @@
         </w:tc>
         <w:tc>
           <w:tcPr>
-            <w:tcW w:w="613" w:type="pct"/>
+            <w:tcW w:w="514" w:type="pct"/>
           </w:tcPr>
           <w:p>
             <w:pPr>
               <w:pStyle w:val="EnglishHangNoCoptic"/>
             </w:pPr>
             <w:r>
-              <w:t xml:space="preserve">5 </w:t>
-            </w:r>
-            <w:r>
-              <w:t>Therefore</w:t>
-            </w:r>
-            <w:r>
-              <w:t xml:space="preserve"> the </w:t>
+              <w:t>6 f</w:t>
+            </w:r>
+            <w:r>
+              <w:t>or the Lord knows the way of the righteous,</w:t>
+            </w:r>
+            <w:r>
+              <w:rPr>
+                <w:rStyle w:val="FootnoteReference"/>
+              </w:rPr>
+              <w:footnoteReference w:id="2"/>
+            </w:r>
+          </w:p>
+          <w:p>
+            <w:pPr>
+              <w:pStyle w:val="EnglishHangNoCoptic"/>
+            </w:pPr>
+            <w:r>
+              <w:tab/>
+              <w:t xml:space="preserve">but the way of the </w:t>
             </w:r>
             <w:r>
               <w:t>ungodly</w:t>
             </w:r>
             <w:r>
-              <w:t xml:space="preserve"> will not rise </w:t>
-            </w:r>
-            <w:r>
-              <w:t>up in</w:t>
-            </w:r>
-            <w:r>
-              <w:t xml:space="preserve"> the judgment,</w:t>
-            </w:r>
-          </w:p>
-          <w:p>
-            <w:pPr>
-              <w:pStyle w:val="EnglishHangEndNoCoptic"/>
-            </w:pPr>
-            <w:r>
-              <w:tab/>
-              <w:t xml:space="preserve">nor sinners at the </w:t>
-            </w:r>
-            <w:r>
-              <w:t>counsel of the righteous,</w:t>
+              <w:t xml:space="preserve"> </w:t>
+            </w:r>
+            <w:r>
+              <w:t>will perish</w:t>
+            </w:r>
+            <w:r>
+              <w:t>.</w:t>
             </w:r>
           </w:p>
           <w:p>
@@ -1379,7 +2179,118 @@
         </w:tc>
         <w:tc>
           <w:tcPr>
-            <w:tcW w:w="626" w:type="pct"/>
+            <w:tcW w:w="385" w:type="pct"/>
+          </w:tcPr>
+          <w:p>
+            <w:pPr>
+              <w:spacing w:line="240" w:lineRule="auto"/>
+              <w:jc w:val="left"/>
+              <w:rPr>
+                <w:rFonts w:ascii="Times" w:eastAsia="Times New Roman" w:hAnsi="Times" w:cs="Times New Roman"/>
+                <w:color w:val="000000"/>
+                <w:sz w:val="27"/>
+                <w:szCs w:val="27"/>
+              </w:rPr>
+            </w:pPr>
+            <w:r>
+              <w:rPr>
+                <w:rFonts w:ascii="Times" w:eastAsia="Times New Roman" w:hAnsi="Times" w:cs="Times New Roman"/>
+                <w:color w:val="000000"/>
+                <w:sz w:val="27"/>
+                <w:szCs w:val="27"/>
+              </w:rPr>
+              <w:t xml:space="preserve">For the Lord </w:t>
+            </w:r>
+            <w:proofErr w:type="spellStart"/>
+            <w:r>
+              <w:rPr>
+                <w:rFonts w:ascii="Times" w:eastAsia="Times New Roman" w:hAnsi="Times" w:cs="Times New Roman"/>
+                <w:color w:val="000000"/>
+                <w:sz w:val="27"/>
+                <w:szCs w:val="27"/>
+              </w:rPr>
+              <w:t>knoweth</w:t>
+            </w:r>
+            <w:proofErr w:type="spellEnd"/>
+            <w:r>
+              <w:rPr>
+                <w:rFonts w:ascii="Times" w:eastAsia="Times New Roman" w:hAnsi="Times" w:cs="Times New Roman"/>
+                <w:color w:val="000000"/>
+                <w:sz w:val="27"/>
+                <w:szCs w:val="27"/>
+              </w:rPr>
+              <w:t xml:space="preserve"> the way of the righteous: the way of the </w:t>
+            </w:r>
+            <w:r>
+              <w:rPr>
+                <w:rFonts w:ascii="Times" w:eastAsia="Times New Roman" w:hAnsi="Times" w:cs="Times New Roman"/>
+                <w:i/>
+                <w:color w:val="000000"/>
+                <w:sz w:val="27"/>
+                <w:szCs w:val="27"/>
+              </w:rPr>
+              <w:t>impious</w:t>
+            </w:r>
+            <w:r>
+              <w:rPr>
+                <w:rFonts w:ascii="Times" w:eastAsia="Times New Roman" w:hAnsi="Times" w:cs="Times New Roman"/>
+                <w:color w:val="000000"/>
+                <w:sz w:val="27"/>
+                <w:szCs w:val="27"/>
+              </w:rPr>
+              <w:t xml:space="preserve"> will perish. </w:t>
+            </w:r>
+            <w:r>
+              <w:rPr>
+                <w:rFonts w:ascii="Times" w:eastAsia="Times New Roman" w:hAnsi="Times" w:cs="Times New Roman"/>
+                <w:i/>
+                <w:color w:val="000000"/>
+                <w:sz w:val="27"/>
+                <w:szCs w:val="27"/>
+              </w:rPr>
+              <w:t>Alleluia.</w:t>
+            </w:r>
+          </w:p>
+        </w:tc>
+        <w:tc>
+          <w:tcPr>
+            <w:tcW w:w="420" w:type="pct"/>
+          </w:tcPr>
+          <w:p>
+            <w:pPr>
+              <w:spacing w:line="240" w:lineRule="auto"/>
+              <w:jc w:val="left"/>
+              <w:rPr>
+                <w:rFonts w:ascii="Times" w:eastAsia="Times New Roman" w:hAnsi="Times" w:cs="Times New Roman"/>
+                <w:color w:val="000000"/>
+                <w:sz w:val="27"/>
+                <w:szCs w:val="27"/>
+              </w:rPr>
+            </w:pPr>
+            <w:r>
+              <w:rPr>
+                <w:rFonts w:ascii="Times" w:eastAsia="Times New Roman" w:hAnsi="Times" w:cs="Times New Roman"/>
+                <w:color w:val="000000"/>
+                <w:sz w:val="27"/>
+                <w:szCs w:val="27"/>
+              </w:rPr>
+              <w:t xml:space="preserve">For the Lord knows the way of the righteous: the way of the impious will perish. </w:t>
+            </w:r>
+            <w:r>
+              <w:rPr>
+                <w:rFonts w:ascii="Times" w:eastAsia="Times New Roman" w:hAnsi="Times" w:cs="Times New Roman"/>
+                <w:i/>
+                <w:color w:val="000000"/>
+                <w:sz w:val="27"/>
+                <w:szCs w:val="27"/>
+              </w:rPr>
+              <w:t>Alleluia.</w:t>
+            </w:r>
+          </w:p>
+        </w:tc>
+        <w:tc>
+          <w:tcPr>
+            <w:tcW w:w="525" w:type="pct"/>
           </w:tcPr>
           <w:p>
             <w:pPr>
@@ -1391,71 +2302,90 @@
                 <w:szCs w:val="24"/>
               </w:rPr>
             </w:pPr>
-            <w:proofErr w:type="gramStart"/>
-            <w:r>
-              <w:rPr>
-                <w:rFonts w:ascii="Times" w:eastAsia="Times New Roman" w:hAnsi="Times" w:cs="Times New Roman"/>
-                <w:color w:val="000000"/>
-                <w:sz w:val="27"/>
-                <w:szCs w:val="27"/>
-              </w:rPr>
-              <w:t>Therefore</w:t>
-            </w:r>
-            <w:proofErr w:type="gramEnd"/>
-            <w:r>
-              <w:rPr>
-                <w:rFonts w:ascii="Times" w:eastAsia="Times New Roman" w:hAnsi="Times" w:cs="Times New Roman"/>
-                <w:color w:val="000000"/>
-                <w:sz w:val="27"/>
-                <w:szCs w:val="27"/>
-              </w:rPr>
-              <w:t xml:space="preserve"> the wicked shall not rise up in the judgement, nor the sinners in the counsel of the righteous. </w:t>
+            <w:r>
+              <w:rPr>
+                <w:rFonts w:ascii="Times" w:eastAsia="Times New Roman" w:hAnsi="Times" w:cs="Times New Roman"/>
+                <w:color w:val="000000"/>
+                <w:sz w:val="27"/>
+                <w:szCs w:val="27"/>
+              </w:rPr>
+              <w:t>For the Lord knows the way of the righteous: the way of the wicked shall perish. </w:t>
+            </w:r>
+            <w:r>
+              <w:rPr>
+                <w:rFonts w:ascii="Times" w:eastAsia="Times New Roman" w:hAnsi="Times" w:cs="Times New Roman"/>
+                <w:i/>
+                <w:iCs/>
+                <w:color w:val="000000"/>
+                <w:sz w:val="27"/>
+                <w:szCs w:val="27"/>
+              </w:rPr>
+              <w:t> Alleluia. </w:t>
+            </w:r>
+            <w:r>
+              <w:rPr>
+                <w:rFonts w:ascii="Times" w:eastAsia="Times New Roman" w:hAnsi="Times" w:cs="Times New Roman"/>
+                <w:color w:val="000000"/>
+                <w:sz w:val="27"/>
+                <w:szCs w:val="27"/>
+              </w:rPr>
+              <w:t> </w:t>
             </w:r>
           </w:p>
           <w:p/>
         </w:tc>
         <w:tc>
           <w:tcPr>
-            <w:tcW w:w="615" w:type="pct"/>
-          </w:tcPr>
-          <w:p>
-            <w:r>
-              <w:t>For this reason shall the ungodly not stand up in judgment, nor sinners in the council of the righteous.</w:t>
-            </w:r>
-          </w:p>
-        </w:tc>
-        <w:tc>
-          <w:tcPr>
-            <w:tcW w:w="621" w:type="pct"/>
-          </w:tcPr>
-          <w:p>
-            <w:r>
-              <w:t>Therefore the ungodly shall not rise at the judgment, neither the</w:t>
-            </w:r>
-            <w:r>
-              <w:t xml:space="preserve"> </w:t>
-            </w:r>
-            <w:r>
-              <w:t>sinners in the council of the righteous.</w:t>
-            </w:r>
-          </w:p>
-        </w:tc>
-        <w:tc>
-          <w:tcPr>
-            <w:tcW w:w="632" w:type="pct"/>
+            <w:tcW w:w="516" w:type="pct"/>
+          </w:tcPr>
+          <w:p>
+            <w:r>
+              <w:t xml:space="preserve">For the Lord </w:t>
+            </w:r>
+            <w:proofErr w:type="spellStart"/>
+            <w:r>
+              <w:t>knoweth</w:t>
+            </w:r>
+            <w:proofErr w:type="spellEnd"/>
+            <w:r>
+              <w:t xml:space="preserve"> the way of the righteous, and the way of the ungodly shall parish.</w:t>
+            </w:r>
+          </w:p>
+        </w:tc>
+        <w:tc>
+          <w:tcPr>
+            <w:tcW w:w="521" w:type="pct"/>
+          </w:tcPr>
+          <w:p>
+            <w:r>
+              <w:t xml:space="preserve">For the Lord </w:t>
+            </w:r>
+            <w:proofErr w:type="spellStart"/>
+            <w:r>
+              <w:t>knoweth</w:t>
+            </w:r>
+            <w:proofErr w:type="spellEnd"/>
+            <w:r>
+              <w:t xml:space="preserve"> the way of the righteous, and the way of the ungodly shall perish.</w:t>
+            </w:r>
+          </w:p>
+        </w:tc>
+        <w:tc>
+          <w:tcPr>
+            <w:tcW w:w="530" w:type="pct"/>
           </w:tcPr>
           <w:p>
             <w:pPr>
               <w:pStyle w:val="EngIndEnd"/>
             </w:pPr>
             <w:r>
-              <w:t>Therefore the impious will not rise up in judgment, nor sinners in the counsel of the righteous,</w:t>
-            </w:r>
-          </w:p>
-        </w:tc>
-        <w:tc>
-          <w:tcPr>
-            <w:tcW w:w="632" w:type="pct"/>
+              <w:t>Because the Lord knows the way of the righteous, and the way of the impious will perish.</w:t>
+            </w:r>
+          </w:p>
+        </w:tc>
+        <w:tc>
+          <w:tcPr>
+            <w:tcW w:w="530" w:type="pct"/>
           </w:tcPr>
           <w:p>
             <w:pPr>
@@ -1467,7 +2397,6 @@
                 <w:szCs w:val="24"/>
               </w:rPr>
             </w:pPr>
-            <w:proofErr w:type="gramStart"/>
             <w:r>
               <w:rPr>
                 <w:rFonts w:ascii="Tahoma" w:eastAsia="Times New Roman" w:hAnsi="Tahoma" w:cs="Tahoma"/>
@@ -1476,18 +2405,7 @@
                 <w:szCs w:val="24"/>
                 <w:shd w:val="clear" w:color="auto" w:fill="FFFFFF"/>
               </w:rPr>
-              <w:t>Therefore</w:t>
-            </w:r>
-            <w:proofErr w:type="gramEnd"/>
-            <w:r>
-              <w:rPr>
-                <w:rFonts w:ascii="Tahoma" w:eastAsia="Times New Roman" w:hAnsi="Tahoma" w:cs="Tahoma"/>
-                <w:color w:val="2E1308"/>
-                <w:sz w:val="24"/>
-                <w:szCs w:val="24"/>
-                <w:shd w:val="clear" w:color="auto" w:fill="FFFFFF"/>
-              </w:rPr>
-              <w:t xml:space="preserve"> the ungodly shall not rise in judgment, nor sinners in the counsel of the just.</w:t>
+              <w:t>For the Lord knows the way of the righteous; but the way of the ungodly shall perish.</w:t>
             </w:r>
           </w:p>
           <w:p>
@@ -1498,266 +2416,7 @@
         </w:tc>
         <w:tc>
           <w:tcPr>
-            <w:tcW w:w="632" w:type="pct"/>
-          </w:tcPr>
-          <w:p>
-            <w:pPr>
-              <w:spacing w:line="240" w:lineRule="auto"/>
-              <w:jc w:val="left"/>
-              <w:rPr>
-                <w:rFonts w:ascii="Tahoma" w:eastAsia="Times New Roman" w:hAnsi="Tahoma" w:cs="Tahoma"/>
-                <w:color w:val="2E1308"/>
-                <w:sz w:val="24"/>
-                <w:szCs w:val="24"/>
-                <w:shd w:val="clear" w:color="auto" w:fill="FFFFFF"/>
-              </w:rPr>
-            </w:pPr>
-            <w:r>
-              <w:rPr>
-                <w:rFonts w:ascii="Tahoma" w:eastAsia="Times New Roman" w:hAnsi="Tahoma" w:cs="Tahoma"/>
-                <w:color w:val="2E1308"/>
-                <w:sz w:val="24"/>
-                <w:szCs w:val="24"/>
-                <w:shd w:val="clear" w:color="auto" w:fill="FFFFFF"/>
-              </w:rPr>
-              <w:t>Therefore the ungodly shall not rise in the judgment,</w:t>
-            </w:r>
-          </w:p>
-          <w:p>
-            <w:pPr>
-              <w:spacing w:line="240" w:lineRule="auto"/>
-              <w:jc w:val="left"/>
-              <w:rPr>
-                <w:rFonts w:ascii="Tahoma" w:eastAsia="Times New Roman" w:hAnsi="Tahoma" w:cs="Tahoma"/>
-                <w:color w:val="2E1308"/>
-                <w:sz w:val="24"/>
-                <w:szCs w:val="24"/>
-                <w:shd w:val="clear" w:color="auto" w:fill="FFFFFF"/>
-              </w:rPr>
-            </w:pPr>
-            <w:r>
-              <w:rPr>
-                <w:rFonts w:ascii="Tahoma" w:eastAsia="Times New Roman" w:hAnsi="Tahoma" w:cs="Tahoma"/>
-                <w:color w:val="2E1308"/>
-                <w:sz w:val="24"/>
-                <w:szCs w:val="24"/>
-                <w:shd w:val="clear" w:color="auto" w:fill="FFFFFF"/>
-              </w:rPr>
-              <w:t>Nor sinners in the counsel of the righteous;</w:t>
-            </w:r>
-          </w:p>
-          <w:p>
-            <w:pPr>
-              <w:spacing w:line="240" w:lineRule="auto"/>
-              <w:jc w:val="left"/>
-              <w:rPr>
-                <w:rFonts w:ascii="Tahoma" w:eastAsia="Times New Roman" w:hAnsi="Tahoma" w:cs="Tahoma"/>
-                <w:color w:val="2E1308"/>
-                <w:sz w:val="24"/>
-                <w:szCs w:val="24"/>
-                <w:shd w:val="clear" w:color="auto" w:fill="FFFFFF"/>
-              </w:rPr>
-            </w:pPr>
-          </w:p>
-        </w:tc>
-      </w:tr>
-      <w:tr>
-        <w:tc>
-          <w:tcPr>
-            <w:tcW w:w="629" w:type="pct"/>
-          </w:tcPr>
-          <w:p>
-            <w:pPr>
-              <w:pStyle w:val="EnglishHangNoCoptic"/>
-            </w:pPr>
-            <w:r>
-              <w:t>For the Lord knows the way of the righteous,</w:t>
-            </w:r>
-            <w:r>
-              <w:rPr>
-                <w:rStyle w:val="FootnoteReference"/>
-              </w:rPr>
-              <w:footnoteReference w:id="1"/>
-            </w:r>
-          </w:p>
-          <w:p>
-            <w:pPr>
-              <w:pStyle w:val="EnglishHangNoCoptic"/>
-            </w:pPr>
-            <w:r>
-              <w:tab/>
-              <w:t>but the way of the godless is doomed.</w:t>
-            </w:r>
-          </w:p>
-          <w:p>
-            <w:pPr>
-              <w:pStyle w:val="CoptIndEnd"/>
-            </w:pPr>
-          </w:p>
-        </w:tc>
-        <w:tc>
-          <w:tcPr>
-            <w:tcW w:w="613" w:type="pct"/>
-          </w:tcPr>
-          <w:p>
-            <w:pPr>
-              <w:pStyle w:val="EnglishHangNoCoptic"/>
-            </w:pPr>
-            <w:r>
-              <w:t>6 f</w:t>
-            </w:r>
-            <w:r>
-              <w:t>or the Lord knows the way of the righteous,</w:t>
-            </w:r>
-            <w:r>
-              <w:rPr>
-                <w:rStyle w:val="FootnoteReference"/>
-              </w:rPr>
-              <w:footnoteReference w:id="2"/>
-            </w:r>
-          </w:p>
-          <w:p>
-            <w:pPr>
-              <w:pStyle w:val="EnglishHangNoCoptic"/>
-            </w:pPr>
-            <w:r>
-              <w:tab/>
-              <w:t xml:space="preserve">but the way of the </w:t>
-            </w:r>
-            <w:r>
-              <w:t>ungodly</w:t>
-            </w:r>
-            <w:r>
-              <w:t xml:space="preserve"> </w:t>
-            </w:r>
-            <w:r>
-              <w:t>will perish</w:t>
-            </w:r>
-            <w:r>
-              <w:t>.</w:t>
-            </w:r>
-          </w:p>
-          <w:p>
-            <w:pPr>
-              <w:pStyle w:val="EngIndEnd"/>
-            </w:pPr>
-            <w:bookmarkStart w:id="0" w:name="_GoBack"/>
-            <w:bookmarkEnd w:id="0"/>
-          </w:p>
-        </w:tc>
-        <w:tc>
-          <w:tcPr>
-            <w:tcW w:w="626" w:type="pct"/>
-          </w:tcPr>
-          <w:p>
-            <w:pPr>
-              <w:spacing w:line="240" w:lineRule="auto"/>
-              <w:jc w:val="left"/>
-              <w:rPr>
-                <w:rFonts w:eastAsia="Times New Roman" w:cs="Times New Roman"/>
-                <w:sz w:val="24"/>
-                <w:szCs w:val="24"/>
-              </w:rPr>
-            </w:pPr>
-            <w:r>
-              <w:rPr>
-                <w:rFonts w:ascii="Times" w:eastAsia="Times New Roman" w:hAnsi="Times" w:cs="Times New Roman"/>
-                <w:color w:val="000000"/>
-                <w:sz w:val="27"/>
-                <w:szCs w:val="27"/>
-              </w:rPr>
-              <w:t>For the Lord knows the way of the righteous: the way of the wicked shall perish. </w:t>
-            </w:r>
-            <w:r>
-              <w:rPr>
-                <w:rFonts w:ascii="Times" w:eastAsia="Times New Roman" w:hAnsi="Times" w:cs="Times New Roman"/>
-                <w:i/>
-                <w:iCs/>
-                <w:color w:val="000000"/>
-                <w:sz w:val="27"/>
-                <w:szCs w:val="27"/>
-              </w:rPr>
-              <w:t> Alleluia. </w:t>
-            </w:r>
-            <w:r>
-              <w:rPr>
-                <w:rFonts w:ascii="Times" w:eastAsia="Times New Roman" w:hAnsi="Times" w:cs="Times New Roman"/>
-                <w:color w:val="000000"/>
-                <w:sz w:val="27"/>
-                <w:szCs w:val="27"/>
-              </w:rPr>
-              <w:t> </w:t>
-            </w:r>
-          </w:p>
-          <w:p/>
-        </w:tc>
-        <w:tc>
-          <w:tcPr>
-            <w:tcW w:w="615" w:type="pct"/>
-          </w:tcPr>
-          <w:p>
-            <w:r>
-              <w:t>For the Lord knoweth the way of the righteous, and the way of the ungodly shall parish.</w:t>
-            </w:r>
-          </w:p>
-        </w:tc>
-        <w:tc>
-          <w:tcPr>
-            <w:tcW w:w="621" w:type="pct"/>
-          </w:tcPr>
-          <w:p>
-            <w:r>
-              <w:t>For the Lord knoweth the way of the righteous, and the way of the ungodly shall perish.</w:t>
-            </w:r>
-          </w:p>
-        </w:tc>
-        <w:tc>
-          <w:tcPr>
-            <w:tcW w:w="632" w:type="pct"/>
-          </w:tcPr>
-          <w:p>
-            <w:pPr>
-              <w:pStyle w:val="EngIndEnd"/>
-            </w:pPr>
-            <w:r>
-              <w:t>Because the Lord knows the way of the righteous, and the way of the impious will perish.</w:t>
-            </w:r>
-          </w:p>
-        </w:tc>
-        <w:tc>
-          <w:tcPr>
-            <w:tcW w:w="632" w:type="pct"/>
-          </w:tcPr>
-          <w:p>
-            <w:pPr>
-              <w:spacing w:line="240" w:lineRule="auto"/>
-              <w:jc w:val="left"/>
-              <w:rPr>
-                <w:rFonts w:eastAsia="Times New Roman" w:cs="Times New Roman"/>
-                <w:sz w:val="24"/>
-                <w:szCs w:val="24"/>
-              </w:rPr>
-            </w:pPr>
-            <w:r>
-              <w:rPr>
-                <w:rFonts w:ascii="Tahoma" w:eastAsia="Times New Roman" w:hAnsi="Tahoma" w:cs="Tahoma"/>
-                <w:color w:val="2E1308"/>
-                <w:sz w:val="24"/>
-                <w:szCs w:val="24"/>
-                <w:shd w:val="clear" w:color="auto" w:fill="FFFFFF"/>
-              </w:rPr>
-              <w:t>For the Lord knows the way of the righteous; but the way of the ungodly shall perish.</w:t>
-            </w:r>
-          </w:p>
-          <w:p>
-            <w:pPr>
-              <w:pStyle w:val="EngIndEnd"/>
-            </w:pPr>
-          </w:p>
-        </w:tc>
-        <w:tc>
-          <w:tcPr>
-            <w:tcW w:w="632" w:type="pct"/>
+            <w:tcW w:w="530" w:type="pct"/>
           </w:tcPr>
           <w:p>
             <w:pPr>
@@ -1883,7 +2542,15 @@
         <w:footnoteRef/>
       </w:r>
       <w:r>
-        <w:t xml:space="preserve"> Not to be known by God spells death… With God to know is to love, so that knowledge partakes of being; to be unknown is to cease to exist’ (St. Augustine). cp. Habakkuk 1:13; 1 Cor. 8:3; 13:2; Mt. 7:23.</w:t>
+        <w:t xml:space="preserve"> Not to </w:t>
+      </w:r>
+      <w:proofErr w:type="gramStart"/>
+      <w:r>
+        <w:t>be known</w:t>
+      </w:r>
+      <w:proofErr w:type="gramEnd"/>
+      <w:r>
+        <w:t xml:space="preserve"> by God spells death… With God to know is to love, so that knowledge partakes of being; to be unknown is to cease to exist’ (St. Augustine). cp. Habakkuk 1:13; 1 Cor. 8:3; 13:2; Mt. 7:23.</w:t>
       </w:r>
     </w:p>
   </w:footnote>
@@ -3254,7 +3921,7 @@
 </file>
 
 <file path=customXml/itemProps1.xml><?xml version="1.0" encoding="utf-8"?>
-<ds:datastoreItem xmlns:ds="http://schemas.openxmlformats.org/officeDocument/2006/customXml" ds:itemID="{0D400F14-74DA-4FED-B022-C82D094CF753}">
+<ds:datastoreItem xmlns:ds="http://schemas.openxmlformats.org/officeDocument/2006/customXml" ds:itemID="{C073E87D-65EF-4C60-81EE-5454EBDBBFAF}">
   <ds:schemaRefs>
     <ds:schemaRef ds:uri="http://schemas.openxmlformats.org/officeDocument/2006/bibliography"/>
   </ds:schemaRefs>

</xml_diff>

<commit_message>
added Coverdale up to Ps 12
</commit_message>
<xml_diff>
--- a/Psalms/001.docx
+++ b/Psalms/001.docx
@@ -63,7 +63,12 @@
           </w:tcPr>
           <w:p>
             <w:r>
-              <w:t>Cloverdale</w:t>
+              <w:t>C</w:t>
+            </w:r>
+            <w:bookmarkStart w:id="0" w:name="_GoBack"/>
+            <w:bookmarkEnd w:id="0"/>
+            <w:r>
+              <w:t>overdale</w:t>
             </w:r>
           </w:p>
         </w:tc>
@@ -1087,12 +1092,7 @@
               <w:t>streams of</w:t>
             </w:r>
             <w:r>
-              <w:t xml:space="preserve"> water</w:t>
-            </w:r>
-            <w:bookmarkStart w:id="0" w:name="_GoBack"/>
-            <w:bookmarkEnd w:id="0"/>
-            <w:r>
-              <w:t>,</w:t>
+              <w:t xml:space="preserve"> water,</w:t>
             </w:r>
           </w:p>
           <w:p>
@@ -3019,6 +3019,7 @@
     <w:lsdException w:name="HTML Sample" w:semiHidden="1" w:unhideWhenUsed="1"/>
     <w:lsdException w:name="HTML Typewriter" w:semiHidden="1" w:unhideWhenUsed="1"/>
     <w:lsdException w:name="HTML Variable" w:semiHidden="1" w:unhideWhenUsed="1"/>
+    <w:lsdException w:name="Normal Table" w:semiHidden="1" w:unhideWhenUsed="1"/>
     <w:lsdException w:name="annotation subject" w:semiHidden="1" w:unhideWhenUsed="1"/>
     <w:lsdException w:name="No List" w:semiHidden="1" w:unhideWhenUsed="1"/>
     <w:lsdException w:name="Outline List 1" w:semiHidden="1" w:unhideWhenUsed="1"/>
@@ -3062,8 +3063,10 @@
     <w:lsdException w:name="Table Elegant" w:semiHidden="1" w:unhideWhenUsed="1"/>
     <w:lsdException w:name="Table Professional" w:semiHidden="1" w:unhideWhenUsed="1"/>
     <w:lsdException w:name="Table Subtle 1" w:semiHidden="1" w:unhideWhenUsed="1"/>
+    <w:lsdException w:name="Table Subtle 2" w:semiHidden="1" w:unhideWhenUsed="1"/>
     <w:lsdException w:name="Table Web 1" w:semiHidden="1" w:unhideWhenUsed="1"/>
     <w:lsdException w:name="Table Web 2" w:semiHidden="1" w:unhideWhenUsed="1"/>
+    <w:lsdException w:name="Table Web 3" w:semiHidden="1" w:unhideWhenUsed="1"/>
     <w:lsdException w:name="Balloon Text" w:semiHidden="1" w:unhideWhenUsed="1"/>
     <w:lsdException w:name="Table Grid" w:uiPriority="59"/>
     <w:lsdException w:name="Table Theme" w:semiHidden="1" w:unhideWhenUsed="1"/>
@@ -4245,7 +4248,7 @@
 </file>
 
 <file path=customXml/itemProps1.xml><?xml version="1.0" encoding="utf-8"?>
-<ds:datastoreItem xmlns:ds="http://schemas.openxmlformats.org/officeDocument/2006/customXml" ds:itemID="{BC857BC6-14FB-4201-A6C3-9AFD1A956EE6}">
+<ds:datastoreItem xmlns:ds="http://schemas.openxmlformats.org/officeDocument/2006/customXml" ds:itemID="{60D3CB3F-907B-4C7C-B0EF-067758C73ED9}">
   <ds:schemaRefs>
     <ds:schemaRef ds:uri="http://schemas.openxmlformats.org/officeDocument/2006/bibliography"/>
   </ds:schemaRefs>

</xml_diff>